<commit_message>
Update Report 1 + Use case diagram
</commit_message>
<xml_diff>
--- a/Document/Report 1.docx
+++ b/Document/Report 1.docx
@@ -118,6 +118,8 @@
         </w:rPr>
         <w:t xml:space="preserve">Project Code: </w:t>
       </w:r>
+      <w:bookmarkStart w:id="2" w:name="_GoBack"/>
+      <w:bookmarkEnd w:id="2"/>
     </w:p>
     <w:p>
       <w:pPr>
@@ -246,18 +248,19 @@
           <w:szCs w:val="32"/>
         </w:rPr>
       </w:pPr>
-      <w:bookmarkStart w:id="2" w:name="_Toc532229907"/>
+      <w:bookmarkStart w:id="3" w:name="_Toc532229907"/>
       <w:r>
         <w:rPr>
           <w:szCs w:val="32"/>
         </w:rPr>
         <w:t>Introduction</w:t>
       </w:r>
-      <w:bookmarkEnd w:id="2"/>
+      <w:bookmarkEnd w:id="3"/>
     </w:p>
     <w:p>
       <w:pPr>
         <w:ind w:left="720"/>
+        <w:jc w:val="both"/>
         <w:rPr>
           <w:rFonts w:ascii="Cambria" w:hAnsi="Cambria"/>
           <w:sz w:val="24"/>
@@ -270,7 +273,66 @@
           <w:sz w:val="24"/>
           <w:szCs w:val="24"/>
         </w:rPr>
-        <w:t xml:space="preserve">Nowadays, </w:t>
+        <w:t>In this document, we introduce a new solution for those who are doing the job as collecting scrap. Scrap is understood as unusable materials such as iron, aluminum, plastic bottles, cans, etc… which can be recycled. Current job of the scrap collectors is to go around the place where they are living and ask if anybody has scrap to sell. That traditional way is</w:t>
+      </w:r>
+      <w:r>
+        <w:rPr>
+          <w:rFonts w:ascii="Cambria" w:hAnsi="Cambria"/>
+          <w:sz w:val="24"/>
+          <w:szCs w:val="24"/>
+        </w:rPr>
+        <w:t xml:space="preserve"> such</w:t>
+      </w:r>
+      <w:r>
+        <w:rPr>
+          <w:rFonts w:ascii="Cambria" w:hAnsi="Cambria"/>
+          <w:sz w:val="24"/>
+          <w:szCs w:val="24"/>
+        </w:rPr>
+        <w:t xml:space="preserve"> </w:t>
+      </w:r>
+      <w:r>
+        <w:rPr>
+          <w:rFonts w:ascii="Cambria" w:hAnsi="Cambria"/>
+          <w:sz w:val="24"/>
+          <w:szCs w:val="24"/>
+        </w:rPr>
+        <w:t>an inconvenient way for both the collector and the customer.</w:t>
+      </w:r>
+    </w:p>
+    <w:p>
+      <w:pPr>
+        <w:ind w:left="720"/>
+        <w:jc w:val="both"/>
+        <w:rPr>
+          <w:rFonts w:ascii="Cambria" w:hAnsi="Cambria"/>
+          <w:sz w:val="24"/>
+          <w:szCs w:val="24"/>
+        </w:rPr>
+      </w:pPr>
+      <w:r>
+        <w:rPr>
+          <w:rFonts w:ascii="Cambria" w:hAnsi="Cambria"/>
+          <w:sz w:val="24"/>
+          <w:szCs w:val="24"/>
+        </w:rPr>
+        <w:t>Based on our researches and analysis, we came to a solution for scrap collector and the people wanting to sell scrap in Viet Nam. We build a system which help the scrap collector to find near-by scrap posted in the radius of 5km, and based on those location, we help the collector to find out the smartest way to go and collect al</w:t>
+      </w:r>
+      <w:r>
+        <w:rPr>
+          <w:rFonts w:ascii="Cambria" w:hAnsi="Cambria"/>
+          <w:sz w:val="24"/>
+          <w:szCs w:val="24"/>
+        </w:rPr>
+        <w:t>l the scrap that they have dealt</w:t>
+      </w:r>
+      <w:r>
+        <w:rPr>
+          <w:rFonts w:ascii="Cambria" w:hAnsi="Cambria"/>
+          <w:sz w:val="24"/>
+          <w:szCs w:val="24"/>
+        </w:rPr>
+        <w:t>. Beside of that, we also provide a mobile application that help people who want to sell scrap to post scrap and contact the collector easily.</w:t>
       </w:r>
     </w:p>
     <w:p>
@@ -285,14 +347,53 @@
           <w:szCs w:val="32"/>
         </w:rPr>
       </w:pPr>
-      <w:bookmarkStart w:id="3" w:name="_Toc532229908"/>
+      <w:bookmarkStart w:id="4" w:name="_Toc532229908"/>
       <w:r>
         <w:rPr>
           <w:szCs w:val="32"/>
         </w:rPr>
         <w:t>Current Situation</w:t>
       </w:r>
-      <w:bookmarkEnd w:id="3"/>
+      <w:bookmarkEnd w:id="4"/>
+    </w:p>
+    <w:p>
+      <w:pPr>
+        <w:pStyle w:val="Heading2"/>
+        <w:tabs>
+          <w:tab w:val="left" w:pos="1823"/>
+        </w:tabs>
+        <w:ind w:left="720" w:firstLine="0"/>
+        <w:jc w:val="both"/>
+        <w:rPr>
+          <w:b w:val="0"/>
+          <w:sz w:val="24"/>
+          <w:szCs w:val="24"/>
+        </w:rPr>
+      </w:pPr>
+      <w:r>
+        <w:rPr>
+          <w:b w:val="0"/>
+          <w:sz w:val="24"/>
+          <w:szCs w:val="24"/>
+        </w:rPr>
+        <w:t>Every day, the collector go around his/her living place to collect scrap</w:t>
+      </w:r>
+      <w:r>
+        <w:rPr>
+          <w:b w:val="0"/>
+          <w:sz w:val="24"/>
+          <w:szCs w:val="24"/>
+        </w:rPr>
+        <w:t>, and the customer have to wait for the collector. Some large scrap collector service post their contact information onto websites, Facebook pages or E-commerce websites for those who want to sell scrap can contact.</w:t>
+      </w:r>
+      <w:r>
+        <w:rPr>
+          <w:b w:val="0"/>
+          <w:sz w:val="24"/>
+          <w:szCs w:val="24"/>
+        </w:rPr>
+        <w:t xml:space="preserve"> The customers can call and require the scrap collector service to go to their house or can bring their scrap to the address of that service.</w:t>
+      </w:r>
     </w:p>
     <w:p>
       <w:pPr>
@@ -306,14 +407,14 @@
           <w:szCs w:val="32"/>
         </w:rPr>
       </w:pPr>
-      <w:bookmarkStart w:id="4" w:name="_Toc532229909"/>
+      <w:bookmarkStart w:id="5" w:name="_Toc532229909"/>
       <w:r>
         <w:rPr>
           <w:szCs w:val="32"/>
         </w:rPr>
         <w:t>Problem Definition</w:t>
       </w:r>
-      <w:bookmarkEnd w:id="4"/>
+      <w:bookmarkEnd w:id="5"/>
     </w:p>
     <w:p>
       <w:pPr>
@@ -330,6 +431,109 @@
           <w:sz w:val="24"/>
         </w:rPr>
         <w:t xml:space="preserve">Below are the disadvantages of the current situation:  </w:t>
+      </w:r>
+    </w:p>
+    <w:p>
+      <w:pPr>
+        <w:pStyle w:val="ListParagraph"/>
+        <w:numPr>
+          <w:ilvl w:val="0"/>
+          <w:numId w:val="11"/>
+        </w:numPr>
+        <w:ind w:right="15"/>
+        <w:jc w:val="both"/>
+        <w:rPr>
+          <w:rFonts w:ascii="Cambria" w:hAnsi="Cambria" w:cs="Times New Roman"/>
+          <w:sz w:val="24"/>
+        </w:rPr>
+      </w:pPr>
+      <w:r>
+        <w:rPr>
+          <w:rFonts w:ascii="Cambria" w:hAnsi="Cambria" w:cs="Times New Roman"/>
+          <w:sz w:val="24"/>
+        </w:rPr>
+        <w:t>The collector spends all day outside but cannot find any scrap.</w:t>
+      </w:r>
+    </w:p>
+    <w:p>
+      <w:pPr>
+        <w:pStyle w:val="ListParagraph"/>
+        <w:numPr>
+          <w:ilvl w:val="0"/>
+          <w:numId w:val="11"/>
+        </w:numPr>
+        <w:ind w:right="15"/>
+        <w:jc w:val="both"/>
+        <w:rPr>
+          <w:rFonts w:ascii="Cambria" w:hAnsi="Cambria" w:cs="Times New Roman"/>
+          <w:sz w:val="24"/>
+        </w:rPr>
+      </w:pPr>
+      <w:r>
+        <w:rPr>
+          <w:rFonts w:ascii="Cambria" w:hAnsi="Cambria" w:cs="Times New Roman"/>
+          <w:sz w:val="24"/>
+        </w:rPr>
+        <w:t>The collector forget</w:t>
+      </w:r>
+      <w:r>
+        <w:rPr>
+          <w:rFonts w:ascii="Cambria" w:hAnsi="Cambria" w:cs="Times New Roman"/>
+          <w:sz w:val="24"/>
+        </w:rPr>
+        <w:t>s</w:t>
+      </w:r>
+      <w:r>
+        <w:rPr>
+          <w:rFonts w:ascii="Cambria" w:hAnsi="Cambria" w:cs="Times New Roman"/>
+          <w:sz w:val="24"/>
+        </w:rPr>
+        <w:t xml:space="preserve"> to go to collect the scrap that has been dealt with the customer.</w:t>
+      </w:r>
+    </w:p>
+    <w:p>
+      <w:pPr>
+        <w:pStyle w:val="ListParagraph"/>
+        <w:numPr>
+          <w:ilvl w:val="0"/>
+          <w:numId w:val="11"/>
+        </w:numPr>
+        <w:ind w:right="15"/>
+        <w:jc w:val="both"/>
+        <w:rPr>
+          <w:rFonts w:ascii="Cambria" w:hAnsi="Cambria" w:cs="Times New Roman"/>
+          <w:sz w:val="24"/>
+        </w:rPr>
+      </w:pPr>
+      <w:r>
+        <w:rPr>
+          <w:rFonts w:ascii="Cambria" w:hAnsi="Cambria" w:cs="Times New Roman"/>
+          <w:sz w:val="24"/>
+        </w:rPr>
+        <w:t>The collector cannot optimize their routes.</w:t>
+      </w:r>
+    </w:p>
+    <w:p>
+      <w:pPr>
+        <w:pStyle w:val="ListParagraph"/>
+        <w:numPr>
+          <w:ilvl w:val="0"/>
+          <w:numId w:val="11"/>
+        </w:numPr>
+        <w:ind w:right="15"/>
+        <w:jc w:val="both"/>
+        <w:rPr>
+          <w:rFonts w:ascii="Cambria" w:hAnsi="Cambria" w:cs="Times New Roman"/>
+          <w:sz w:val="24"/>
+        </w:rPr>
+      </w:pPr>
+      <w:r>
+        <w:rPr>
+          <w:rFonts w:ascii="Cambria" w:hAnsi="Cambria" w:cs="Times New Roman"/>
+          <w:sz w:val="24"/>
+        </w:rPr>
+        <w:lastRenderedPageBreak/>
+        <w:t>The customer has to wait for the scrap collector to go by and call the collector.</w:t>
       </w:r>
     </w:p>
     <w:p>
@@ -344,9 +548,9 @@
           <w:szCs w:val="32"/>
         </w:rPr>
       </w:pPr>
-      <w:bookmarkStart w:id="5" w:name="_Toc522507022"/>
-      <w:bookmarkStart w:id="6" w:name="_Toc926880"/>
-      <w:bookmarkStart w:id="7" w:name="_Toc532229910"/>
+      <w:bookmarkStart w:id="6" w:name="_Toc522507022"/>
+      <w:bookmarkStart w:id="7" w:name="_Toc926880"/>
+      <w:bookmarkStart w:id="8" w:name="_Toc532229910"/>
       <w:r>
         <w:rPr>
           <w:rFonts w:cs="Times New Roman"/>
@@ -355,9 +559,9 @@
         </w:rPr>
         <w:t>Proposed Solution</w:t>
       </w:r>
-      <w:bookmarkEnd w:id="5"/>
       <w:bookmarkEnd w:id="6"/>
       <w:bookmarkEnd w:id="7"/>
+      <w:bookmarkEnd w:id="8"/>
     </w:p>
     <w:p>
       <w:pPr>
@@ -380,14 +584,35 @@
           <w:rFonts w:ascii="Cambria" w:hAnsi="Cambria" w:cs="Times New Roman"/>
           <w:sz w:val="24"/>
         </w:rPr>
-        <w:t xml:space="preserve">mobile application known as a scrap collector helping </w:t>
+        <w:t>mobile application known as a s</w:t>
       </w:r>
       <w:r>
         <w:rPr>
           <w:rFonts w:ascii="Cambria" w:hAnsi="Cambria" w:cs="Times New Roman"/>
           <w:sz w:val="24"/>
         </w:rPr>
-        <w:t xml:space="preserve">system. It helps </w:t>
+        <w:t xml:space="preserve">crap collector helping </w:t>
+      </w:r>
+      <w:r>
+        <w:rPr>
+          <w:rFonts w:ascii="Cambria" w:hAnsi="Cambria" w:cs="Times New Roman"/>
+          <w:sz w:val="24"/>
+        </w:rPr>
+        <w:t>system</w:t>
+      </w:r>
+      <w:r>
+        <w:rPr>
+          <w:rFonts w:ascii="Cambria" w:hAnsi="Cambria" w:cs="Times New Roman"/>
+          <w:sz w:val="24"/>
+        </w:rPr>
+        <w:t xml:space="preserve"> named “Scrap collector”</w:t>
+      </w:r>
+      <w:r>
+        <w:rPr>
+          <w:rFonts w:ascii="Cambria" w:hAnsi="Cambria" w:cs="Times New Roman"/>
+          <w:sz w:val="24"/>
+        </w:rPr>
+        <w:t xml:space="preserve">. It helps </w:t>
       </w:r>
       <w:r>
         <w:rPr>
@@ -416,9 +641,9 @@
           <w:szCs w:val="26"/>
         </w:rPr>
       </w:pPr>
-      <w:bookmarkStart w:id="8" w:name="_Toc522507023"/>
-      <w:bookmarkStart w:id="9" w:name="_Toc532229911"/>
-      <w:bookmarkStart w:id="10" w:name="_Toc926881"/>
+      <w:bookmarkStart w:id="9" w:name="_Toc522507023"/>
+      <w:bookmarkStart w:id="10" w:name="_Toc532229911"/>
+      <w:bookmarkStart w:id="11" w:name="_Toc926881"/>
       <w:r>
         <w:rPr>
           <w:rFonts w:ascii="Cambria" w:hAnsi="Cambria" w:cs="Times New Roman"/>
@@ -446,8 +671,8 @@
         </w:rPr>
         <w:t>Feature functions</w:t>
       </w:r>
-      <w:bookmarkEnd w:id="8"/>
       <w:bookmarkEnd w:id="9"/>
+      <w:bookmarkEnd w:id="10"/>
       <w:r>
         <w:rPr>
           <w:rFonts w:ascii="Cambria" w:hAnsi="Cambria" w:cs="Times New Roman"/>
@@ -457,7 +682,565 @@
         </w:rPr>
         <w:t xml:space="preserve"> </w:t>
       </w:r>
-      <w:bookmarkEnd w:id="10"/>
+      <w:bookmarkEnd w:id="11"/>
+    </w:p>
+    <w:p>
+      <w:pPr>
+        <w:pStyle w:val="ListParagraph"/>
+        <w:widowControl w:val="0"/>
+        <w:numPr>
+          <w:ilvl w:val="0"/>
+          <w:numId w:val="14"/>
+        </w:numPr>
+        <w:spacing w:line="240" w:lineRule="auto"/>
+        <w:jc w:val="both"/>
+        <w:rPr>
+          <w:rFonts w:ascii="Cambria" w:eastAsia="SimSun" w:hAnsi="Cambria"/>
+          <w:noProof/>
+          <w:sz w:val="24"/>
+          <w:szCs w:val="24"/>
+        </w:rPr>
+      </w:pPr>
+      <w:r>
+        <w:rPr>
+          <w:rFonts w:ascii="Cambria" w:eastAsia="SimSun" w:hAnsi="Cambria"/>
+          <w:noProof/>
+          <w:sz w:val="24"/>
+          <w:szCs w:val="24"/>
+        </w:rPr>
+        <w:t>Web application (for admin):</w:t>
+      </w:r>
+    </w:p>
+    <w:p>
+      <w:pPr>
+        <w:widowControl w:val="0"/>
+        <w:numPr>
+          <w:ilvl w:val="1"/>
+          <w:numId w:val="13"/>
+        </w:numPr>
+        <w:spacing w:before="120" w:line="240" w:lineRule="auto"/>
+        <w:contextualSpacing/>
+        <w:jc w:val="both"/>
+        <w:rPr>
+          <w:rFonts w:ascii="Cambria" w:eastAsia="SimSun" w:hAnsi="Cambria" w:cs="Arial"/>
+          <w:noProof/>
+          <w:sz w:val="24"/>
+          <w:szCs w:val="24"/>
+        </w:rPr>
+      </w:pPr>
+      <w:r>
+        <w:rPr>
+          <w:rFonts w:ascii="Cambria" w:eastAsia="SimSun" w:hAnsi="Cambria" w:cs="Arial"/>
+          <w:noProof/>
+          <w:sz w:val="24"/>
+          <w:szCs w:val="24"/>
+        </w:rPr>
+        <w:t xml:space="preserve">Admin can manage category of </w:t>
+      </w:r>
+    </w:p>
+    <w:p>
+      <w:pPr>
+        <w:widowControl w:val="0"/>
+        <w:numPr>
+          <w:ilvl w:val="1"/>
+          <w:numId w:val="13"/>
+        </w:numPr>
+        <w:spacing w:before="120" w:line="240" w:lineRule="auto"/>
+        <w:contextualSpacing/>
+        <w:jc w:val="both"/>
+        <w:rPr>
+          <w:rFonts w:ascii="Cambria" w:eastAsia="SimSun" w:hAnsi="Cambria" w:cs="Arial"/>
+          <w:noProof/>
+          <w:sz w:val="24"/>
+          <w:szCs w:val="24"/>
+        </w:rPr>
+      </w:pPr>
+      <w:r>
+        <w:rPr>
+          <w:rFonts w:ascii="Cambria" w:eastAsia="SimSun" w:hAnsi="Cambria" w:cs="Arial"/>
+          <w:noProof/>
+          <w:sz w:val="24"/>
+          <w:szCs w:val="24"/>
+        </w:rPr>
+        <w:t>Admin can manage account of c</w:t>
+      </w:r>
+      <w:r>
+        <w:rPr>
+          <w:rFonts w:ascii="Cambria" w:eastAsia="SimSun" w:hAnsi="Cambria" w:cs="Arial"/>
+          <w:noProof/>
+          <w:sz w:val="24"/>
+          <w:szCs w:val="24"/>
+        </w:rPr>
+        <w:t>ustomer</w:t>
+      </w:r>
+    </w:p>
+    <w:p>
+      <w:pPr>
+        <w:widowControl w:val="0"/>
+        <w:numPr>
+          <w:ilvl w:val="1"/>
+          <w:numId w:val="13"/>
+        </w:numPr>
+        <w:spacing w:before="120" w:line="240" w:lineRule="auto"/>
+        <w:contextualSpacing/>
+        <w:jc w:val="both"/>
+        <w:rPr>
+          <w:rFonts w:ascii="Cambria" w:eastAsia="SimSun" w:hAnsi="Cambria" w:cs="Arial"/>
+          <w:noProof/>
+          <w:sz w:val="24"/>
+          <w:szCs w:val="24"/>
+        </w:rPr>
+      </w:pPr>
+      <w:r>
+        <w:rPr>
+          <w:rFonts w:ascii="Cambria" w:eastAsia="SimSun" w:hAnsi="Cambria" w:cs="Arial"/>
+          <w:noProof/>
+          <w:sz w:val="24"/>
+          <w:szCs w:val="24"/>
+        </w:rPr>
+        <w:t xml:space="preserve">Admin can manage account of </w:t>
+      </w:r>
+      <w:r>
+        <w:rPr>
+          <w:rFonts w:ascii="Cambria" w:eastAsia="SimSun" w:hAnsi="Cambria" w:cs="Arial"/>
+          <w:noProof/>
+          <w:sz w:val="24"/>
+          <w:szCs w:val="24"/>
+        </w:rPr>
+        <w:t>collector</w:t>
+      </w:r>
+    </w:p>
+    <w:p>
+      <w:pPr>
+        <w:widowControl w:val="0"/>
+        <w:numPr>
+          <w:ilvl w:val="1"/>
+          <w:numId w:val="13"/>
+        </w:numPr>
+        <w:spacing w:before="120" w:line="240" w:lineRule="auto"/>
+        <w:contextualSpacing/>
+        <w:jc w:val="both"/>
+        <w:rPr>
+          <w:rFonts w:ascii="Cambria" w:eastAsia="SimSun" w:hAnsi="Cambria" w:cs="Arial"/>
+          <w:noProof/>
+          <w:sz w:val="24"/>
+          <w:szCs w:val="24"/>
+        </w:rPr>
+      </w:pPr>
+      <w:r>
+        <w:rPr>
+          <w:rFonts w:ascii="Cambria" w:eastAsia="SimSun" w:hAnsi="Cambria" w:cs="Arial"/>
+          <w:noProof/>
+          <w:sz w:val="24"/>
+          <w:szCs w:val="24"/>
+        </w:rPr>
+        <w:t>Admin can manage posted scrap</w:t>
+      </w:r>
+    </w:p>
+    <w:p>
+      <w:pPr>
+        <w:pStyle w:val="ListParagraph"/>
+        <w:widowControl w:val="0"/>
+        <w:numPr>
+          <w:ilvl w:val="0"/>
+          <w:numId w:val="14"/>
+        </w:numPr>
+        <w:spacing w:line="240" w:lineRule="auto"/>
+        <w:jc w:val="both"/>
+        <w:rPr>
+          <w:rFonts w:ascii="Cambria" w:eastAsia="SimSun" w:hAnsi="Cambria"/>
+          <w:noProof/>
+          <w:sz w:val="24"/>
+          <w:szCs w:val="24"/>
+        </w:rPr>
+      </w:pPr>
+      <w:r>
+        <w:rPr>
+          <w:rFonts w:ascii="Cambria" w:eastAsia="SimSun" w:hAnsi="Cambria"/>
+          <w:noProof/>
+          <w:sz w:val="24"/>
+          <w:szCs w:val="24"/>
+        </w:rPr>
+        <w:t>Mobile application</w:t>
+      </w:r>
+      <w:r>
+        <w:rPr>
+          <w:rFonts w:ascii="Cambria" w:eastAsia="SimSun" w:hAnsi="Cambria"/>
+          <w:noProof/>
+          <w:sz w:val="24"/>
+          <w:szCs w:val="24"/>
+        </w:rPr>
+        <w:t xml:space="preserve"> (for customers and collectors)</w:t>
+      </w:r>
+      <w:r>
+        <w:rPr>
+          <w:rFonts w:ascii="Cambria" w:eastAsia="SimSun" w:hAnsi="Cambria"/>
+          <w:noProof/>
+          <w:sz w:val="24"/>
+          <w:szCs w:val="24"/>
+        </w:rPr>
+        <w:t>:</w:t>
+      </w:r>
+    </w:p>
+    <w:p>
+      <w:pPr>
+        <w:widowControl w:val="0"/>
+        <w:numPr>
+          <w:ilvl w:val="1"/>
+          <w:numId w:val="13"/>
+        </w:numPr>
+        <w:spacing w:before="120" w:line="240" w:lineRule="auto"/>
+        <w:contextualSpacing/>
+        <w:jc w:val="both"/>
+        <w:rPr>
+          <w:rFonts w:ascii="Cambria" w:eastAsia="SimSun" w:hAnsi="Cambria" w:cs="Arial"/>
+          <w:noProof/>
+          <w:sz w:val="24"/>
+          <w:szCs w:val="24"/>
+        </w:rPr>
+      </w:pPr>
+      <w:r>
+        <w:rPr>
+          <w:rFonts w:ascii="Cambria" w:eastAsia="SimSun" w:hAnsi="Cambria" w:cs="Arial"/>
+          <w:noProof/>
+          <w:sz w:val="24"/>
+          <w:szCs w:val="24"/>
+        </w:rPr>
+        <w:t xml:space="preserve">Customer can </w:t>
+      </w:r>
+      <w:r>
+        <w:rPr>
+          <w:rFonts w:ascii="Cambria" w:eastAsia="SimSun" w:hAnsi="Cambria" w:cs="Arial"/>
+          <w:noProof/>
+          <w:sz w:val="24"/>
+          <w:szCs w:val="24"/>
+        </w:rPr>
+        <w:t>post scrap for sale</w:t>
+      </w:r>
+    </w:p>
+    <w:p>
+      <w:pPr>
+        <w:widowControl w:val="0"/>
+        <w:numPr>
+          <w:ilvl w:val="1"/>
+          <w:numId w:val="13"/>
+        </w:numPr>
+        <w:spacing w:before="120" w:line="240" w:lineRule="auto"/>
+        <w:contextualSpacing/>
+        <w:jc w:val="both"/>
+        <w:rPr>
+          <w:rFonts w:ascii="Cambria" w:eastAsia="SimSun" w:hAnsi="Cambria" w:cs="Arial"/>
+          <w:noProof/>
+          <w:sz w:val="24"/>
+          <w:szCs w:val="24"/>
+        </w:rPr>
+      </w:pPr>
+      <w:r>
+        <w:rPr>
+          <w:rFonts w:ascii="Cambria" w:eastAsia="SimSun" w:hAnsi="Cambria" w:cs="Arial"/>
+          <w:noProof/>
+          <w:sz w:val="24"/>
+          <w:szCs w:val="24"/>
+        </w:rPr>
+        <w:t xml:space="preserve">Customer can </w:t>
+      </w:r>
+      <w:r>
+        <w:rPr>
+          <w:rFonts w:ascii="Cambria" w:eastAsia="SimSun" w:hAnsi="Cambria" w:cs="Arial"/>
+          <w:noProof/>
+          <w:sz w:val="24"/>
+          <w:szCs w:val="24"/>
+        </w:rPr>
+        <w:t>update profile</w:t>
+      </w:r>
+    </w:p>
+    <w:p>
+      <w:pPr>
+        <w:widowControl w:val="0"/>
+        <w:numPr>
+          <w:ilvl w:val="1"/>
+          <w:numId w:val="13"/>
+        </w:numPr>
+        <w:spacing w:before="120" w:line="240" w:lineRule="auto"/>
+        <w:contextualSpacing/>
+        <w:jc w:val="both"/>
+        <w:rPr>
+          <w:rFonts w:ascii="Cambria" w:eastAsia="SimSun" w:hAnsi="Cambria" w:cs="Arial"/>
+          <w:noProof/>
+          <w:sz w:val="24"/>
+          <w:szCs w:val="24"/>
+        </w:rPr>
+      </w:pPr>
+      <w:r>
+        <w:rPr>
+          <w:rFonts w:ascii="Cambria" w:eastAsia="SimSun" w:hAnsi="Cambria" w:cs="Arial"/>
+          <w:noProof/>
+          <w:sz w:val="24"/>
+          <w:szCs w:val="24"/>
+        </w:rPr>
+        <w:t xml:space="preserve">Customer can </w:t>
+      </w:r>
+      <w:r>
+        <w:rPr>
+          <w:rFonts w:ascii="Cambria" w:eastAsia="SimSun" w:hAnsi="Cambria" w:cs="Arial"/>
+          <w:noProof/>
+          <w:sz w:val="24"/>
+          <w:szCs w:val="24"/>
+        </w:rPr>
+        <w:t>contact the collector</w:t>
+      </w:r>
+    </w:p>
+    <w:p>
+      <w:pPr>
+        <w:widowControl w:val="0"/>
+        <w:numPr>
+          <w:ilvl w:val="1"/>
+          <w:numId w:val="13"/>
+        </w:numPr>
+        <w:spacing w:before="120" w:line="240" w:lineRule="auto"/>
+        <w:contextualSpacing/>
+        <w:jc w:val="both"/>
+        <w:rPr>
+          <w:rFonts w:ascii="Cambria" w:eastAsia="SimSun" w:hAnsi="Cambria" w:cs="Arial"/>
+          <w:noProof/>
+          <w:sz w:val="24"/>
+          <w:szCs w:val="24"/>
+        </w:rPr>
+      </w:pPr>
+      <w:r>
+        <w:rPr>
+          <w:rFonts w:ascii="Cambria" w:eastAsia="SimSun" w:hAnsi="Cambria" w:cs="Arial"/>
+          <w:noProof/>
+          <w:sz w:val="24"/>
+          <w:szCs w:val="24"/>
+        </w:rPr>
+        <w:t xml:space="preserve">Customer can </w:t>
+      </w:r>
+      <w:r>
+        <w:rPr>
+          <w:rFonts w:ascii="Cambria" w:eastAsia="SimSun" w:hAnsi="Cambria" w:cs="Arial"/>
+          <w:noProof/>
+          <w:sz w:val="24"/>
+          <w:szCs w:val="24"/>
+        </w:rPr>
+        <w:t>manage posted scrap</w:t>
+      </w:r>
+    </w:p>
+    <w:p>
+      <w:pPr>
+        <w:widowControl w:val="0"/>
+        <w:numPr>
+          <w:ilvl w:val="1"/>
+          <w:numId w:val="13"/>
+        </w:numPr>
+        <w:spacing w:before="120" w:line="240" w:lineRule="auto"/>
+        <w:contextualSpacing/>
+        <w:jc w:val="both"/>
+        <w:rPr>
+          <w:rFonts w:ascii="Cambria" w:eastAsia="SimSun" w:hAnsi="Cambria" w:cs="Arial"/>
+          <w:noProof/>
+          <w:sz w:val="24"/>
+          <w:szCs w:val="24"/>
+        </w:rPr>
+      </w:pPr>
+      <w:r>
+        <w:rPr>
+          <w:rFonts w:ascii="Cambria" w:eastAsia="SimSun" w:hAnsi="Cambria" w:cs="Arial"/>
+          <w:noProof/>
+          <w:sz w:val="24"/>
+          <w:szCs w:val="24"/>
+        </w:rPr>
+        <w:t>Customer can review the collector</w:t>
+      </w:r>
+    </w:p>
+    <w:p>
+      <w:pPr>
+        <w:widowControl w:val="0"/>
+        <w:numPr>
+          <w:ilvl w:val="1"/>
+          <w:numId w:val="13"/>
+        </w:numPr>
+        <w:spacing w:before="120" w:line="240" w:lineRule="auto"/>
+        <w:contextualSpacing/>
+        <w:jc w:val="both"/>
+        <w:rPr>
+          <w:rFonts w:ascii="Cambria" w:eastAsia="SimSun" w:hAnsi="Cambria" w:cs="Arial"/>
+          <w:noProof/>
+          <w:sz w:val="24"/>
+          <w:szCs w:val="24"/>
+        </w:rPr>
+      </w:pPr>
+      <w:r>
+        <w:rPr>
+          <w:rFonts w:ascii="Cambria" w:eastAsia="SimSun" w:hAnsi="Cambria" w:cs="Arial"/>
+          <w:noProof/>
+          <w:sz w:val="24"/>
+          <w:szCs w:val="24"/>
+        </w:rPr>
+        <w:t>Customer can negotiate scrap price</w:t>
+      </w:r>
+    </w:p>
+    <w:p>
+      <w:pPr>
+        <w:widowControl w:val="0"/>
+        <w:numPr>
+          <w:ilvl w:val="1"/>
+          <w:numId w:val="13"/>
+        </w:numPr>
+        <w:spacing w:before="120" w:line="240" w:lineRule="auto"/>
+        <w:contextualSpacing/>
+        <w:jc w:val="both"/>
+        <w:rPr>
+          <w:rFonts w:ascii="Cambria" w:eastAsia="SimSun" w:hAnsi="Cambria" w:cs="Arial"/>
+          <w:noProof/>
+          <w:sz w:val="24"/>
+          <w:szCs w:val="24"/>
+        </w:rPr>
+      </w:pPr>
+      <w:r>
+        <w:rPr>
+          <w:rFonts w:ascii="Cambria" w:eastAsia="SimSun" w:hAnsi="Cambria" w:cs="Arial"/>
+          <w:noProof/>
+          <w:sz w:val="24"/>
+          <w:szCs w:val="24"/>
+        </w:rPr>
+        <w:t>Collector can find near-by scrap</w:t>
+      </w:r>
+    </w:p>
+    <w:p>
+      <w:pPr>
+        <w:widowControl w:val="0"/>
+        <w:numPr>
+          <w:ilvl w:val="1"/>
+          <w:numId w:val="13"/>
+        </w:numPr>
+        <w:spacing w:before="120" w:line="240" w:lineRule="auto"/>
+        <w:contextualSpacing/>
+        <w:jc w:val="both"/>
+        <w:rPr>
+          <w:rFonts w:ascii="Cambria" w:eastAsia="SimSun" w:hAnsi="Cambria" w:cs="Arial"/>
+          <w:noProof/>
+          <w:sz w:val="24"/>
+          <w:szCs w:val="24"/>
+        </w:rPr>
+      </w:pPr>
+      <w:r>
+        <w:rPr>
+          <w:rFonts w:ascii="Cambria" w:eastAsia="SimSun" w:hAnsi="Cambria" w:cs="Arial"/>
+          <w:noProof/>
+          <w:sz w:val="24"/>
+          <w:szCs w:val="24"/>
+        </w:rPr>
+        <w:t>Collector can view detail of the scrap</w:t>
+      </w:r>
+    </w:p>
+    <w:p>
+      <w:pPr>
+        <w:widowControl w:val="0"/>
+        <w:numPr>
+          <w:ilvl w:val="1"/>
+          <w:numId w:val="13"/>
+        </w:numPr>
+        <w:spacing w:before="120" w:line="240" w:lineRule="auto"/>
+        <w:contextualSpacing/>
+        <w:jc w:val="both"/>
+        <w:rPr>
+          <w:rFonts w:ascii="Cambria" w:eastAsia="SimSun" w:hAnsi="Cambria" w:cs="Arial"/>
+          <w:noProof/>
+          <w:sz w:val="24"/>
+          <w:szCs w:val="24"/>
+        </w:rPr>
+      </w:pPr>
+      <w:r>
+        <w:rPr>
+          <w:rFonts w:ascii="Cambria" w:eastAsia="SimSun" w:hAnsi="Cambria" w:cs="Arial"/>
+          <w:noProof/>
+          <w:sz w:val="24"/>
+          <w:szCs w:val="24"/>
+        </w:rPr>
+        <w:t>Collector can contact the customer</w:t>
+      </w:r>
+    </w:p>
+    <w:p>
+      <w:pPr>
+        <w:widowControl w:val="0"/>
+        <w:numPr>
+          <w:ilvl w:val="1"/>
+          <w:numId w:val="13"/>
+        </w:numPr>
+        <w:spacing w:before="120" w:line="240" w:lineRule="auto"/>
+        <w:contextualSpacing/>
+        <w:jc w:val="both"/>
+        <w:rPr>
+          <w:rFonts w:ascii="Cambria" w:eastAsia="SimSun" w:hAnsi="Cambria" w:cs="Arial"/>
+          <w:noProof/>
+          <w:sz w:val="24"/>
+          <w:szCs w:val="24"/>
+        </w:rPr>
+      </w:pPr>
+      <w:r>
+        <w:rPr>
+          <w:rFonts w:ascii="Cambria" w:eastAsia="SimSun" w:hAnsi="Cambria" w:cs="Arial"/>
+          <w:noProof/>
+          <w:sz w:val="24"/>
+          <w:szCs w:val="24"/>
+        </w:rPr>
+        <w:t>Collector can view dealt scraps</w:t>
+      </w:r>
+    </w:p>
+    <w:p>
+      <w:pPr>
+        <w:widowControl w:val="0"/>
+        <w:numPr>
+          <w:ilvl w:val="1"/>
+          <w:numId w:val="13"/>
+        </w:numPr>
+        <w:spacing w:before="120" w:line="240" w:lineRule="auto"/>
+        <w:contextualSpacing/>
+        <w:jc w:val="both"/>
+        <w:rPr>
+          <w:rFonts w:ascii="Cambria" w:eastAsia="SimSun" w:hAnsi="Cambria" w:cs="Arial"/>
+          <w:noProof/>
+          <w:sz w:val="24"/>
+          <w:szCs w:val="24"/>
+        </w:rPr>
+      </w:pPr>
+      <w:r>
+        <w:rPr>
+          <w:rFonts w:ascii="Cambria" w:eastAsia="SimSun" w:hAnsi="Cambria" w:cs="Arial"/>
+          <w:noProof/>
+          <w:sz w:val="24"/>
+          <w:szCs w:val="24"/>
+        </w:rPr>
+        <w:t>Collector can find the best route to go and collect scrap</w:t>
+      </w:r>
+    </w:p>
+    <w:p>
+      <w:pPr>
+        <w:widowControl w:val="0"/>
+        <w:numPr>
+          <w:ilvl w:val="1"/>
+          <w:numId w:val="13"/>
+        </w:numPr>
+        <w:spacing w:before="120" w:line="240" w:lineRule="auto"/>
+        <w:contextualSpacing/>
+        <w:jc w:val="both"/>
+        <w:rPr>
+          <w:rFonts w:ascii="Cambria" w:eastAsia="SimSun" w:hAnsi="Cambria" w:cs="Arial"/>
+          <w:noProof/>
+          <w:sz w:val="24"/>
+          <w:szCs w:val="24"/>
+        </w:rPr>
+      </w:pPr>
+      <w:r>
+        <w:rPr>
+          <w:rFonts w:ascii="Cambria" w:eastAsia="SimSun" w:hAnsi="Cambria" w:cs="Arial"/>
+          <w:noProof/>
+          <w:sz w:val="24"/>
+          <w:szCs w:val="24"/>
+        </w:rPr>
+        <w:t>Collector can update profile</w:t>
+      </w:r>
     </w:p>
     <w:p>
       <w:pPr>
@@ -474,9 +1257,9 @@
           <w:szCs w:val="26"/>
         </w:rPr>
       </w:pPr>
-      <w:bookmarkStart w:id="11" w:name="_Toc522507024"/>
-      <w:bookmarkStart w:id="12" w:name="_Toc926882"/>
+      <w:bookmarkStart w:id="12" w:name="_Toc522507024"/>
       <w:bookmarkStart w:id="13" w:name="_Toc532229912"/>
+      <w:bookmarkStart w:id="14" w:name="_Toc926882"/>
       <w:r>
         <w:rPr>
           <w:rFonts w:ascii="Cambria" w:hAnsi="Cambria" w:cs="Times New Roman"/>
@@ -503,7 +1286,7 @@
         </w:rPr>
         <w:t>Advantages and disadvantages</w:t>
       </w:r>
-      <w:bookmarkEnd w:id="11"/>
+      <w:bookmarkEnd w:id="12"/>
       <w:bookmarkEnd w:id="13"/>
       <w:r>
         <w:rPr>
@@ -514,7 +1297,7 @@
         </w:rPr>
         <w:t xml:space="preserve"> </w:t>
       </w:r>
-      <w:bookmarkEnd w:id="12"/>
+      <w:bookmarkEnd w:id="14"/>
     </w:p>
     <w:p>
       <w:pPr>
@@ -531,66 +1314,6 @@
           <w:sz w:val="24"/>
         </w:rPr>
         <w:t xml:space="preserve">The advantages and disadvantages of the proposed solution: </w:t>
-      </w:r>
-    </w:p>
-    <w:p>
-      <w:pPr>
-        <w:numPr>
-          <w:ilvl w:val="0"/>
-          <w:numId w:val="4"/>
-        </w:numPr>
-        <w:spacing w:before="120"/>
-        <w:ind w:left="993" w:right="675"/>
-        <w:jc w:val="both"/>
-        <w:rPr>
-          <w:rFonts w:ascii="Cambria" w:hAnsi="Cambria" w:cs="Times New Roman"/>
-          <w:sz w:val="24"/>
-        </w:rPr>
-      </w:pPr>
-      <w:r>
-        <w:rPr>
-          <w:rFonts w:ascii="Cambria" w:eastAsia="Cambria" w:hAnsi="Cambria" w:cs="Times New Roman"/>
-          <w:b/>
-          <w:sz w:val="24"/>
-        </w:rPr>
-        <w:t xml:space="preserve"> Advantages</w:t>
-      </w:r>
-      <w:r>
-        <w:rPr>
-          <w:rFonts w:ascii="Cambria" w:eastAsia="Cambria" w:hAnsi="Cambria" w:cs="Times New Roman"/>
-          <w:sz w:val="24"/>
-        </w:rPr>
-        <w:t xml:space="preserve">:  </w:t>
-      </w:r>
-    </w:p>
-    <w:p>
-      <w:pPr>
-        <w:numPr>
-          <w:ilvl w:val="0"/>
-          <w:numId w:val="4"/>
-        </w:numPr>
-        <w:spacing w:before="120"/>
-        <w:ind w:left="993" w:right="675" w:firstLine="139"/>
-        <w:jc w:val="both"/>
-        <w:rPr>
-          <w:rFonts w:ascii="Cambria" w:hAnsi="Cambria" w:cs="Times New Roman"/>
-          <w:sz w:val="24"/>
-        </w:rPr>
-      </w:pPr>
-      <w:r>
-        <w:rPr>
-          <w:rFonts w:ascii="Cambria" w:eastAsia="Cambria" w:hAnsi="Cambria" w:cs="Times New Roman"/>
-          <w:b/>
-          <w:sz w:val="24"/>
-        </w:rPr>
-        <w:t>Disadvantages</w:t>
-      </w:r>
-      <w:r>
-        <w:rPr>
-          <w:rFonts w:ascii="Cambria" w:eastAsia="Cambria" w:hAnsi="Cambria" w:cs="Times New Roman"/>
-          <w:sz w:val="24"/>
-        </w:rPr>
-        <w:t xml:space="preserve">:  </w:t>
       </w:r>
     </w:p>
     <w:p>
@@ -598,35 +1321,187 @@
         <w:pStyle w:val="ListParagraph"/>
         <w:numPr>
           <w:ilvl w:val="0"/>
-          <w:numId w:val="8"/>
+          <w:numId w:val="12"/>
         </w:numPr>
         <w:ind w:right="675"/>
         <w:jc w:val="both"/>
         <w:rPr>
-          <w:rFonts w:ascii="Cambria" w:eastAsia="Cambria" w:hAnsi="Cambria" w:cs="Times New Roman"/>
-          <w:sz w:val="24"/>
-        </w:rPr>
-      </w:pPr>
-      <w:r>
-        <w:rPr>
-          <w:rFonts w:ascii="Cambria" w:eastAsia="Cambria" w:hAnsi="Cambria" w:cs="Times New Roman"/>
-          <w:sz w:val="24"/>
-        </w:rPr>
-        <w:t xml:space="preserve">Only support for </w:t>
-      </w:r>
-      <w:r>
-        <w:rPr>
-          <w:rFonts w:ascii="Cambria" w:eastAsia="Cambria" w:hAnsi="Cambria" w:cs="Times New Roman"/>
-          <w:sz w:val="24"/>
-        </w:rPr>
-        <w:t>scrap collectors in Viet Nam</w:t>
-      </w:r>
-      <w:r>
-        <w:rPr>
-          <w:rFonts w:ascii="Cambria" w:eastAsia="Cambria" w:hAnsi="Cambria" w:cs="Times New Roman"/>
-          <w:sz w:val="24"/>
-        </w:rPr>
-        <w:t>.</w:t>
+          <w:rFonts w:ascii="Cambria" w:hAnsi="Cambria" w:cs="Times New Roman"/>
+          <w:sz w:val="24"/>
+        </w:rPr>
+      </w:pPr>
+      <w:r>
+        <w:rPr>
+          <w:rFonts w:ascii="Cambria" w:eastAsia="Cambria" w:hAnsi="Cambria" w:cs="Times New Roman"/>
+          <w:b/>
+          <w:sz w:val="24"/>
+        </w:rPr>
+        <w:t>Advantages</w:t>
+      </w:r>
+      <w:r>
+        <w:rPr>
+          <w:rFonts w:ascii="Cambria" w:eastAsia="Cambria" w:hAnsi="Cambria" w:cs="Times New Roman"/>
+          <w:sz w:val="24"/>
+        </w:rPr>
+        <w:t xml:space="preserve">:  </w:t>
+      </w:r>
+    </w:p>
+    <w:p>
+      <w:pPr>
+        <w:pStyle w:val="ListParagraph"/>
+        <w:numPr>
+          <w:ilvl w:val="1"/>
+          <w:numId w:val="12"/>
+        </w:numPr>
+        <w:ind w:right="675"/>
+        <w:jc w:val="both"/>
+        <w:rPr>
+          <w:rFonts w:ascii="Cambria" w:hAnsi="Cambria" w:cs="Times New Roman"/>
+          <w:sz w:val="24"/>
+        </w:rPr>
+      </w:pPr>
+      <w:r>
+        <w:rPr>
+          <w:rFonts w:ascii="Cambria" w:hAnsi="Cambria" w:cs="Times New Roman"/>
+          <w:sz w:val="24"/>
+        </w:rPr>
+        <w:t>More effective way for the collector to collect scrap</w:t>
+      </w:r>
+    </w:p>
+    <w:p>
+      <w:pPr>
+        <w:pStyle w:val="ListParagraph"/>
+        <w:numPr>
+          <w:ilvl w:val="1"/>
+          <w:numId w:val="12"/>
+        </w:numPr>
+        <w:ind w:right="675"/>
+        <w:jc w:val="both"/>
+        <w:rPr>
+          <w:rFonts w:ascii="Cambria" w:hAnsi="Cambria" w:cs="Times New Roman"/>
+          <w:sz w:val="24"/>
+        </w:rPr>
+      </w:pPr>
+      <w:r>
+        <w:rPr>
+          <w:rFonts w:ascii="Cambria" w:hAnsi="Cambria" w:cs="Times New Roman"/>
+          <w:sz w:val="24"/>
+        </w:rPr>
+        <w:t>The good interaction between the customer and the collector</w:t>
+      </w:r>
+    </w:p>
+    <w:p>
+      <w:pPr>
+        <w:pStyle w:val="ListParagraph"/>
+        <w:numPr>
+          <w:ilvl w:val="1"/>
+          <w:numId w:val="12"/>
+        </w:numPr>
+        <w:ind w:right="675"/>
+        <w:jc w:val="both"/>
+        <w:rPr>
+          <w:rFonts w:ascii="Cambria" w:hAnsi="Cambria" w:cs="Times New Roman"/>
+          <w:sz w:val="24"/>
+        </w:rPr>
+      </w:pPr>
+      <w:r>
+        <w:rPr>
+          <w:rFonts w:ascii="Cambria" w:hAnsi="Cambria" w:cs="Times New Roman"/>
+          <w:sz w:val="24"/>
+        </w:rPr>
+        <w:t>Support the customer to sell scrap for further recycling instead of  throwing scrap</w:t>
+      </w:r>
+    </w:p>
+    <w:p>
+      <w:pPr>
+        <w:pStyle w:val="ListParagraph"/>
+        <w:numPr>
+          <w:ilvl w:val="1"/>
+          <w:numId w:val="12"/>
+        </w:numPr>
+        <w:ind w:right="675"/>
+        <w:jc w:val="both"/>
+        <w:rPr>
+          <w:rFonts w:ascii="Cambria" w:hAnsi="Cambria" w:cs="Times New Roman"/>
+          <w:sz w:val="24"/>
+        </w:rPr>
+      </w:pPr>
+      <w:r>
+        <w:rPr>
+          <w:rFonts w:ascii="Cambria" w:hAnsi="Cambria" w:cs="Times New Roman"/>
+          <w:sz w:val="24"/>
+        </w:rPr>
+        <w:t>Save time and effort for both customer and collector</w:t>
+      </w:r>
+    </w:p>
+    <w:p>
+      <w:pPr>
+        <w:pStyle w:val="ListParagraph"/>
+        <w:numPr>
+          <w:ilvl w:val="0"/>
+          <w:numId w:val="12"/>
+        </w:numPr>
+        <w:ind w:right="675"/>
+        <w:jc w:val="both"/>
+        <w:rPr>
+          <w:rFonts w:ascii="Cambria" w:hAnsi="Cambria" w:cs="Times New Roman"/>
+          <w:sz w:val="24"/>
+        </w:rPr>
+      </w:pPr>
+      <w:r>
+        <w:rPr>
+          <w:rFonts w:ascii="Cambria" w:eastAsia="Cambria" w:hAnsi="Cambria" w:cs="Times New Roman"/>
+          <w:b/>
+          <w:sz w:val="24"/>
+        </w:rPr>
+        <w:t>Disadvantages</w:t>
+      </w:r>
+      <w:r>
+        <w:rPr>
+          <w:rFonts w:ascii="Cambria" w:eastAsia="Cambria" w:hAnsi="Cambria" w:cs="Times New Roman"/>
+          <w:sz w:val="24"/>
+        </w:rPr>
+        <w:t xml:space="preserve">:  </w:t>
+      </w:r>
+    </w:p>
+    <w:p>
+      <w:pPr>
+        <w:pStyle w:val="ListParagraph"/>
+        <w:numPr>
+          <w:ilvl w:val="1"/>
+          <w:numId w:val="12"/>
+        </w:numPr>
+        <w:rPr>
+          <w:rFonts w:ascii="Cambria" w:hAnsi="Cambria" w:cs="Times New Roman"/>
+          <w:sz w:val="24"/>
+        </w:rPr>
+      </w:pPr>
+      <w:r>
+        <w:rPr>
+          <w:rFonts w:ascii="Cambria" w:hAnsi="Cambria" w:cs="Times New Roman"/>
+          <w:sz w:val="24"/>
+        </w:rPr>
+        <w:t>Only support for scrap collectors in Viet Nam.</w:t>
+      </w:r>
+    </w:p>
+    <w:p>
+      <w:pPr>
+        <w:pStyle w:val="ListParagraph"/>
+        <w:numPr>
+          <w:ilvl w:val="1"/>
+          <w:numId w:val="12"/>
+        </w:numPr>
+        <w:rPr>
+          <w:rFonts w:ascii="Cambria" w:hAnsi="Cambria" w:cs="Times New Roman"/>
+          <w:sz w:val="24"/>
+        </w:rPr>
+      </w:pPr>
+      <w:r>
+        <w:rPr>
+          <w:rFonts w:ascii="Cambria" w:hAnsi="Cambria" w:cs="Times New Roman"/>
+          <w:sz w:val="24"/>
+        </w:rPr>
+        <w:t>Not all scrap collector has smart phones to install this application</w:t>
       </w:r>
     </w:p>
     <w:p>
@@ -641,14 +1516,14 @@
           <w:szCs w:val="32"/>
         </w:rPr>
       </w:pPr>
-      <w:bookmarkStart w:id="14" w:name="_Toc532229913"/>
+      <w:bookmarkStart w:id="15" w:name="_Toc532229913"/>
       <w:r>
         <w:rPr>
           <w:szCs w:val="32"/>
         </w:rPr>
         <w:t>Functional Requirements</w:t>
       </w:r>
-      <w:bookmarkEnd w:id="14"/>
+      <w:bookmarkEnd w:id="15"/>
     </w:p>
     <w:p>
       <w:pPr>
@@ -682,6 +1557,7 @@
           <w:b/>
           <w:sz w:val="24"/>
         </w:rPr>
+        <w:lastRenderedPageBreak/>
         <w:t xml:space="preserve">6.1 </w:t>
       </w:r>
       <w:r>
@@ -690,7 +1566,7 @@
           <w:b/>
           <w:sz w:val="24"/>
         </w:rPr>
-        <w:t>Customer</w:t>
+        <w:t>Admin</w:t>
       </w:r>
       <w:r>
         <w:rPr>
@@ -722,7 +1598,7 @@
           <w:rFonts w:ascii="Cambria" w:eastAsia="Cambria" w:hAnsi="Cambria" w:cs="Times New Roman"/>
           <w:sz w:val="24"/>
         </w:rPr>
-        <w:t>Customer can …Post scrap</w:t>
+        <w:t>Admin can create, activate, de-activate or update account.</w:t>
       </w:r>
     </w:p>
     <w:p>
@@ -745,11 +1621,77 @@
         <w:rPr>
           <w:rFonts w:ascii="Cambria" w:eastAsia="Cambria" w:hAnsi="Cambria" w:cs="Times New Roman"/>
           <w:sz w:val="24"/>
-        </w:rPr>
-        <w:t xml:space="preserve">Update </w:t>
-      </w:r>
-      <w:bookmarkStart w:id="15" w:name="_GoBack"/>
-      <w:bookmarkEnd w:id="15"/>
+          <w:lang w:val="en-GB"/>
+        </w:rPr>
+        <w:t xml:space="preserve">Admin can </w:t>
+      </w:r>
+      <w:r>
+        <w:rPr>
+          <w:rFonts w:ascii="Cambria" w:eastAsia="Cambria" w:hAnsi="Cambria" w:cs="Times New Roman"/>
+          <w:sz w:val="24"/>
+        </w:rPr>
+        <w:t>create, activate, de-activate</w:t>
+      </w:r>
+      <w:r>
+        <w:rPr>
+          <w:rFonts w:ascii="Cambria" w:eastAsia="Cambria" w:hAnsi="Cambria" w:cs="Times New Roman"/>
+          <w:sz w:val="24"/>
+        </w:rPr>
+        <w:t xml:space="preserve"> or update</w:t>
+      </w:r>
+      <w:r>
+        <w:rPr>
+          <w:rFonts w:ascii="Cambria" w:eastAsia="Cambria" w:hAnsi="Cambria" w:cs="Times New Roman"/>
+          <w:sz w:val="24"/>
+        </w:rPr>
+        <w:t xml:space="preserve"> category of scrap.</w:t>
+      </w:r>
+    </w:p>
+    <w:p>
+      <w:pPr>
+        <w:pStyle w:val="ListParagraph"/>
+        <w:numPr>
+          <w:ilvl w:val="0"/>
+          <w:numId w:val="9"/>
+        </w:numPr>
+        <w:ind w:right="17"/>
+        <w:jc w:val="both"/>
+        <w:rPr>
+          <w:rFonts w:ascii="Cambria" w:eastAsia="Cambria" w:hAnsi="Cambria" w:cs="Times New Roman"/>
+          <w:b/>
+          <w:sz w:val="24"/>
+          <w:lang w:val="en-GB"/>
+        </w:rPr>
+      </w:pPr>
+      <w:r>
+        <w:rPr>
+          <w:rFonts w:ascii="Cambria" w:eastAsia="Cambria" w:hAnsi="Cambria" w:cs="Times New Roman"/>
+          <w:sz w:val="24"/>
+          <w:lang w:val="en-GB"/>
+        </w:rPr>
+        <w:t xml:space="preserve">Admin can </w:t>
+      </w:r>
+      <w:r>
+        <w:rPr>
+          <w:rFonts w:ascii="Cambria" w:eastAsia="Cambria" w:hAnsi="Cambria" w:cs="Times New Roman"/>
+          <w:sz w:val="24"/>
+        </w:rPr>
+        <w:t>activate, de-activate</w:t>
+      </w:r>
+      <w:r>
+        <w:rPr>
+          <w:rFonts w:ascii="Cambria" w:eastAsia="Cambria" w:hAnsi="Cambria" w:cs="Times New Roman"/>
+          <w:sz w:val="24"/>
+        </w:rPr>
+        <w:t xml:space="preserve"> or update</w:t>
+      </w:r>
+      <w:r>
+        <w:rPr>
+          <w:rFonts w:ascii="Cambria" w:eastAsia="Cambria" w:hAnsi="Cambria" w:cs="Times New Roman"/>
+          <w:sz w:val="24"/>
+        </w:rPr>
+        <w:t xml:space="preserve"> scrap posted by customer.</w:t>
+      </w:r>
     </w:p>
     <w:p>
       <w:pPr>
@@ -769,7 +1711,6 @@
           <w:b/>
           <w:sz w:val="24"/>
         </w:rPr>
-        <w:lastRenderedPageBreak/>
         <w:t xml:space="preserve">6.2 </w:t>
       </w:r>
       <w:r>
@@ -793,7 +1734,12 @@
     </w:p>
     <w:p>
       <w:pPr>
-        <w:ind w:left="1134" w:right="17"/>
+        <w:pStyle w:val="ListParagraph"/>
+        <w:numPr>
+          <w:ilvl w:val="0"/>
+          <w:numId w:val="14"/>
+        </w:numPr>
+        <w:ind w:right="17"/>
         <w:jc w:val="both"/>
         <w:rPr>
           <w:rFonts w:ascii="Cambria" w:eastAsia="Cambria" w:hAnsi="Cambria" w:cs="Times New Roman"/>
@@ -805,11 +1751,398 @@
       <w:r>
         <w:rPr>
           <w:rFonts w:ascii="Cambria" w:eastAsia="Cambria" w:hAnsi="Cambria" w:cs="Times New Roman"/>
+          <w:sz w:val="24"/>
+          <w:lang w:val="en-GB"/>
+        </w:rPr>
+        <w:t>Collector can find near-by scrap with defined radius.</w:t>
+      </w:r>
+    </w:p>
+    <w:p>
+      <w:pPr>
+        <w:pStyle w:val="ListParagraph"/>
+        <w:numPr>
+          <w:ilvl w:val="0"/>
+          <w:numId w:val="14"/>
+        </w:numPr>
+        <w:ind w:right="17"/>
+        <w:jc w:val="both"/>
+        <w:rPr>
+          <w:rFonts w:ascii="Cambria" w:eastAsia="Cambria" w:hAnsi="Cambria" w:cs="Times New Roman"/>
           <w:b/>
           <w:sz w:val="24"/>
           <w:lang w:val="en-GB"/>
         </w:rPr>
-        <w:t>6.3 Admin:</w:t>
+      </w:pPr>
+      <w:r>
+        <w:rPr>
+          <w:rFonts w:ascii="Cambria" w:eastAsia="Cambria" w:hAnsi="Cambria" w:cs="Times New Roman"/>
+          <w:sz w:val="24"/>
+          <w:lang w:val="en-GB"/>
+        </w:rPr>
+        <w:t>Collector can view detail of each scrap.</w:t>
+      </w:r>
+    </w:p>
+    <w:p>
+      <w:pPr>
+        <w:pStyle w:val="ListParagraph"/>
+        <w:numPr>
+          <w:ilvl w:val="0"/>
+          <w:numId w:val="14"/>
+        </w:numPr>
+        <w:ind w:right="17"/>
+        <w:jc w:val="both"/>
+        <w:rPr>
+          <w:rFonts w:ascii="Cambria" w:eastAsia="Cambria" w:hAnsi="Cambria" w:cs="Times New Roman"/>
+          <w:b/>
+          <w:sz w:val="24"/>
+          <w:lang w:val="en-GB"/>
+        </w:rPr>
+      </w:pPr>
+      <w:r>
+        <w:rPr>
+          <w:rFonts w:ascii="Cambria" w:eastAsia="Cambria" w:hAnsi="Cambria" w:cs="Times New Roman"/>
+          <w:sz w:val="24"/>
+          <w:lang w:val="en-GB"/>
+        </w:rPr>
+        <w:t>Collector can contact with the owner customer of the scrap.</w:t>
+      </w:r>
+    </w:p>
+    <w:p>
+      <w:pPr>
+        <w:pStyle w:val="ListParagraph"/>
+        <w:numPr>
+          <w:ilvl w:val="0"/>
+          <w:numId w:val="14"/>
+        </w:numPr>
+        <w:ind w:right="17"/>
+        <w:jc w:val="both"/>
+        <w:rPr>
+          <w:rFonts w:ascii="Cambria" w:eastAsia="Cambria" w:hAnsi="Cambria" w:cs="Times New Roman"/>
+          <w:b/>
+          <w:sz w:val="24"/>
+          <w:lang w:val="en-GB"/>
+        </w:rPr>
+      </w:pPr>
+      <w:r>
+        <w:rPr>
+          <w:rFonts w:ascii="Cambria" w:eastAsia="Cambria" w:hAnsi="Cambria" w:cs="Times New Roman"/>
+          <w:sz w:val="24"/>
+          <w:lang w:val="en-GB"/>
+        </w:rPr>
+        <w:t>Collector can negotiate the price of scrap with customer.</w:t>
+      </w:r>
+    </w:p>
+    <w:p>
+      <w:pPr>
+        <w:pStyle w:val="ListParagraph"/>
+        <w:numPr>
+          <w:ilvl w:val="0"/>
+          <w:numId w:val="14"/>
+        </w:numPr>
+        <w:ind w:right="17"/>
+        <w:jc w:val="both"/>
+        <w:rPr>
+          <w:rFonts w:ascii="Cambria" w:eastAsia="Cambria" w:hAnsi="Cambria" w:cs="Times New Roman"/>
+          <w:b/>
+          <w:sz w:val="24"/>
+          <w:lang w:val="en-GB"/>
+        </w:rPr>
+      </w:pPr>
+      <w:r>
+        <w:rPr>
+          <w:rFonts w:ascii="Cambria" w:eastAsia="Cambria" w:hAnsi="Cambria" w:cs="Times New Roman"/>
+          <w:sz w:val="24"/>
+          <w:lang w:val="en-GB"/>
+        </w:rPr>
+        <w:t>Collector can view the list of dealt scrap.</w:t>
+      </w:r>
+    </w:p>
+    <w:p>
+      <w:pPr>
+        <w:pStyle w:val="ListParagraph"/>
+        <w:numPr>
+          <w:ilvl w:val="0"/>
+          <w:numId w:val="14"/>
+        </w:numPr>
+        <w:ind w:right="17"/>
+        <w:jc w:val="both"/>
+        <w:rPr>
+          <w:rFonts w:ascii="Cambria" w:eastAsia="Cambria" w:hAnsi="Cambria" w:cs="Times New Roman"/>
+          <w:b/>
+          <w:sz w:val="24"/>
+          <w:lang w:val="en-GB"/>
+        </w:rPr>
+      </w:pPr>
+      <w:r>
+        <w:rPr>
+          <w:rFonts w:ascii="Cambria" w:eastAsia="Cambria" w:hAnsi="Cambria" w:cs="Times New Roman"/>
+          <w:sz w:val="24"/>
+          <w:lang w:val="en-GB"/>
+        </w:rPr>
+        <w:t>Collector can find the best route to go to collect scrap.</w:t>
+      </w:r>
+    </w:p>
+    <w:p>
+      <w:pPr>
+        <w:pStyle w:val="ListParagraph"/>
+        <w:numPr>
+          <w:ilvl w:val="0"/>
+          <w:numId w:val="14"/>
+        </w:numPr>
+        <w:ind w:right="17"/>
+        <w:jc w:val="both"/>
+        <w:rPr>
+          <w:rFonts w:ascii="Cambria" w:eastAsia="Cambria" w:hAnsi="Cambria" w:cs="Times New Roman"/>
+          <w:b/>
+          <w:sz w:val="24"/>
+          <w:lang w:val="en-GB"/>
+        </w:rPr>
+      </w:pPr>
+      <w:r>
+        <w:rPr>
+          <w:rFonts w:ascii="Cambria" w:eastAsia="Cambria" w:hAnsi="Cambria" w:cs="Times New Roman"/>
+          <w:sz w:val="24"/>
+          <w:lang w:val="en-GB"/>
+        </w:rPr>
+        <w:t xml:space="preserve">Collector can </w:t>
+      </w:r>
+      <w:r>
+        <w:rPr>
+          <w:rFonts w:ascii="Cambria" w:eastAsia="Cambria" w:hAnsi="Cambria" w:cs="Times New Roman"/>
+          <w:sz w:val="24"/>
+          <w:lang w:val="en-GB"/>
+        </w:rPr>
+        <w:t>update</w:t>
+      </w:r>
+      <w:r>
+        <w:rPr>
+          <w:rFonts w:ascii="Cambria" w:eastAsia="Cambria" w:hAnsi="Cambria" w:cs="Times New Roman"/>
+          <w:sz w:val="24"/>
+          <w:lang w:val="en-GB"/>
+        </w:rPr>
+        <w:t xml:space="preserve"> or de-active account.</w:t>
+      </w:r>
+    </w:p>
+    <w:p>
+      <w:pPr>
+        <w:pStyle w:val="ListParagraph"/>
+        <w:ind w:left="1080" w:right="17" w:firstLine="0"/>
+        <w:jc w:val="both"/>
+        <w:rPr>
+          <w:rFonts w:ascii="Cambria" w:eastAsia="Cambria" w:hAnsi="Cambria" w:cs="Times New Roman"/>
+          <w:b/>
+          <w:sz w:val="24"/>
+          <w:lang w:val="en-GB"/>
+        </w:rPr>
+      </w:pPr>
+      <w:r>
+        <w:rPr>
+          <w:rFonts w:ascii="Cambria" w:eastAsia="Cambria" w:hAnsi="Cambria" w:cs="Times New Roman"/>
+          <w:b/>
+          <w:sz w:val="24"/>
+          <w:lang w:val="en-GB"/>
+        </w:rPr>
+        <w:t xml:space="preserve">6.3 </w:t>
+      </w:r>
+      <w:r>
+        <w:rPr>
+          <w:rFonts w:ascii="Cambria" w:eastAsia="Cambria" w:hAnsi="Cambria" w:cs="Times New Roman"/>
+          <w:b/>
+          <w:sz w:val="24"/>
+          <w:lang w:val="en-GB"/>
+        </w:rPr>
+        <w:t>Customer</w:t>
+      </w:r>
+      <w:r>
+        <w:rPr>
+          <w:rFonts w:ascii="Cambria" w:eastAsia="Cambria" w:hAnsi="Cambria" w:cs="Times New Roman"/>
+          <w:b/>
+          <w:sz w:val="24"/>
+          <w:lang w:val="en-GB"/>
+        </w:rPr>
+        <w:t>:</w:t>
+      </w:r>
+    </w:p>
+    <w:p>
+      <w:pPr>
+        <w:pStyle w:val="ListParagraph"/>
+        <w:numPr>
+          <w:ilvl w:val="0"/>
+          <w:numId w:val="15"/>
+        </w:numPr>
+        <w:ind w:right="17"/>
+        <w:jc w:val="both"/>
+        <w:rPr>
+          <w:rFonts w:ascii="Cambria" w:eastAsia="Cambria" w:hAnsi="Cambria" w:cs="Times New Roman"/>
+          <w:b/>
+          <w:sz w:val="24"/>
+          <w:lang w:val="en-GB"/>
+        </w:rPr>
+      </w:pPr>
+      <w:r>
+        <w:rPr>
+          <w:rFonts w:ascii="Cambria" w:eastAsia="Cambria" w:hAnsi="Cambria" w:cs="Times New Roman"/>
+          <w:sz w:val="24"/>
+          <w:lang w:val="en-GB"/>
+        </w:rPr>
+        <w:t>Customer can post scrap for sale.</w:t>
+      </w:r>
+    </w:p>
+    <w:p>
+      <w:pPr>
+        <w:pStyle w:val="ListParagraph"/>
+        <w:numPr>
+          <w:ilvl w:val="0"/>
+          <w:numId w:val="15"/>
+        </w:numPr>
+        <w:ind w:right="17"/>
+        <w:jc w:val="both"/>
+        <w:rPr>
+          <w:rFonts w:ascii="Cambria" w:eastAsia="Cambria" w:hAnsi="Cambria" w:cs="Times New Roman"/>
+          <w:b/>
+          <w:sz w:val="24"/>
+          <w:lang w:val="en-GB"/>
+        </w:rPr>
+      </w:pPr>
+      <w:r>
+        <w:rPr>
+          <w:rFonts w:ascii="Cambria" w:eastAsia="Cambria" w:hAnsi="Cambria" w:cs="Times New Roman"/>
+          <w:sz w:val="24"/>
+          <w:lang w:val="en-GB"/>
+        </w:rPr>
+        <w:t>Customer can</w:t>
+      </w:r>
+      <w:r>
+        <w:rPr>
+          <w:rFonts w:ascii="Cambria" w:eastAsia="Cambria" w:hAnsi="Cambria" w:cs="Times New Roman"/>
+          <w:sz w:val="24"/>
+          <w:lang w:val="en-GB"/>
+        </w:rPr>
+        <w:t xml:space="preserve"> contact the collector.</w:t>
+      </w:r>
+    </w:p>
+    <w:p>
+      <w:pPr>
+        <w:pStyle w:val="ListParagraph"/>
+        <w:numPr>
+          <w:ilvl w:val="0"/>
+          <w:numId w:val="15"/>
+        </w:numPr>
+        <w:ind w:right="17"/>
+        <w:jc w:val="both"/>
+        <w:rPr>
+          <w:rFonts w:ascii="Cambria" w:eastAsia="Cambria" w:hAnsi="Cambria" w:cs="Times New Roman"/>
+          <w:b/>
+          <w:sz w:val="24"/>
+          <w:lang w:val="en-GB"/>
+        </w:rPr>
+      </w:pPr>
+      <w:r>
+        <w:rPr>
+          <w:rFonts w:ascii="Cambria" w:eastAsia="Cambria" w:hAnsi="Cambria" w:cs="Times New Roman"/>
+          <w:sz w:val="24"/>
+          <w:lang w:val="en-GB"/>
+        </w:rPr>
+        <w:t>Customer can negotiate price of scrap with collector.</w:t>
+      </w:r>
+    </w:p>
+    <w:p>
+      <w:pPr>
+        <w:pStyle w:val="ListParagraph"/>
+        <w:numPr>
+          <w:ilvl w:val="0"/>
+          <w:numId w:val="15"/>
+        </w:numPr>
+        <w:ind w:right="17"/>
+        <w:jc w:val="both"/>
+        <w:rPr>
+          <w:rFonts w:ascii="Cambria" w:eastAsia="Cambria" w:hAnsi="Cambria" w:cs="Times New Roman"/>
+          <w:b/>
+          <w:sz w:val="24"/>
+          <w:lang w:val="en-GB"/>
+        </w:rPr>
+      </w:pPr>
+      <w:r>
+        <w:rPr>
+          <w:rFonts w:ascii="Cambria" w:eastAsia="Cambria" w:hAnsi="Cambria" w:cs="Times New Roman"/>
+          <w:sz w:val="24"/>
+          <w:lang w:val="en-GB"/>
+        </w:rPr>
+        <w:t>Customer can</w:t>
+      </w:r>
+      <w:r>
+        <w:rPr>
+          <w:rFonts w:ascii="Cambria" w:eastAsia="Cambria" w:hAnsi="Cambria" w:cs="Times New Roman"/>
+          <w:sz w:val="24"/>
+          <w:lang w:val="en-GB"/>
+        </w:rPr>
+        <w:t xml:space="preserve"> </w:t>
+      </w:r>
+      <w:r>
+        <w:rPr>
+          <w:rFonts w:ascii="Cambria" w:eastAsia="Cambria" w:hAnsi="Cambria" w:cs="Times New Roman"/>
+          <w:sz w:val="24"/>
+          <w:lang w:val="en-GB"/>
+        </w:rPr>
+        <w:t>cancel, update status of posted scrap.</w:t>
+      </w:r>
+    </w:p>
+    <w:p>
+      <w:pPr>
+        <w:pStyle w:val="ListParagraph"/>
+        <w:numPr>
+          <w:ilvl w:val="0"/>
+          <w:numId w:val="15"/>
+        </w:numPr>
+        <w:ind w:right="17"/>
+        <w:jc w:val="both"/>
+        <w:rPr>
+          <w:rFonts w:ascii="Cambria" w:eastAsia="Cambria" w:hAnsi="Cambria" w:cs="Times New Roman"/>
+          <w:b/>
+          <w:sz w:val="24"/>
+          <w:lang w:val="en-GB"/>
+        </w:rPr>
+      </w:pPr>
+      <w:r>
+        <w:rPr>
+          <w:rFonts w:ascii="Cambria" w:eastAsia="Cambria" w:hAnsi="Cambria" w:cs="Times New Roman"/>
+          <w:sz w:val="24"/>
+          <w:lang w:val="en-GB"/>
+        </w:rPr>
+        <w:t>Customer can</w:t>
+      </w:r>
+      <w:r>
+        <w:rPr>
+          <w:rFonts w:ascii="Cambria" w:eastAsia="Cambria" w:hAnsi="Cambria" w:cs="Times New Roman"/>
+          <w:sz w:val="24"/>
+          <w:lang w:val="en-GB"/>
+        </w:rPr>
+        <w:t xml:space="preserve"> review collector.</w:t>
+      </w:r>
+    </w:p>
+    <w:p>
+      <w:pPr>
+        <w:pStyle w:val="ListParagraph"/>
+        <w:numPr>
+          <w:ilvl w:val="0"/>
+          <w:numId w:val="15"/>
+        </w:numPr>
+        <w:ind w:right="17"/>
+        <w:jc w:val="both"/>
+        <w:rPr>
+          <w:rFonts w:ascii="Cambria" w:eastAsia="Cambria" w:hAnsi="Cambria" w:cs="Times New Roman"/>
+          <w:b/>
+          <w:sz w:val="24"/>
+          <w:lang w:val="en-GB"/>
+        </w:rPr>
+      </w:pPr>
+      <w:r>
+        <w:rPr>
+          <w:rFonts w:ascii="Cambria" w:eastAsia="Cambria" w:hAnsi="Cambria" w:cs="Times New Roman"/>
+          <w:sz w:val="24"/>
+          <w:lang w:val="en-GB"/>
+        </w:rPr>
+        <w:t>Customer can update or de-activate account.</w:t>
       </w:r>
     </w:p>
     <w:p>
@@ -1083,13 +2416,47 @@
                 <w:sz w:val="24"/>
               </w:rPr>
             </w:pPr>
+            <w:proofErr w:type="spellStart"/>
             <w:r>
               <w:rPr>
                 <w:rFonts w:ascii="Cambria" w:hAnsi="Cambria"/>
                 <w:sz w:val="24"/>
               </w:rPr>
-              <w:t>Lại Đức Hùng</w:t>
+              <w:t>Lại</w:t>
             </w:r>
+            <w:proofErr w:type="spellEnd"/>
+            <w:r>
+              <w:rPr>
+                <w:rFonts w:ascii="Cambria" w:hAnsi="Cambria"/>
+                <w:sz w:val="24"/>
+              </w:rPr>
+              <w:t xml:space="preserve"> </w:t>
+            </w:r>
+            <w:proofErr w:type="spellStart"/>
+            <w:r>
+              <w:rPr>
+                <w:rFonts w:ascii="Cambria" w:hAnsi="Cambria"/>
+                <w:sz w:val="24"/>
+              </w:rPr>
+              <w:t>Đức</w:t>
+            </w:r>
+            <w:proofErr w:type="spellEnd"/>
+            <w:r>
+              <w:rPr>
+                <w:rFonts w:ascii="Cambria" w:hAnsi="Cambria"/>
+                <w:sz w:val="24"/>
+              </w:rPr>
+              <w:t xml:space="preserve"> </w:t>
+            </w:r>
+            <w:proofErr w:type="spellStart"/>
+            <w:r>
+              <w:rPr>
+                <w:rFonts w:ascii="Cambria" w:hAnsi="Cambria"/>
+                <w:sz w:val="24"/>
+              </w:rPr>
+              <w:t>Hùng</w:t>
+            </w:r>
+            <w:proofErr w:type="spellEnd"/>
           </w:p>
         </w:tc>
         <w:tc>
@@ -1241,13 +2608,31 @@
                 <w:lang w:val="en-GB"/>
               </w:rPr>
             </w:pPr>
+            <w:proofErr w:type="spellStart"/>
             <w:r>
               <w:rPr>
                 <w:rFonts w:ascii="Cambria" w:hAnsi="Cambria"/>
                 <w:sz w:val="24"/>
               </w:rPr>
-              <w:t>Nguyễn Duy Đạt</w:t>
+              <w:t>Nguyễn</w:t>
             </w:r>
+            <w:proofErr w:type="spellEnd"/>
+            <w:r>
+              <w:rPr>
+                <w:rFonts w:ascii="Cambria" w:hAnsi="Cambria"/>
+                <w:sz w:val="24"/>
+              </w:rPr>
+              <w:t xml:space="preserve"> Duy </w:t>
+            </w:r>
+            <w:proofErr w:type="spellStart"/>
+            <w:r>
+              <w:rPr>
+                <w:rFonts w:ascii="Cambria" w:hAnsi="Cambria"/>
+                <w:sz w:val="24"/>
+              </w:rPr>
+              <w:t>Đạt</w:t>
+            </w:r>
+            <w:proofErr w:type="spellEnd"/>
           </w:p>
         </w:tc>
         <w:tc>
@@ -1397,13 +2782,63 @@
                 <w:sz w:val="24"/>
               </w:rPr>
             </w:pPr>
+            <w:proofErr w:type="spellStart"/>
             <w:r>
               <w:rPr>
                 <w:rFonts w:ascii="Cambria" w:hAnsi="Cambria"/>
                 <w:sz w:val="24"/>
               </w:rPr>
-              <w:t>Tiết Lê Bảo Khánh</w:t>
+              <w:t>Tiết</w:t>
             </w:r>
+            <w:proofErr w:type="spellEnd"/>
+            <w:r>
+              <w:rPr>
+                <w:rFonts w:ascii="Cambria" w:hAnsi="Cambria"/>
+                <w:sz w:val="24"/>
+              </w:rPr>
+              <w:t xml:space="preserve"> </w:t>
+            </w:r>
+            <w:proofErr w:type="spellStart"/>
+            <w:r>
+              <w:rPr>
+                <w:rFonts w:ascii="Cambria" w:hAnsi="Cambria"/>
+                <w:sz w:val="24"/>
+              </w:rPr>
+              <w:t>Lê</w:t>
+            </w:r>
+            <w:proofErr w:type="spellEnd"/>
+            <w:r>
+              <w:rPr>
+                <w:rFonts w:ascii="Cambria" w:hAnsi="Cambria"/>
+                <w:sz w:val="24"/>
+              </w:rPr>
+              <w:t xml:space="preserve"> </w:t>
+            </w:r>
+            <w:proofErr w:type="spellStart"/>
+            <w:r>
+              <w:rPr>
+                <w:rFonts w:ascii="Cambria" w:hAnsi="Cambria"/>
+                <w:sz w:val="24"/>
+              </w:rPr>
+              <w:t>Bảo</w:t>
+            </w:r>
+            <w:proofErr w:type="spellEnd"/>
+            <w:r>
+              <w:rPr>
+                <w:rFonts w:ascii="Cambria" w:hAnsi="Cambria"/>
+                <w:sz w:val="24"/>
+              </w:rPr>
+              <w:t xml:space="preserve"> </w:t>
+            </w:r>
+            <w:proofErr w:type="spellStart"/>
+            <w:r>
+              <w:rPr>
+                <w:rFonts w:ascii="Cambria" w:hAnsi="Cambria"/>
+                <w:sz w:val="24"/>
+              </w:rPr>
+              <w:t>Khánh</w:t>
+            </w:r>
+            <w:proofErr w:type="spellEnd"/>
           </w:p>
         </w:tc>
         <w:tc>
@@ -1551,13 +2986,47 @@
                 <w:sz w:val="24"/>
               </w:rPr>
             </w:pPr>
+            <w:proofErr w:type="spellStart"/>
             <w:r>
               <w:rPr>
                 <w:rFonts w:ascii="Cambria" w:hAnsi="Cambria"/>
                 <w:sz w:val="24"/>
               </w:rPr>
-              <w:t>Nguyễn Hoàng Anh Trung</w:t>
+              <w:t>Nguyễn</w:t>
             </w:r>
+            <w:proofErr w:type="spellEnd"/>
+            <w:r>
+              <w:rPr>
+                <w:rFonts w:ascii="Cambria" w:hAnsi="Cambria"/>
+                <w:sz w:val="24"/>
+              </w:rPr>
+              <w:t xml:space="preserve"> </w:t>
+            </w:r>
+            <w:proofErr w:type="spellStart"/>
+            <w:r>
+              <w:rPr>
+                <w:rFonts w:ascii="Cambria" w:hAnsi="Cambria"/>
+                <w:sz w:val="24"/>
+              </w:rPr>
+              <w:t>Hoàng</w:t>
+            </w:r>
+            <w:proofErr w:type="spellEnd"/>
+            <w:r>
+              <w:rPr>
+                <w:rFonts w:ascii="Cambria" w:hAnsi="Cambria"/>
+                <w:sz w:val="24"/>
+              </w:rPr>
+              <w:t xml:space="preserve"> Anh </w:t>
+            </w:r>
+            <w:proofErr w:type="spellStart"/>
+            <w:r>
+              <w:rPr>
+                <w:rFonts w:ascii="Cambria" w:hAnsi="Cambria"/>
+                <w:sz w:val="24"/>
+              </w:rPr>
+              <w:t>Trung</w:t>
+            </w:r>
+            <w:proofErr w:type="spellEnd"/>
           </w:p>
         </w:tc>
         <w:tc>
@@ -1705,13 +3174,47 @@
                 <w:sz w:val="24"/>
               </w:rPr>
             </w:pPr>
+            <w:proofErr w:type="spellStart"/>
             <w:r>
               <w:rPr>
                 <w:rFonts w:ascii="Cambria" w:hAnsi="Cambria"/>
                 <w:sz w:val="24"/>
               </w:rPr>
-              <w:t>Nguyễn Hoàng Nhân</w:t>
+              <w:t>Nguyễn</w:t>
             </w:r>
+            <w:proofErr w:type="spellEnd"/>
+            <w:r>
+              <w:rPr>
+                <w:rFonts w:ascii="Cambria" w:hAnsi="Cambria"/>
+                <w:sz w:val="24"/>
+              </w:rPr>
+              <w:t xml:space="preserve"> </w:t>
+            </w:r>
+            <w:proofErr w:type="spellStart"/>
+            <w:r>
+              <w:rPr>
+                <w:rFonts w:ascii="Cambria" w:hAnsi="Cambria"/>
+                <w:sz w:val="24"/>
+              </w:rPr>
+              <w:t>Hoàng</w:t>
+            </w:r>
+            <w:proofErr w:type="spellEnd"/>
+            <w:r>
+              <w:rPr>
+                <w:rFonts w:ascii="Cambria" w:hAnsi="Cambria"/>
+                <w:sz w:val="24"/>
+              </w:rPr>
+              <w:t xml:space="preserve"> </w:t>
+            </w:r>
+            <w:proofErr w:type="spellStart"/>
+            <w:r>
+              <w:rPr>
+                <w:rFonts w:ascii="Cambria" w:hAnsi="Cambria"/>
+                <w:sz w:val="24"/>
+              </w:rPr>
+              <w:t>Nhân</w:t>
+            </w:r>
+            <w:proofErr w:type="spellEnd"/>
           </w:p>
         </w:tc>
         <w:tc>
@@ -1808,6 +3311,58 @@
     </w:tbl>
     <w:p>
       <w:pPr>
+        <w:pStyle w:val="Caption"/>
+        <w:rPr>
+          <w:noProof/>
+        </w:rPr>
+      </w:pPr>
+      <w:bookmarkStart w:id="17" w:name="_Toc468280573"/>
+      <w:r>
+        <w:rPr>
+          <w:noProof/>
+        </w:rPr>
+        <w:t xml:space="preserve">Table </w:t>
+      </w:r>
+      <w:r>
+        <w:rPr>
+          <w:noProof/>
+        </w:rPr>
+        <w:fldChar w:fldCharType="begin"/>
+      </w:r>
+      <w:r>
+        <w:rPr>
+          <w:noProof/>
+        </w:rPr>
+        <w:instrText xml:space="preserve"> SEQ Table \* ARABIC </w:instrText>
+      </w:r>
+      <w:r>
+        <w:rPr>
+          <w:noProof/>
+        </w:rPr>
+        <w:fldChar w:fldCharType="separate"/>
+      </w:r>
+      <w:r>
+        <w:rPr>
+          <w:noProof/>
+        </w:rPr>
+        <w:t>1</w:t>
+      </w:r>
+      <w:r>
+        <w:rPr>
+          <w:noProof/>
+        </w:rPr>
+        <w:fldChar w:fldCharType="end"/>
+      </w:r>
+      <w:r>
+        <w:rPr>
+          <w:noProof/>
+        </w:rPr>
+        <w:t xml:space="preserve"> - Roles and Responsibility</w:t>
+      </w:r>
+      <w:bookmarkEnd w:id="17"/>
+    </w:p>
+    <w:p>
+      <w:pPr>
         <w:rPr>
           <w:rFonts w:ascii="Cambria" w:hAnsi="Cambria"/>
         </w:rPr>
@@ -1826,6 +3381,130 @@
 <file path=word/numbering.xml><?xml version="1.0" encoding="utf-8"?>
 <w:numbering xmlns:wpc="http://schemas.microsoft.com/office/word/2010/wordprocessingCanvas" xmlns:cx="http://schemas.microsoft.com/office/drawing/2014/chartex" xmlns:cx1="http://schemas.microsoft.com/office/drawing/2015/9/8/chartex" xmlns:mc="http://schemas.openxmlformats.org/markup-compatibility/2006" xmlns:o="urn:schemas-microsoft-com:office:office" xmlns:r="http://schemas.openxmlformats.org/officeDocument/2006/relationships" xmlns:m="http://schemas.openxmlformats.org/officeDocument/2006/math" xmlns:v="urn:schemas-microsoft-com:vml" xmlns:wp14="http://schemas.microsoft.com/office/word/2010/wordprocessingDrawing" xmlns:wp="http://schemas.openxmlformats.org/drawingml/2006/wordprocessingDrawing" xmlns:w10="urn:schemas-microsoft-com:office:word" xmlns:w="http://schemas.openxmlformats.org/wordprocessingml/2006/main" xmlns:w14="http://schemas.microsoft.com/office/word/2010/wordml" xmlns:w15="http://schemas.microsoft.com/office/word/2012/wordml" xmlns:w16se="http://schemas.microsoft.com/office/word/2015/wordml/symex" xmlns:wpg="http://schemas.microsoft.com/office/word/2010/wordprocessingGroup" xmlns:wpi="http://schemas.microsoft.com/office/word/2010/wordprocessingInk" xmlns:wne="http://schemas.microsoft.com/office/word/2006/wordml" xmlns:wps="http://schemas.microsoft.com/office/word/2010/wordprocessingShape" mc:Ignorable="w14 w15 w16se wp14">
   <w:abstractNum w:abstractNumId="0" w15:restartNumberingAfterBreak="0">
+    <w:nsid w:val="10FB2BB2"/>
+    <w:multiLevelType w:val="hybridMultilevel"/>
+    <w:tmpl w:val="1708FD48"/>
+    <w:lvl w:ilvl="0" w:tplc="3C20268A">
+      <w:start w:val="1"/>
+      <w:numFmt w:val="bullet"/>
+      <w:lvlText w:val="▪"/>
+      <w:lvlJc w:val="left"/>
+      <w:pPr>
+        <w:ind w:left="1800" w:hanging="360"/>
+      </w:pPr>
+      <w:rPr>
+        <w:rFonts w:ascii="Courier New" w:eastAsia="Courier New" w:hAnsi="Courier New" w:cs="Courier New"/>
+        <w:b w:val="0"/>
+        <w:i w:val="0"/>
+        <w:strike w:val="0"/>
+        <w:dstrike w:val="0"/>
+        <w:color w:val="000000"/>
+        <w:sz w:val="24"/>
+        <w:szCs w:val="24"/>
+        <w:u w:val="none" w:color="000000"/>
+        <w:bdr w:val="none" w:sz="0" w:space="0" w:color="auto"/>
+        <w:shd w:val="clear" w:color="auto" w:fill="auto"/>
+        <w:vertAlign w:val="baseline"/>
+      </w:rPr>
+    </w:lvl>
+    <w:lvl w:ilvl="1" w:tplc="04090003" w:tentative="1">
+      <w:start w:val="1"/>
+      <w:numFmt w:val="bullet"/>
+      <w:lvlText w:val="o"/>
+      <w:lvlJc w:val="left"/>
+      <w:pPr>
+        <w:ind w:left="2520" w:hanging="360"/>
+      </w:pPr>
+      <w:rPr>
+        <w:rFonts w:ascii="Courier New" w:hAnsi="Courier New" w:cs="Courier New" w:hint="default"/>
+      </w:rPr>
+    </w:lvl>
+    <w:lvl w:ilvl="2" w:tplc="04090005" w:tentative="1">
+      <w:start w:val="1"/>
+      <w:numFmt w:val="bullet"/>
+      <w:lvlText w:val=""/>
+      <w:lvlJc w:val="left"/>
+      <w:pPr>
+        <w:ind w:left="3240" w:hanging="360"/>
+      </w:pPr>
+      <w:rPr>
+        <w:rFonts w:ascii="Wingdings" w:hAnsi="Wingdings" w:hint="default"/>
+      </w:rPr>
+    </w:lvl>
+    <w:lvl w:ilvl="3" w:tplc="04090001" w:tentative="1">
+      <w:start w:val="1"/>
+      <w:numFmt w:val="bullet"/>
+      <w:lvlText w:val=""/>
+      <w:lvlJc w:val="left"/>
+      <w:pPr>
+        <w:ind w:left="3960" w:hanging="360"/>
+      </w:pPr>
+      <w:rPr>
+        <w:rFonts w:ascii="Symbol" w:hAnsi="Symbol" w:hint="default"/>
+      </w:rPr>
+    </w:lvl>
+    <w:lvl w:ilvl="4" w:tplc="04090003" w:tentative="1">
+      <w:start w:val="1"/>
+      <w:numFmt w:val="bullet"/>
+      <w:lvlText w:val="o"/>
+      <w:lvlJc w:val="left"/>
+      <w:pPr>
+        <w:ind w:left="4680" w:hanging="360"/>
+      </w:pPr>
+      <w:rPr>
+        <w:rFonts w:ascii="Courier New" w:hAnsi="Courier New" w:cs="Courier New" w:hint="default"/>
+      </w:rPr>
+    </w:lvl>
+    <w:lvl w:ilvl="5" w:tplc="04090005" w:tentative="1">
+      <w:start w:val="1"/>
+      <w:numFmt w:val="bullet"/>
+      <w:lvlText w:val=""/>
+      <w:lvlJc w:val="left"/>
+      <w:pPr>
+        <w:ind w:left="5400" w:hanging="360"/>
+      </w:pPr>
+      <w:rPr>
+        <w:rFonts w:ascii="Wingdings" w:hAnsi="Wingdings" w:hint="default"/>
+      </w:rPr>
+    </w:lvl>
+    <w:lvl w:ilvl="6" w:tplc="04090001" w:tentative="1">
+      <w:start w:val="1"/>
+      <w:numFmt w:val="bullet"/>
+      <w:lvlText w:val=""/>
+      <w:lvlJc w:val="left"/>
+      <w:pPr>
+        <w:ind w:left="6120" w:hanging="360"/>
+      </w:pPr>
+      <w:rPr>
+        <w:rFonts w:ascii="Symbol" w:hAnsi="Symbol" w:hint="default"/>
+      </w:rPr>
+    </w:lvl>
+    <w:lvl w:ilvl="7" w:tplc="04090003" w:tentative="1">
+      <w:start w:val="1"/>
+      <w:numFmt w:val="bullet"/>
+      <w:lvlText w:val="o"/>
+      <w:lvlJc w:val="left"/>
+      <w:pPr>
+        <w:ind w:left="6840" w:hanging="360"/>
+      </w:pPr>
+      <w:rPr>
+        <w:rFonts w:ascii="Courier New" w:hAnsi="Courier New" w:cs="Courier New" w:hint="default"/>
+      </w:rPr>
+    </w:lvl>
+    <w:lvl w:ilvl="8" w:tplc="04090005" w:tentative="1">
+      <w:start w:val="1"/>
+      <w:numFmt w:val="bullet"/>
+      <w:lvlText w:val=""/>
+      <w:lvlJc w:val="left"/>
+      <w:pPr>
+        <w:ind w:left="7560" w:hanging="360"/>
+      </w:pPr>
+      <w:rPr>
+        <w:rFonts w:ascii="Wingdings" w:hAnsi="Wingdings" w:hint="default"/>
+      </w:rPr>
+    </w:lvl>
+  </w:abstractNum>
+  <w:abstractNum w:abstractNumId="1" w15:restartNumberingAfterBreak="0">
     <w:nsid w:val="156507F5"/>
     <w:multiLevelType w:val="hybridMultilevel"/>
     <w:tmpl w:val="DEA027EA"/>
@@ -1938,20 +3617,133 @@
       </w:rPr>
     </w:lvl>
   </w:abstractNum>
-  <w:abstractNum w:abstractNumId="1" w15:restartNumberingAfterBreak="0">
+  <w:abstractNum w:abstractNumId="2" w15:restartNumberingAfterBreak="0">
+    <w:nsid w:val="1EFD14FC"/>
+    <w:multiLevelType w:val="hybridMultilevel"/>
+    <w:tmpl w:val="5C022F6C"/>
+    <w:lvl w:ilvl="0" w:tplc="04090001">
+      <w:start w:val="1"/>
+      <w:numFmt w:val="bullet"/>
+      <w:lvlText w:val=""/>
+      <w:lvlJc w:val="left"/>
+      <w:pPr>
+        <w:ind w:left="1364" w:hanging="360"/>
+      </w:pPr>
+      <w:rPr>
+        <w:rFonts w:ascii="Symbol" w:hAnsi="Symbol" w:hint="default"/>
+      </w:rPr>
+    </w:lvl>
+    <w:lvl w:ilvl="1" w:tplc="04090003" w:tentative="1">
+      <w:start w:val="1"/>
+      <w:numFmt w:val="bullet"/>
+      <w:lvlText w:val="o"/>
+      <w:lvlJc w:val="left"/>
+      <w:pPr>
+        <w:ind w:left="2084" w:hanging="360"/>
+      </w:pPr>
+      <w:rPr>
+        <w:rFonts w:ascii="Courier New" w:hAnsi="Courier New" w:cs="Courier New" w:hint="default"/>
+      </w:rPr>
+    </w:lvl>
+    <w:lvl w:ilvl="2" w:tplc="04090005" w:tentative="1">
+      <w:start w:val="1"/>
+      <w:numFmt w:val="bullet"/>
+      <w:lvlText w:val=""/>
+      <w:lvlJc w:val="left"/>
+      <w:pPr>
+        <w:ind w:left="2804" w:hanging="360"/>
+      </w:pPr>
+      <w:rPr>
+        <w:rFonts w:ascii="Wingdings" w:hAnsi="Wingdings" w:hint="default"/>
+      </w:rPr>
+    </w:lvl>
+    <w:lvl w:ilvl="3" w:tplc="04090001" w:tentative="1">
+      <w:start w:val="1"/>
+      <w:numFmt w:val="bullet"/>
+      <w:lvlText w:val=""/>
+      <w:lvlJc w:val="left"/>
+      <w:pPr>
+        <w:ind w:left="3524" w:hanging="360"/>
+      </w:pPr>
+      <w:rPr>
+        <w:rFonts w:ascii="Symbol" w:hAnsi="Symbol" w:hint="default"/>
+      </w:rPr>
+    </w:lvl>
+    <w:lvl w:ilvl="4" w:tplc="04090003" w:tentative="1">
+      <w:start w:val="1"/>
+      <w:numFmt w:val="bullet"/>
+      <w:lvlText w:val="o"/>
+      <w:lvlJc w:val="left"/>
+      <w:pPr>
+        <w:ind w:left="4244" w:hanging="360"/>
+      </w:pPr>
+      <w:rPr>
+        <w:rFonts w:ascii="Courier New" w:hAnsi="Courier New" w:cs="Courier New" w:hint="default"/>
+      </w:rPr>
+    </w:lvl>
+    <w:lvl w:ilvl="5" w:tplc="04090005" w:tentative="1">
+      <w:start w:val="1"/>
+      <w:numFmt w:val="bullet"/>
+      <w:lvlText w:val=""/>
+      <w:lvlJc w:val="left"/>
+      <w:pPr>
+        <w:ind w:left="4964" w:hanging="360"/>
+      </w:pPr>
+      <w:rPr>
+        <w:rFonts w:ascii="Wingdings" w:hAnsi="Wingdings" w:hint="default"/>
+      </w:rPr>
+    </w:lvl>
+    <w:lvl w:ilvl="6" w:tplc="04090001" w:tentative="1">
+      <w:start w:val="1"/>
+      <w:numFmt w:val="bullet"/>
+      <w:lvlText w:val=""/>
+      <w:lvlJc w:val="left"/>
+      <w:pPr>
+        <w:ind w:left="5684" w:hanging="360"/>
+      </w:pPr>
+      <w:rPr>
+        <w:rFonts w:ascii="Symbol" w:hAnsi="Symbol" w:hint="default"/>
+      </w:rPr>
+    </w:lvl>
+    <w:lvl w:ilvl="7" w:tplc="04090003" w:tentative="1">
+      <w:start w:val="1"/>
+      <w:numFmt w:val="bullet"/>
+      <w:lvlText w:val="o"/>
+      <w:lvlJc w:val="left"/>
+      <w:pPr>
+        <w:ind w:left="6404" w:hanging="360"/>
+      </w:pPr>
+      <w:rPr>
+        <w:rFonts w:ascii="Courier New" w:hAnsi="Courier New" w:cs="Courier New" w:hint="default"/>
+      </w:rPr>
+    </w:lvl>
+    <w:lvl w:ilvl="8" w:tplc="04090005" w:tentative="1">
+      <w:start w:val="1"/>
+      <w:numFmt w:val="bullet"/>
+      <w:lvlText w:val=""/>
+      <w:lvlJc w:val="left"/>
+      <w:pPr>
+        <w:ind w:left="7124" w:hanging="360"/>
+      </w:pPr>
+      <w:rPr>
+        <w:rFonts w:ascii="Wingdings" w:hAnsi="Wingdings" w:hint="default"/>
+      </w:rPr>
+    </w:lvl>
+  </w:abstractNum>
+  <w:abstractNum w:abstractNumId="3" w15:restartNumberingAfterBreak="0">
     <w:nsid w:val="20481D95"/>
     <w:multiLevelType w:val="hybridMultilevel"/>
-    <w:tmpl w:val="9466B32A"/>
-    <w:lvl w:ilvl="0" w:tplc="04090005">
-      <w:start w:val="1"/>
-      <w:numFmt w:val="bullet"/>
-      <w:lvlText w:val=""/>
+    <w:tmpl w:val="442820F0"/>
+    <w:lvl w:ilvl="0" w:tplc="04090001">
+      <w:start w:val="1"/>
+      <w:numFmt w:val="bullet"/>
+      <w:lvlText w:val=""/>
       <w:lvlJc w:val="left"/>
       <w:pPr>
         <w:ind w:left="851" w:hanging="360"/>
       </w:pPr>
       <w:rPr>
-        <w:rFonts w:ascii="Wingdings" w:hAnsi="Wingdings" w:hint="default"/>
+        <w:rFonts w:ascii="Symbol" w:hAnsi="Symbol" w:hint="default"/>
       </w:rPr>
     </w:lvl>
     <w:lvl w:ilvl="1" w:tplc="04090019">
@@ -2030,7 +3822,7 @@
       </w:pPr>
     </w:lvl>
   </w:abstractNum>
-  <w:abstractNum w:abstractNumId="2" w15:restartNumberingAfterBreak="0">
+  <w:abstractNum w:abstractNumId="4" w15:restartNumberingAfterBreak="0">
     <w:nsid w:val="2093512B"/>
     <w:multiLevelType w:val="hybridMultilevel"/>
     <w:tmpl w:val="8BB4EF4A"/>
@@ -2119,7 +3911,7 @@
       </w:pPr>
     </w:lvl>
   </w:abstractNum>
-  <w:abstractNum w:abstractNumId="3" w15:restartNumberingAfterBreak="0">
+  <w:abstractNum w:abstractNumId="5" w15:restartNumberingAfterBreak="0">
     <w:nsid w:val="2E646089"/>
     <w:multiLevelType w:val="hybridMultilevel"/>
     <w:tmpl w:val="8076C08E"/>
@@ -2243,7 +4035,7 @@
       </w:rPr>
     </w:lvl>
   </w:abstractNum>
-  <w:abstractNum w:abstractNumId="4" w15:restartNumberingAfterBreak="0">
+  <w:abstractNum w:abstractNumId="6" w15:restartNumberingAfterBreak="0">
     <w:nsid w:val="30B41506"/>
     <w:multiLevelType w:val="hybridMultilevel"/>
     <w:tmpl w:val="70E6B4F4"/>
@@ -2253,7 +4045,7 @@
       <w:lvlText w:val="▪"/>
       <w:lvlJc w:val="left"/>
       <w:pPr>
-        <w:ind w:left="1080" w:hanging="360"/>
+        <w:ind w:left="1800" w:hanging="360"/>
       </w:pPr>
       <w:rPr>
         <w:rFonts w:ascii="Courier New" w:eastAsia="Courier New" w:hAnsi="Courier New" w:cs="Courier New" w:hint="default"/>
@@ -2276,7 +4068,7 @@
       <w:lvlText w:val="o"/>
       <w:lvlJc w:val="left"/>
       <w:pPr>
-        <w:ind w:left="1800" w:hanging="360"/>
+        <w:ind w:left="2520" w:hanging="360"/>
       </w:pPr>
       <w:rPr>
         <w:rFonts w:ascii="Courier New" w:hAnsi="Courier New" w:cs="Courier New" w:hint="default"/>
@@ -2288,7 +4080,7 @@
       <w:lvlText w:val=""/>
       <w:lvlJc w:val="left"/>
       <w:pPr>
-        <w:ind w:left="2520" w:hanging="360"/>
+        <w:ind w:left="3240" w:hanging="360"/>
       </w:pPr>
       <w:rPr>
         <w:rFonts w:ascii="Wingdings" w:hAnsi="Wingdings" w:hint="default"/>
@@ -2300,7 +4092,7 @@
       <w:lvlText w:val=""/>
       <w:lvlJc w:val="left"/>
       <w:pPr>
-        <w:ind w:left="3240" w:hanging="360"/>
+        <w:ind w:left="3960" w:hanging="360"/>
       </w:pPr>
       <w:rPr>
         <w:rFonts w:ascii="Symbol" w:hAnsi="Symbol" w:hint="default"/>
@@ -2312,7 +4104,7 @@
       <w:lvlText w:val="o"/>
       <w:lvlJc w:val="left"/>
       <w:pPr>
-        <w:ind w:left="3960" w:hanging="360"/>
+        <w:ind w:left="4680" w:hanging="360"/>
       </w:pPr>
       <w:rPr>
         <w:rFonts w:ascii="Courier New" w:hAnsi="Courier New" w:cs="Courier New" w:hint="default"/>
@@ -2324,7 +4116,7 @@
       <w:lvlText w:val=""/>
       <w:lvlJc w:val="left"/>
       <w:pPr>
-        <w:ind w:left="4680" w:hanging="360"/>
+        <w:ind w:left="5400" w:hanging="360"/>
       </w:pPr>
       <w:rPr>
         <w:rFonts w:ascii="Wingdings" w:hAnsi="Wingdings" w:hint="default"/>
@@ -2336,7 +4128,7 @@
       <w:lvlText w:val=""/>
       <w:lvlJc w:val="left"/>
       <w:pPr>
-        <w:ind w:left="5400" w:hanging="360"/>
+        <w:ind w:left="6120" w:hanging="360"/>
       </w:pPr>
       <w:rPr>
         <w:rFonts w:ascii="Symbol" w:hAnsi="Symbol" w:hint="default"/>
@@ -2348,7 +4140,7 @@
       <w:lvlText w:val="o"/>
       <w:lvlJc w:val="left"/>
       <w:pPr>
-        <w:ind w:left="6120" w:hanging="360"/>
+        <w:ind w:left="6840" w:hanging="360"/>
       </w:pPr>
       <w:rPr>
         <w:rFonts w:ascii="Courier New" w:hAnsi="Courier New" w:cs="Courier New" w:hint="default"/>
@@ -2360,14 +4152,14 @@
       <w:lvlText w:val=""/>
       <w:lvlJc w:val="left"/>
       <w:pPr>
-        <w:ind w:left="6840" w:hanging="360"/>
+        <w:ind w:left="7560" w:hanging="360"/>
       </w:pPr>
       <w:rPr>
         <w:rFonts w:ascii="Wingdings" w:hAnsi="Wingdings" w:hint="default"/>
       </w:rPr>
     </w:lvl>
   </w:abstractNum>
-  <w:abstractNum w:abstractNumId="5" w15:restartNumberingAfterBreak="0">
+  <w:abstractNum w:abstractNumId="7" w15:restartNumberingAfterBreak="0">
     <w:nsid w:val="3F864AFF"/>
     <w:multiLevelType w:val="hybridMultilevel"/>
     <w:tmpl w:val="AF085D00"/>
@@ -2491,7 +4283,7 @@
       </w:rPr>
     </w:lvl>
   </w:abstractNum>
-  <w:abstractNum w:abstractNumId="6" w15:restartNumberingAfterBreak="0">
+  <w:abstractNum w:abstractNumId="8" w15:restartNumberingAfterBreak="0">
     <w:nsid w:val="43AD181B"/>
     <w:multiLevelType w:val="hybridMultilevel"/>
     <w:tmpl w:val="BBF43922"/>
@@ -2703,7 +4495,7 @@
       </w:rPr>
     </w:lvl>
   </w:abstractNum>
-  <w:abstractNum w:abstractNumId="7" w15:restartNumberingAfterBreak="0">
+  <w:abstractNum w:abstractNumId="9" w15:restartNumberingAfterBreak="0">
     <w:nsid w:val="66DC4B89"/>
     <w:multiLevelType w:val="hybridMultilevel"/>
     <w:tmpl w:val="745EA1F8"/>
@@ -2795,7 +4587,7 @@
       </w:pPr>
     </w:lvl>
   </w:abstractNum>
-  <w:abstractNum w:abstractNumId="8" w15:restartNumberingAfterBreak="0">
+  <w:abstractNum w:abstractNumId="10" w15:restartNumberingAfterBreak="0">
     <w:nsid w:val="698C6241"/>
     <w:multiLevelType w:val="hybridMultilevel"/>
     <w:tmpl w:val="4B80E402"/>
@@ -2908,7 +4700,369 @@
       </w:rPr>
     </w:lvl>
   </w:abstractNum>
-  <w:abstractNum w:abstractNumId="9" w15:restartNumberingAfterBreak="0">
+  <w:abstractNum w:abstractNumId="11" w15:restartNumberingAfterBreak="0">
+    <w:nsid w:val="73CD5B9F"/>
+    <w:multiLevelType w:val="hybridMultilevel"/>
+    <w:tmpl w:val="68482ED8"/>
+    <w:lvl w:ilvl="0" w:tplc="3C20268A">
+      <w:start w:val="1"/>
+      <w:numFmt w:val="bullet"/>
+      <w:lvlText w:val="▪"/>
+      <w:lvlJc w:val="left"/>
+      <w:pPr>
+        <w:ind w:left="1800" w:hanging="360"/>
+      </w:pPr>
+      <w:rPr>
+        <w:rFonts w:ascii="Courier New" w:eastAsia="Courier New" w:hAnsi="Courier New" w:cs="Courier New" w:hint="default"/>
+        <w:b w:val="0"/>
+        <w:i w:val="0"/>
+        <w:strike w:val="0"/>
+        <w:dstrike w:val="0"/>
+        <w:color w:val="000000"/>
+        <w:sz w:val="24"/>
+        <w:szCs w:val="24"/>
+        <w:u w:val="none" w:color="000000"/>
+        <w:bdr w:val="none" w:sz="0" w:space="0" w:color="auto"/>
+        <w:shd w:val="clear" w:color="auto" w:fill="auto"/>
+        <w:vertAlign w:val="baseline"/>
+      </w:rPr>
+    </w:lvl>
+    <w:lvl w:ilvl="1" w:tplc="04090003" w:tentative="1">
+      <w:start w:val="1"/>
+      <w:numFmt w:val="bullet"/>
+      <w:lvlText w:val="o"/>
+      <w:lvlJc w:val="left"/>
+      <w:pPr>
+        <w:ind w:left="2520" w:hanging="360"/>
+      </w:pPr>
+      <w:rPr>
+        <w:rFonts w:ascii="Courier New" w:hAnsi="Courier New" w:cs="Courier New" w:hint="default"/>
+      </w:rPr>
+    </w:lvl>
+    <w:lvl w:ilvl="2" w:tplc="04090005" w:tentative="1">
+      <w:start w:val="1"/>
+      <w:numFmt w:val="bullet"/>
+      <w:lvlText w:val=""/>
+      <w:lvlJc w:val="left"/>
+      <w:pPr>
+        <w:ind w:left="3240" w:hanging="360"/>
+      </w:pPr>
+      <w:rPr>
+        <w:rFonts w:ascii="Wingdings" w:hAnsi="Wingdings" w:hint="default"/>
+      </w:rPr>
+    </w:lvl>
+    <w:lvl w:ilvl="3" w:tplc="04090001" w:tentative="1">
+      <w:start w:val="1"/>
+      <w:numFmt w:val="bullet"/>
+      <w:lvlText w:val=""/>
+      <w:lvlJc w:val="left"/>
+      <w:pPr>
+        <w:ind w:left="3960" w:hanging="360"/>
+      </w:pPr>
+      <w:rPr>
+        <w:rFonts w:ascii="Symbol" w:hAnsi="Symbol" w:hint="default"/>
+      </w:rPr>
+    </w:lvl>
+    <w:lvl w:ilvl="4" w:tplc="04090003" w:tentative="1">
+      <w:start w:val="1"/>
+      <w:numFmt w:val="bullet"/>
+      <w:lvlText w:val="o"/>
+      <w:lvlJc w:val="left"/>
+      <w:pPr>
+        <w:ind w:left="4680" w:hanging="360"/>
+      </w:pPr>
+      <w:rPr>
+        <w:rFonts w:ascii="Courier New" w:hAnsi="Courier New" w:cs="Courier New" w:hint="default"/>
+      </w:rPr>
+    </w:lvl>
+    <w:lvl w:ilvl="5" w:tplc="04090005" w:tentative="1">
+      <w:start w:val="1"/>
+      <w:numFmt w:val="bullet"/>
+      <w:lvlText w:val=""/>
+      <w:lvlJc w:val="left"/>
+      <w:pPr>
+        <w:ind w:left="5400" w:hanging="360"/>
+      </w:pPr>
+      <w:rPr>
+        <w:rFonts w:ascii="Wingdings" w:hAnsi="Wingdings" w:hint="default"/>
+      </w:rPr>
+    </w:lvl>
+    <w:lvl w:ilvl="6" w:tplc="04090001" w:tentative="1">
+      <w:start w:val="1"/>
+      <w:numFmt w:val="bullet"/>
+      <w:lvlText w:val=""/>
+      <w:lvlJc w:val="left"/>
+      <w:pPr>
+        <w:ind w:left="6120" w:hanging="360"/>
+      </w:pPr>
+      <w:rPr>
+        <w:rFonts w:ascii="Symbol" w:hAnsi="Symbol" w:hint="default"/>
+      </w:rPr>
+    </w:lvl>
+    <w:lvl w:ilvl="7" w:tplc="04090003" w:tentative="1">
+      <w:start w:val="1"/>
+      <w:numFmt w:val="bullet"/>
+      <w:lvlText w:val="o"/>
+      <w:lvlJc w:val="left"/>
+      <w:pPr>
+        <w:ind w:left="6840" w:hanging="360"/>
+      </w:pPr>
+      <w:rPr>
+        <w:rFonts w:ascii="Courier New" w:hAnsi="Courier New" w:cs="Courier New" w:hint="default"/>
+      </w:rPr>
+    </w:lvl>
+    <w:lvl w:ilvl="8" w:tplc="04090005" w:tentative="1">
+      <w:start w:val="1"/>
+      <w:numFmt w:val="bullet"/>
+      <w:lvlText w:val=""/>
+      <w:lvlJc w:val="left"/>
+      <w:pPr>
+        <w:ind w:left="7560" w:hanging="360"/>
+      </w:pPr>
+      <w:rPr>
+        <w:rFonts w:ascii="Wingdings" w:hAnsi="Wingdings" w:hint="default"/>
+      </w:rPr>
+    </w:lvl>
+  </w:abstractNum>
+  <w:abstractNum w:abstractNumId="12" w15:restartNumberingAfterBreak="0">
+    <w:nsid w:val="746220BE"/>
+    <w:multiLevelType w:val="hybridMultilevel"/>
+    <w:tmpl w:val="02EC6424"/>
+    <w:lvl w:ilvl="0" w:tplc="3C20268A">
+      <w:start w:val="1"/>
+      <w:numFmt w:val="bullet"/>
+      <w:lvlText w:val="▪"/>
+      <w:lvlJc w:val="left"/>
+      <w:pPr>
+        <w:ind w:left="1713" w:hanging="360"/>
+      </w:pPr>
+      <w:rPr>
+        <w:rFonts w:ascii="Courier New" w:eastAsia="Courier New" w:hAnsi="Courier New" w:cs="Courier New" w:hint="default"/>
+        <w:b w:val="0"/>
+        <w:i w:val="0"/>
+        <w:strike w:val="0"/>
+        <w:dstrike w:val="0"/>
+        <w:color w:val="000000"/>
+        <w:sz w:val="24"/>
+        <w:szCs w:val="24"/>
+        <w:u w:val="none" w:color="000000"/>
+        <w:bdr w:val="none" w:sz="0" w:space="0" w:color="auto"/>
+        <w:shd w:val="clear" w:color="auto" w:fill="auto"/>
+        <w:vertAlign w:val="baseline"/>
+      </w:rPr>
+    </w:lvl>
+    <w:lvl w:ilvl="1" w:tplc="04090003">
+      <w:start w:val="1"/>
+      <w:numFmt w:val="bullet"/>
+      <w:lvlText w:val="o"/>
+      <w:lvlJc w:val="left"/>
+      <w:pPr>
+        <w:ind w:left="2433" w:hanging="360"/>
+      </w:pPr>
+      <w:rPr>
+        <w:rFonts w:ascii="Courier New" w:hAnsi="Courier New" w:cs="Courier New" w:hint="default"/>
+      </w:rPr>
+    </w:lvl>
+    <w:lvl w:ilvl="2" w:tplc="04090005" w:tentative="1">
+      <w:start w:val="1"/>
+      <w:numFmt w:val="bullet"/>
+      <w:lvlText w:val=""/>
+      <w:lvlJc w:val="left"/>
+      <w:pPr>
+        <w:ind w:left="3153" w:hanging="360"/>
+      </w:pPr>
+      <w:rPr>
+        <w:rFonts w:ascii="Wingdings" w:hAnsi="Wingdings" w:hint="default"/>
+      </w:rPr>
+    </w:lvl>
+    <w:lvl w:ilvl="3" w:tplc="04090001" w:tentative="1">
+      <w:start w:val="1"/>
+      <w:numFmt w:val="bullet"/>
+      <w:lvlText w:val=""/>
+      <w:lvlJc w:val="left"/>
+      <w:pPr>
+        <w:ind w:left="3873" w:hanging="360"/>
+      </w:pPr>
+      <w:rPr>
+        <w:rFonts w:ascii="Symbol" w:hAnsi="Symbol" w:hint="default"/>
+      </w:rPr>
+    </w:lvl>
+    <w:lvl w:ilvl="4" w:tplc="04090003" w:tentative="1">
+      <w:start w:val="1"/>
+      <w:numFmt w:val="bullet"/>
+      <w:lvlText w:val="o"/>
+      <w:lvlJc w:val="left"/>
+      <w:pPr>
+        <w:ind w:left="4593" w:hanging="360"/>
+      </w:pPr>
+      <w:rPr>
+        <w:rFonts w:ascii="Courier New" w:hAnsi="Courier New" w:cs="Courier New" w:hint="default"/>
+      </w:rPr>
+    </w:lvl>
+    <w:lvl w:ilvl="5" w:tplc="04090005" w:tentative="1">
+      <w:start w:val="1"/>
+      <w:numFmt w:val="bullet"/>
+      <w:lvlText w:val=""/>
+      <w:lvlJc w:val="left"/>
+      <w:pPr>
+        <w:ind w:left="5313" w:hanging="360"/>
+      </w:pPr>
+      <w:rPr>
+        <w:rFonts w:ascii="Wingdings" w:hAnsi="Wingdings" w:hint="default"/>
+      </w:rPr>
+    </w:lvl>
+    <w:lvl w:ilvl="6" w:tplc="04090001" w:tentative="1">
+      <w:start w:val="1"/>
+      <w:numFmt w:val="bullet"/>
+      <w:lvlText w:val=""/>
+      <w:lvlJc w:val="left"/>
+      <w:pPr>
+        <w:ind w:left="6033" w:hanging="360"/>
+      </w:pPr>
+      <w:rPr>
+        <w:rFonts w:ascii="Symbol" w:hAnsi="Symbol" w:hint="default"/>
+      </w:rPr>
+    </w:lvl>
+    <w:lvl w:ilvl="7" w:tplc="04090003" w:tentative="1">
+      <w:start w:val="1"/>
+      <w:numFmt w:val="bullet"/>
+      <w:lvlText w:val="o"/>
+      <w:lvlJc w:val="left"/>
+      <w:pPr>
+        <w:ind w:left="6753" w:hanging="360"/>
+      </w:pPr>
+      <w:rPr>
+        <w:rFonts w:ascii="Courier New" w:hAnsi="Courier New" w:cs="Courier New" w:hint="default"/>
+      </w:rPr>
+    </w:lvl>
+    <w:lvl w:ilvl="8" w:tplc="04090005" w:tentative="1">
+      <w:start w:val="1"/>
+      <w:numFmt w:val="bullet"/>
+      <w:lvlText w:val=""/>
+      <w:lvlJc w:val="left"/>
+      <w:pPr>
+        <w:ind w:left="7473" w:hanging="360"/>
+      </w:pPr>
+      <w:rPr>
+        <w:rFonts w:ascii="Wingdings" w:hAnsi="Wingdings" w:hint="default"/>
+      </w:rPr>
+    </w:lvl>
+  </w:abstractNum>
+  <w:abstractNum w:abstractNumId="13" w15:restartNumberingAfterBreak="0">
+    <w:nsid w:val="79B13AF0"/>
+    <w:multiLevelType w:val="multilevel"/>
+    <w:tmpl w:val="E4CC064C"/>
+    <w:lvl w:ilvl="0">
+      <w:start w:val="1"/>
+      <w:numFmt w:val="bullet"/>
+      <w:pStyle w:val="Bullet1"/>
+      <w:lvlText w:val=""/>
+      <w:lvlJc w:val="left"/>
+      <w:pPr>
+        <w:ind w:left="1440" w:hanging="360"/>
+      </w:pPr>
+      <w:rPr>
+        <w:rFonts w:ascii="Symbol" w:hAnsi="Symbol" w:hint="default"/>
+      </w:rPr>
+    </w:lvl>
+    <w:lvl w:ilvl="1">
+      <w:start w:val="1"/>
+      <w:numFmt w:val="bullet"/>
+      <w:lvlText w:val="o"/>
+      <w:lvlJc w:val="left"/>
+      <w:pPr>
+        <w:ind w:left="2160" w:hanging="360"/>
+      </w:pPr>
+      <w:rPr>
+        <w:rFonts w:ascii="Courier New" w:hAnsi="Courier New" w:cs="Courier New" w:hint="default"/>
+      </w:rPr>
+    </w:lvl>
+    <w:lvl w:ilvl="2">
+      <w:start w:val="1"/>
+      <w:numFmt w:val="bullet"/>
+      <w:lvlText w:val=""/>
+      <w:lvlJc w:val="left"/>
+      <w:pPr>
+        <w:ind w:left="2880" w:hanging="360"/>
+      </w:pPr>
+      <w:rPr>
+        <w:rFonts w:ascii="Wingdings" w:hAnsi="Wingdings" w:hint="default"/>
+      </w:rPr>
+    </w:lvl>
+    <w:lvl w:ilvl="3">
+      <w:start w:val="1"/>
+      <w:numFmt w:val="bullet"/>
+      <w:lvlText w:val=""/>
+      <w:lvlJc w:val="left"/>
+      <w:pPr>
+        <w:ind w:left="3600" w:hanging="360"/>
+      </w:pPr>
+      <w:rPr>
+        <w:rFonts w:ascii="Symbol" w:hAnsi="Symbol" w:hint="default"/>
+      </w:rPr>
+    </w:lvl>
+    <w:lvl w:ilvl="4">
+      <w:start w:val="156"/>
+      <w:numFmt w:val="bullet"/>
+      <w:lvlText w:val="-"/>
+      <w:lvlJc w:val="left"/>
+      <w:pPr>
+        <w:ind w:left="4320" w:hanging="360"/>
+      </w:pPr>
+      <w:rPr>
+        <w:rFonts w:ascii="Cambria" w:eastAsia="SimSun" w:hAnsi="Cambria" w:cs="Arial" w:hint="default"/>
+      </w:rPr>
+    </w:lvl>
+    <w:lvl w:ilvl="5" w:tentative="1">
+      <w:start w:val="1"/>
+      <w:numFmt w:val="bullet"/>
+      <w:lvlText w:val=""/>
+      <w:lvlJc w:val="left"/>
+      <w:pPr>
+        <w:ind w:left="5040" w:hanging="360"/>
+      </w:pPr>
+      <w:rPr>
+        <w:rFonts w:ascii="Wingdings" w:hAnsi="Wingdings" w:hint="default"/>
+      </w:rPr>
+    </w:lvl>
+    <w:lvl w:ilvl="6" w:tentative="1">
+      <w:start w:val="1"/>
+      <w:numFmt w:val="bullet"/>
+      <w:lvlText w:val=""/>
+      <w:lvlJc w:val="left"/>
+      <w:pPr>
+        <w:ind w:left="5760" w:hanging="360"/>
+      </w:pPr>
+      <w:rPr>
+        <w:rFonts w:ascii="Symbol" w:hAnsi="Symbol" w:hint="default"/>
+      </w:rPr>
+    </w:lvl>
+    <w:lvl w:ilvl="7" w:tentative="1">
+      <w:start w:val="1"/>
+      <w:numFmt w:val="bullet"/>
+      <w:lvlText w:val="o"/>
+      <w:lvlJc w:val="left"/>
+      <w:pPr>
+        <w:ind w:left="6480" w:hanging="360"/>
+      </w:pPr>
+      <w:rPr>
+        <w:rFonts w:ascii="Courier New" w:hAnsi="Courier New" w:cs="Courier New" w:hint="default"/>
+      </w:rPr>
+    </w:lvl>
+    <w:lvl w:ilvl="8" w:tentative="1">
+      <w:start w:val="1"/>
+      <w:numFmt w:val="bullet"/>
+      <w:lvlText w:val=""/>
+      <w:lvlJc w:val="left"/>
+      <w:pPr>
+        <w:ind w:left="7200" w:hanging="360"/>
+      </w:pPr>
+      <w:rPr>
+        <w:rFonts w:ascii="Wingdings" w:hAnsi="Wingdings" w:hint="default"/>
+      </w:rPr>
+    </w:lvl>
+  </w:abstractNum>
+  <w:abstractNum w:abstractNumId="14" w15:restartNumberingAfterBreak="0">
     <w:nsid w:val="7F2B779E"/>
     <w:multiLevelType w:val="hybridMultilevel"/>
     <w:tmpl w:val="86B4325E"/>
@@ -3022,34 +5176,49 @@
     </w:lvl>
   </w:abstractNum>
   <w:num w:numId="1">
+    <w:abstractNumId w:val="4"/>
+  </w:num>
+  <w:num w:numId="2">
+    <w:abstractNumId w:val="9"/>
+  </w:num>
+  <w:num w:numId="3">
+    <w:abstractNumId w:val="3"/>
+  </w:num>
+  <w:num w:numId="4">
+    <w:abstractNumId w:val="8"/>
+  </w:num>
+  <w:num w:numId="5">
+    <w:abstractNumId w:val="7"/>
+  </w:num>
+  <w:num w:numId="6">
+    <w:abstractNumId w:val="14"/>
+  </w:num>
+  <w:num w:numId="7">
+    <w:abstractNumId w:val="1"/>
+  </w:num>
+  <w:num w:numId="8">
+    <w:abstractNumId w:val="10"/>
+  </w:num>
+  <w:num w:numId="9">
+    <w:abstractNumId w:val="6"/>
+  </w:num>
+  <w:num w:numId="10">
+    <w:abstractNumId w:val="5"/>
+  </w:num>
+  <w:num w:numId="11">
     <w:abstractNumId w:val="2"/>
   </w:num>
-  <w:num w:numId="2">
-    <w:abstractNumId w:val="7"/>
+  <w:num w:numId="12">
+    <w:abstractNumId w:val="12"/>
   </w:num>
-  <w:num w:numId="3">
-    <w:abstractNumId w:val="1"/>
+  <w:num w:numId="13">
+    <w:abstractNumId w:val="13"/>
   </w:num>
-  <w:num w:numId="4">
-    <w:abstractNumId w:val="6"/>
+  <w:num w:numId="14">
+    <w:abstractNumId w:val="11"/>
   </w:num>
-  <w:num w:numId="5">
-    <w:abstractNumId w:val="5"/>
-  </w:num>
-  <w:num w:numId="6">
-    <w:abstractNumId w:val="9"/>
-  </w:num>
-  <w:num w:numId="7">
+  <w:num w:numId="15">
     <w:abstractNumId w:val="0"/>
-  </w:num>
-  <w:num w:numId="8">
-    <w:abstractNumId w:val="8"/>
-  </w:num>
-  <w:num w:numId="9">
-    <w:abstractNumId w:val="4"/>
-  </w:num>
-  <w:num w:numId="10">
-    <w:abstractNumId w:val="3"/>
   </w:num>
 </w:numbering>
 </file>
@@ -3521,6 +5690,7 @@
   <w:style w:type="character" w:default="1" w:styleId="DefaultParagraphFont">
     <w:name w:val="Default Paragraph Font"/>
     <w:uiPriority w:val="1"/>
+    <w:semiHidden/>
     <w:unhideWhenUsed/>
   </w:style>
   <w:style w:type="table" w:default="1" w:styleId="TableNormal">
@@ -3668,6 +5838,64 @@
     <w:uiPriority w:val="99"/>
     <w:semiHidden/>
     <w:rsid w:val="00D45532"/>
+  </w:style>
+  <w:style w:type="paragraph" w:customStyle="1" w:styleId="Bullet1">
+    <w:name w:val="Bullet 1"/>
+    <w:basedOn w:val="Normal"/>
+    <w:qFormat/>
+    <w:rsid w:val="00697F3C"/>
+    <w:pPr>
+      <w:widowControl w:val="0"/>
+      <w:numPr>
+        <w:numId w:val="13"/>
+      </w:numPr>
+      <w:spacing w:line="240" w:lineRule="auto"/>
+      <w:contextualSpacing/>
+      <w:jc w:val="both"/>
+    </w:pPr>
+    <w:rPr>
+      <w:rFonts w:ascii="Cambria" w:eastAsia="SimSun" w:hAnsi="Cambria" w:cs="Arial"/>
+      <w:sz w:val="24"/>
+      <w:szCs w:val="24"/>
+    </w:rPr>
+  </w:style>
+  <w:style w:type="paragraph" w:styleId="Caption">
+    <w:name w:val="caption"/>
+    <w:basedOn w:val="Normal"/>
+    <w:next w:val="Normal"/>
+    <w:link w:val="CaptionChar"/>
+    <w:autoRedefine/>
+    <w:uiPriority w:val="35"/>
+    <w:unhideWhenUsed/>
+    <w:qFormat/>
+    <w:rsid w:val="00935549"/>
+    <w:pPr>
+      <w:widowControl w:val="0"/>
+      <w:snapToGrid w:val="0"/>
+      <w:spacing w:before="120" w:after="120" w:line="240" w:lineRule="auto"/>
+      <w:jc w:val="center"/>
+    </w:pPr>
+    <w:rPr>
+      <w:rFonts w:ascii="Cambria" w:eastAsia="SimSun" w:hAnsi="Cambria" w:cs="Times New Roman"/>
+      <w:i/>
+      <w:iCs/>
+      <w:color w:val="44546A"/>
+      <w:sz w:val="20"/>
+    </w:rPr>
+  </w:style>
+  <w:style w:type="character" w:customStyle="1" w:styleId="CaptionChar">
+    <w:name w:val="Caption Char"/>
+    <w:basedOn w:val="DefaultParagraphFont"/>
+    <w:link w:val="Caption"/>
+    <w:uiPriority w:val="35"/>
+    <w:rsid w:val="00935549"/>
+    <w:rPr>
+      <w:rFonts w:ascii="Cambria" w:eastAsia="SimSun" w:hAnsi="Cambria" w:cs="Times New Roman"/>
+      <w:i/>
+      <w:iCs/>
+      <w:color w:val="44546A"/>
+      <w:sz w:val="20"/>
+    </w:rPr>
   </w:style>
 </w:styles>
 </file>

</xml_diff>

<commit_message>
update Report 1 & Use case diagram
</commit_message>
<xml_diff>
--- a/Document/Report 1.docx
+++ b/Document/Report 1.docx
@@ -118,8 +118,6 @@
         </w:rPr>
         <w:t xml:space="preserve">Project Code: </w:t>
       </w:r>
-      <w:bookmarkStart w:id="2" w:name="_GoBack"/>
-      <w:bookmarkEnd w:id="2"/>
     </w:p>
     <w:p>
       <w:pPr>
@@ -248,14 +246,14 @@
           <w:szCs w:val="32"/>
         </w:rPr>
       </w:pPr>
-      <w:bookmarkStart w:id="3" w:name="_Toc532229907"/>
+      <w:bookmarkStart w:id="2" w:name="_Toc532229907"/>
       <w:r>
         <w:rPr>
           <w:szCs w:val="32"/>
         </w:rPr>
         <w:t>Introduction</w:t>
       </w:r>
-      <w:bookmarkEnd w:id="3"/>
+      <w:bookmarkEnd w:id="2"/>
     </w:p>
     <w:p>
       <w:pPr>
@@ -347,14 +345,14 @@
           <w:szCs w:val="32"/>
         </w:rPr>
       </w:pPr>
-      <w:bookmarkStart w:id="4" w:name="_Toc532229908"/>
+      <w:bookmarkStart w:id="3" w:name="_Toc532229908"/>
       <w:r>
         <w:rPr>
           <w:szCs w:val="32"/>
         </w:rPr>
         <w:t>Current Situation</w:t>
       </w:r>
-      <w:bookmarkEnd w:id="4"/>
+      <w:bookmarkEnd w:id="3"/>
     </w:p>
     <w:p>
       <w:pPr>
@@ -407,14 +405,14 @@
           <w:szCs w:val="32"/>
         </w:rPr>
       </w:pPr>
-      <w:bookmarkStart w:id="5" w:name="_Toc532229909"/>
+      <w:bookmarkStart w:id="4" w:name="_Toc532229909"/>
       <w:r>
         <w:rPr>
           <w:szCs w:val="32"/>
         </w:rPr>
         <w:t>Problem Definition</w:t>
       </w:r>
-      <w:bookmarkEnd w:id="5"/>
+      <w:bookmarkEnd w:id="4"/>
     </w:p>
     <w:p>
       <w:pPr>
@@ -548,9 +546,9 @@
           <w:szCs w:val="32"/>
         </w:rPr>
       </w:pPr>
-      <w:bookmarkStart w:id="6" w:name="_Toc522507022"/>
-      <w:bookmarkStart w:id="7" w:name="_Toc926880"/>
-      <w:bookmarkStart w:id="8" w:name="_Toc532229910"/>
+      <w:bookmarkStart w:id="5" w:name="_Toc522507022"/>
+      <w:bookmarkStart w:id="6" w:name="_Toc926880"/>
+      <w:bookmarkStart w:id="7" w:name="_Toc532229910"/>
       <w:r>
         <w:rPr>
           <w:rFonts w:cs="Times New Roman"/>
@@ -559,9 +557,9 @@
         </w:rPr>
         <w:t>Proposed Solution</w:t>
       </w:r>
+      <w:bookmarkEnd w:id="5"/>
       <w:bookmarkEnd w:id="6"/>
       <w:bookmarkEnd w:id="7"/>
-      <w:bookmarkEnd w:id="8"/>
     </w:p>
     <w:p>
       <w:pPr>
@@ -641,9 +639,9 @@
           <w:szCs w:val="26"/>
         </w:rPr>
       </w:pPr>
-      <w:bookmarkStart w:id="9" w:name="_Toc522507023"/>
-      <w:bookmarkStart w:id="10" w:name="_Toc532229911"/>
-      <w:bookmarkStart w:id="11" w:name="_Toc926881"/>
+      <w:bookmarkStart w:id="8" w:name="_Toc522507023"/>
+      <w:bookmarkStart w:id="9" w:name="_Toc532229911"/>
+      <w:bookmarkStart w:id="10" w:name="_Toc926881"/>
       <w:r>
         <w:rPr>
           <w:rFonts w:ascii="Cambria" w:hAnsi="Cambria" w:cs="Times New Roman"/>
@@ -671,8 +669,8 @@
         </w:rPr>
         <w:t>Feature functions</w:t>
       </w:r>
+      <w:bookmarkEnd w:id="8"/>
       <w:bookmarkEnd w:id="9"/>
-      <w:bookmarkEnd w:id="10"/>
       <w:r>
         <w:rPr>
           <w:rFonts w:ascii="Cambria" w:hAnsi="Cambria" w:cs="Times New Roman"/>
@@ -682,7 +680,7 @@
         </w:rPr>
         <w:t xml:space="preserve"> </w:t>
       </w:r>
-      <w:bookmarkEnd w:id="11"/>
+      <w:bookmarkEnd w:id="10"/>
     </w:p>
     <w:p>
       <w:pPr>
@@ -870,7 +868,18 @@
           <w:sz w:val="24"/>
           <w:szCs w:val="24"/>
         </w:rPr>
-        <w:t xml:space="preserve"> (for customers and collectors)</w:t>
+        <w:t xml:space="preserve"> (for customer and collector</w:t>
+      </w:r>
+      <w:bookmarkStart w:id="11" w:name="_GoBack"/>
+      <w:bookmarkEnd w:id="11"/>
+      <w:r>
+        <w:rPr>
+          <w:rFonts w:ascii="Cambria" w:eastAsia="SimSun" w:hAnsi="Cambria"/>
+          <w:noProof/>
+          <w:sz w:val="24"/>
+          <w:szCs w:val="24"/>
+        </w:rPr>
+        <w:t>)</w:t>
       </w:r>
       <w:r>
         <w:rPr>
@@ -1630,21 +1639,7 @@
           <w:rFonts w:ascii="Cambria" w:eastAsia="Cambria" w:hAnsi="Cambria" w:cs="Times New Roman"/>
           <w:sz w:val="24"/>
         </w:rPr>
-        <w:t>create, activate, de-activate</w:t>
-      </w:r>
-      <w:r>
-        <w:rPr>
-          <w:rFonts w:ascii="Cambria" w:eastAsia="Cambria" w:hAnsi="Cambria" w:cs="Times New Roman"/>
-          <w:sz w:val="24"/>
-        </w:rPr>
-        <w:t xml:space="preserve"> or update</w:t>
-      </w:r>
-      <w:r>
-        <w:rPr>
-          <w:rFonts w:ascii="Cambria" w:eastAsia="Cambria" w:hAnsi="Cambria" w:cs="Times New Roman"/>
-          <w:sz w:val="24"/>
-        </w:rPr>
-        <w:t xml:space="preserve"> category of scrap.</w:t>
+        <w:t>create, activate, de-activate or update category of scrap.</w:t>
       </w:r>
     </w:p>
     <w:p>
@@ -1676,21 +1671,7 @@
           <w:rFonts w:ascii="Cambria" w:eastAsia="Cambria" w:hAnsi="Cambria" w:cs="Times New Roman"/>
           <w:sz w:val="24"/>
         </w:rPr>
-        <w:t>activate, de-activate</w:t>
-      </w:r>
-      <w:r>
-        <w:rPr>
-          <w:rFonts w:ascii="Cambria" w:eastAsia="Cambria" w:hAnsi="Cambria" w:cs="Times New Roman"/>
-          <w:sz w:val="24"/>
-        </w:rPr>
-        <w:t xml:space="preserve"> or update</w:t>
-      </w:r>
-      <w:r>
-        <w:rPr>
-          <w:rFonts w:ascii="Cambria" w:eastAsia="Cambria" w:hAnsi="Cambria" w:cs="Times New Roman"/>
-          <w:sz w:val="24"/>
-        </w:rPr>
-        <w:t xml:space="preserve"> scrap posted by customer.</w:t>
+        <w:t>activate, de-activate or update scrap posted by customer.</w:t>
       </w:r>
     </w:p>
     <w:p>
@@ -2010,15 +1991,7 @@
           <w:sz w:val="24"/>
           <w:lang w:val="en-GB"/>
         </w:rPr>
-        <w:t>Customer can</w:t>
-      </w:r>
-      <w:r>
-        <w:rPr>
-          <w:rFonts w:ascii="Cambria" w:eastAsia="Cambria" w:hAnsi="Cambria" w:cs="Times New Roman"/>
-          <w:sz w:val="24"/>
-          <w:lang w:val="en-GB"/>
-        </w:rPr>
-        <w:t xml:space="preserve"> contact the collector.</w:t>
+        <w:t>Customer can contact the collector.</w:t>
       </w:r>
     </w:p>
     <w:p>
@@ -2068,15 +2041,7 @@
           <w:sz w:val="24"/>
           <w:lang w:val="en-GB"/>
         </w:rPr>
-        <w:t>Customer can</w:t>
-      </w:r>
-      <w:r>
-        <w:rPr>
-          <w:rFonts w:ascii="Cambria" w:eastAsia="Cambria" w:hAnsi="Cambria" w:cs="Times New Roman"/>
-          <w:sz w:val="24"/>
-          <w:lang w:val="en-GB"/>
-        </w:rPr>
-        <w:t xml:space="preserve"> </w:t>
+        <w:t xml:space="preserve">Customer can </w:t>
       </w:r>
       <w:r>
         <w:rPr>
@@ -2416,47 +2381,13 @@
                 <w:sz w:val="24"/>
               </w:rPr>
             </w:pPr>
-            <w:proofErr w:type="spellStart"/>
             <w:r>
               <w:rPr>
                 <w:rFonts w:ascii="Cambria" w:hAnsi="Cambria"/>
                 <w:sz w:val="24"/>
               </w:rPr>
-              <w:t>Lại</w:t>
+              <w:t>Lại Đức Hùng</w:t>
             </w:r>
-            <w:proofErr w:type="spellEnd"/>
-            <w:r>
-              <w:rPr>
-                <w:rFonts w:ascii="Cambria" w:hAnsi="Cambria"/>
-                <w:sz w:val="24"/>
-              </w:rPr>
-              <w:t xml:space="preserve"> </w:t>
-            </w:r>
-            <w:proofErr w:type="spellStart"/>
-            <w:r>
-              <w:rPr>
-                <w:rFonts w:ascii="Cambria" w:hAnsi="Cambria"/>
-                <w:sz w:val="24"/>
-              </w:rPr>
-              <w:t>Đức</w:t>
-            </w:r>
-            <w:proofErr w:type="spellEnd"/>
-            <w:r>
-              <w:rPr>
-                <w:rFonts w:ascii="Cambria" w:hAnsi="Cambria"/>
-                <w:sz w:val="24"/>
-              </w:rPr>
-              <w:t xml:space="preserve"> </w:t>
-            </w:r>
-            <w:proofErr w:type="spellStart"/>
-            <w:r>
-              <w:rPr>
-                <w:rFonts w:ascii="Cambria" w:hAnsi="Cambria"/>
-                <w:sz w:val="24"/>
-              </w:rPr>
-              <w:t>Hùng</w:t>
-            </w:r>
-            <w:proofErr w:type="spellEnd"/>
           </w:p>
         </w:tc>
         <w:tc>
@@ -2608,31 +2539,13 @@
                 <w:lang w:val="en-GB"/>
               </w:rPr>
             </w:pPr>
-            <w:proofErr w:type="spellStart"/>
             <w:r>
               <w:rPr>
                 <w:rFonts w:ascii="Cambria" w:hAnsi="Cambria"/>
                 <w:sz w:val="24"/>
               </w:rPr>
-              <w:t>Nguyễn</w:t>
+              <w:t>Nguyễn Duy Đạt</w:t>
             </w:r>
-            <w:proofErr w:type="spellEnd"/>
-            <w:r>
-              <w:rPr>
-                <w:rFonts w:ascii="Cambria" w:hAnsi="Cambria"/>
-                <w:sz w:val="24"/>
-              </w:rPr>
-              <w:t xml:space="preserve"> Duy </w:t>
-            </w:r>
-            <w:proofErr w:type="spellStart"/>
-            <w:r>
-              <w:rPr>
-                <w:rFonts w:ascii="Cambria" w:hAnsi="Cambria"/>
-                <w:sz w:val="24"/>
-              </w:rPr>
-              <w:t>Đạt</w:t>
-            </w:r>
-            <w:proofErr w:type="spellEnd"/>
           </w:p>
         </w:tc>
         <w:tc>
@@ -2782,63 +2695,13 @@
                 <w:sz w:val="24"/>
               </w:rPr>
             </w:pPr>
-            <w:proofErr w:type="spellStart"/>
             <w:r>
               <w:rPr>
                 <w:rFonts w:ascii="Cambria" w:hAnsi="Cambria"/>
                 <w:sz w:val="24"/>
               </w:rPr>
-              <w:t>Tiết</w:t>
+              <w:t>Tiết Lê Bảo Khánh</w:t>
             </w:r>
-            <w:proofErr w:type="spellEnd"/>
-            <w:r>
-              <w:rPr>
-                <w:rFonts w:ascii="Cambria" w:hAnsi="Cambria"/>
-                <w:sz w:val="24"/>
-              </w:rPr>
-              <w:t xml:space="preserve"> </w:t>
-            </w:r>
-            <w:proofErr w:type="spellStart"/>
-            <w:r>
-              <w:rPr>
-                <w:rFonts w:ascii="Cambria" w:hAnsi="Cambria"/>
-                <w:sz w:val="24"/>
-              </w:rPr>
-              <w:t>Lê</w:t>
-            </w:r>
-            <w:proofErr w:type="spellEnd"/>
-            <w:r>
-              <w:rPr>
-                <w:rFonts w:ascii="Cambria" w:hAnsi="Cambria"/>
-                <w:sz w:val="24"/>
-              </w:rPr>
-              <w:t xml:space="preserve"> </w:t>
-            </w:r>
-            <w:proofErr w:type="spellStart"/>
-            <w:r>
-              <w:rPr>
-                <w:rFonts w:ascii="Cambria" w:hAnsi="Cambria"/>
-                <w:sz w:val="24"/>
-              </w:rPr>
-              <w:t>Bảo</w:t>
-            </w:r>
-            <w:proofErr w:type="spellEnd"/>
-            <w:r>
-              <w:rPr>
-                <w:rFonts w:ascii="Cambria" w:hAnsi="Cambria"/>
-                <w:sz w:val="24"/>
-              </w:rPr>
-              <w:t xml:space="preserve"> </w:t>
-            </w:r>
-            <w:proofErr w:type="spellStart"/>
-            <w:r>
-              <w:rPr>
-                <w:rFonts w:ascii="Cambria" w:hAnsi="Cambria"/>
-                <w:sz w:val="24"/>
-              </w:rPr>
-              <w:t>Khánh</w:t>
-            </w:r>
-            <w:proofErr w:type="spellEnd"/>
           </w:p>
         </w:tc>
         <w:tc>
@@ -2986,47 +2849,13 @@
                 <w:sz w:val="24"/>
               </w:rPr>
             </w:pPr>
-            <w:proofErr w:type="spellStart"/>
             <w:r>
               <w:rPr>
                 <w:rFonts w:ascii="Cambria" w:hAnsi="Cambria"/>
                 <w:sz w:val="24"/>
               </w:rPr>
-              <w:t>Nguyễn</w:t>
+              <w:t>Nguyễn Hoàng Anh Trung</w:t>
             </w:r>
-            <w:proofErr w:type="spellEnd"/>
-            <w:r>
-              <w:rPr>
-                <w:rFonts w:ascii="Cambria" w:hAnsi="Cambria"/>
-                <w:sz w:val="24"/>
-              </w:rPr>
-              <w:t xml:space="preserve"> </w:t>
-            </w:r>
-            <w:proofErr w:type="spellStart"/>
-            <w:r>
-              <w:rPr>
-                <w:rFonts w:ascii="Cambria" w:hAnsi="Cambria"/>
-                <w:sz w:val="24"/>
-              </w:rPr>
-              <w:t>Hoàng</w:t>
-            </w:r>
-            <w:proofErr w:type="spellEnd"/>
-            <w:r>
-              <w:rPr>
-                <w:rFonts w:ascii="Cambria" w:hAnsi="Cambria"/>
-                <w:sz w:val="24"/>
-              </w:rPr>
-              <w:t xml:space="preserve"> Anh </w:t>
-            </w:r>
-            <w:proofErr w:type="spellStart"/>
-            <w:r>
-              <w:rPr>
-                <w:rFonts w:ascii="Cambria" w:hAnsi="Cambria"/>
-                <w:sz w:val="24"/>
-              </w:rPr>
-              <w:t>Trung</w:t>
-            </w:r>
-            <w:proofErr w:type="spellEnd"/>
           </w:p>
         </w:tc>
         <w:tc>
@@ -3174,47 +3003,13 @@
                 <w:sz w:val="24"/>
               </w:rPr>
             </w:pPr>
-            <w:proofErr w:type="spellStart"/>
             <w:r>
               <w:rPr>
                 <w:rFonts w:ascii="Cambria" w:hAnsi="Cambria"/>
                 <w:sz w:val="24"/>
               </w:rPr>
-              <w:t>Nguyễn</w:t>
+              <w:t>Nguyễn Hoàng Nhân</w:t>
             </w:r>
-            <w:proofErr w:type="spellEnd"/>
-            <w:r>
-              <w:rPr>
-                <w:rFonts w:ascii="Cambria" w:hAnsi="Cambria"/>
-                <w:sz w:val="24"/>
-              </w:rPr>
-              <w:t xml:space="preserve"> </w:t>
-            </w:r>
-            <w:proofErr w:type="spellStart"/>
-            <w:r>
-              <w:rPr>
-                <w:rFonts w:ascii="Cambria" w:hAnsi="Cambria"/>
-                <w:sz w:val="24"/>
-              </w:rPr>
-              <w:t>Hoàng</w:t>
-            </w:r>
-            <w:proofErr w:type="spellEnd"/>
-            <w:r>
-              <w:rPr>
-                <w:rFonts w:ascii="Cambria" w:hAnsi="Cambria"/>
-                <w:sz w:val="24"/>
-              </w:rPr>
-              <w:t xml:space="preserve"> </w:t>
-            </w:r>
-            <w:proofErr w:type="spellStart"/>
-            <w:r>
-              <w:rPr>
-                <w:rFonts w:ascii="Cambria" w:hAnsi="Cambria"/>
-                <w:sz w:val="24"/>
-              </w:rPr>
-              <w:t>Nhân</w:t>
-            </w:r>
-            <w:proofErr w:type="spellEnd"/>
           </w:p>
         </w:tc>
         <w:tc>

</xml_diff>

<commit_message>
update Report 1 + create meeting minus 2
</commit_message>
<xml_diff>
--- a/Document/Report 1.docx
+++ b/Document/Report 1.docx
@@ -118,6 +118,14 @@
         </w:rPr>
         <w:t xml:space="preserve">Project Code: </w:t>
       </w:r>
+      <w:r>
+        <w:rPr>
+          <w:rFonts w:ascii="Cambria" w:eastAsia="Cambria" w:hAnsi="Cambria" w:cs="Times New Roman"/>
+          <w:b/>
+          <w:sz w:val="24"/>
+        </w:rPr>
+        <w:t>SCH</w:t>
+      </w:r>
     </w:p>
     <w:p>
       <w:pPr>
@@ -271,7 +279,7 @@
           <w:sz w:val="24"/>
           <w:szCs w:val="24"/>
         </w:rPr>
-        <w:t>In this document, we introduce a new solution for those who are doing the job as collecting scrap. Scrap is understood as unusable materials such as iron, aluminum, plastic bottles, cans, etc… which can be recycled. Current job of the scrap collectors is to go around the place where they are living and ask if anybody has scrap to sell. That traditional way is</w:t>
+        <w:t>In this document, we introduce a new solution for those who are doing the job as collecting scrap</w:t>
       </w:r>
       <w:r>
         <w:rPr>
@@ -279,6 +287,22 @@
           <w:sz w:val="24"/>
           <w:szCs w:val="24"/>
         </w:rPr>
+        <w:t>s</w:t>
+      </w:r>
+      <w:r>
+        <w:rPr>
+          <w:rFonts w:ascii="Cambria" w:hAnsi="Cambria"/>
+          <w:sz w:val="24"/>
+          <w:szCs w:val="24"/>
+        </w:rPr>
+        <w:t>. Scrap is understood as unusable materials such as iron, aluminum, plastic bottles, cans, etc… which can be recycled. Current job of the scrap collectors is to go around the place where they are living and ask if anybody has scrap to sell. That traditional way is</w:t>
+      </w:r>
+      <w:r>
+        <w:rPr>
+          <w:rFonts w:ascii="Cambria" w:hAnsi="Cambria"/>
+          <w:sz w:val="24"/>
+          <w:szCs w:val="24"/>
+        </w:rPr>
         <w:t xml:space="preserve"> such</w:t>
       </w:r>
       <w:r>
@@ -295,7 +319,33 @@
           <w:sz w:val="24"/>
           <w:szCs w:val="24"/>
         </w:rPr>
-        <w:t>an inconvenient way for both the collector and the customer.</w:t>
+        <w:t xml:space="preserve">an inconvenient way for both the collector and the </w:t>
+      </w:r>
+      <w:r>
+        <w:rPr>
+          <w:rFonts w:ascii="Cambria" w:eastAsia="SimSun" w:hAnsi="Cambria"/>
+          <w:noProof/>
+          <w:sz w:val="24"/>
+          <w:szCs w:val="24"/>
+        </w:rPr>
+        <w:t>h</w:t>
+      </w:r>
+      <w:r>
+        <w:rPr>
+          <w:rFonts w:ascii="Cambria" w:eastAsia="SimSun" w:hAnsi="Cambria"/>
+          <w:noProof/>
+          <w:sz w:val="24"/>
+          <w:szCs w:val="24"/>
+        </w:rPr>
+        <w:t>omeowner</w:t>
+      </w:r>
+      <w:r>
+        <w:rPr>
+          <w:rFonts w:ascii="Cambria" w:hAnsi="Cambria"/>
+          <w:sz w:val="24"/>
+          <w:szCs w:val="24"/>
+        </w:rPr>
+        <w:t>.</w:t>
       </w:r>
     </w:p>
     <w:p>
@@ -314,7 +364,7 @@
           <w:sz w:val="24"/>
           <w:szCs w:val="24"/>
         </w:rPr>
-        <w:t>Based on our researches and analysis, we came to a solution for scrap collector and the people wanting to sell scrap in Viet Nam. We build a system which help the scrap collector to find near-by scrap posted in the radius of 5km, and based on those location, we help the collector to find out the smartest way to go and collect al</w:t>
+        <w:t>Based on our researches and analysis, we came to a solution for scrap collector and people</w:t>
       </w:r>
       <w:r>
         <w:rPr>
@@ -322,6 +372,54 @@
           <w:sz w:val="24"/>
           <w:szCs w:val="24"/>
         </w:rPr>
+        <w:t xml:space="preserve"> who want</w:t>
+      </w:r>
+      <w:r>
+        <w:rPr>
+          <w:rFonts w:ascii="Cambria" w:hAnsi="Cambria"/>
+          <w:sz w:val="24"/>
+          <w:szCs w:val="24"/>
+        </w:rPr>
+        <w:t xml:space="preserve"> to sell scrap in Viet Nam. We build a system which help the scrap collector to find near-by scrap posted in the</w:t>
+      </w:r>
+      <w:r>
+        <w:rPr>
+          <w:rFonts w:ascii="Cambria" w:hAnsi="Cambria"/>
+          <w:sz w:val="24"/>
+          <w:szCs w:val="24"/>
+        </w:rPr>
+        <w:t xml:space="preserve"> defined</w:t>
+      </w:r>
+      <w:r>
+        <w:rPr>
+          <w:rFonts w:ascii="Cambria" w:hAnsi="Cambria"/>
+          <w:sz w:val="24"/>
+          <w:szCs w:val="24"/>
+        </w:rPr>
+        <w:t xml:space="preserve"> radius of 5km</w:t>
+      </w:r>
+      <w:r>
+        <w:rPr>
+          <w:rFonts w:ascii="Cambria" w:hAnsi="Cambria"/>
+          <w:sz w:val="24"/>
+          <w:szCs w:val="24"/>
+        </w:rPr>
+        <w:t xml:space="preserve"> or 10km</w:t>
+      </w:r>
+      <w:r>
+        <w:rPr>
+          <w:rFonts w:ascii="Cambria" w:hAnsi="Cambria"/>
+          <w:sz w:val="24"/>
+          <w:szCs w:val="24"/>
+        </w:rPr>
+        <w:t>, and based on those location, we help the collector to find out the smartest way to go and collect al</w:t>
+      </w:r>
+      <w:r>
+        <w:rPr>
+          <w:rFonts w:ascii="Cambria" w:hAnsi="Cambria"/>
+          <w:sz w:val="24"/>
+          <w:szCs w:val="24"/>
+        </w:rPr>
         <w:t>l the scrap that they have dealt</w:t>
       </w:r>
       <w:r>
@@ -330,7 +428,23 @@
           <w:sz w:val="24"/>
           <w:szCs w:val="24"/>
         </w:rPr>
-        <w:t>. Beside of that, we also provide a mobile application that help people who want to sell scrap to post scrap and contact the collector easily.</w:t>
+        <w:t xml:space="preserve">. Beside of that, we also provide a mobile application that help </w:t>
+      </w:r>
+      <w:r>
+        <w:rPr>
+          <w:rFonts w:ascii="Cambria" w:hAnsi="Cambria"/>
+          <w:sz w:val="24"/>
+          <w:szCs w:val="24"/>
+        </w:rPr>
+        <w:t>homeowner</w:t>
+      </w:r>
+      <w:r>
+        <w:rPr>
+          <w:rFonts w:ascii="Cambria" w:hAnsi="Cambria"/>
+          <w:sz w:val="24"/>
+          <w:szCs w:val="24"/>
+        </w:rPr>
+        <w:t xml:space="preserve"> who want to sell scrap to post scrap and contact the collector easily.</w:t>
       </w:r>
     </w:p>
     <w:p>
@@ -374,6 +488,30 @@
           <w:sz w:val="24"/>
           <w:szCs w:val="24"/>
         </w:rPr>
+        <w:t xml:space="preserve">Now, there is no mobile application that helps both </w:t>
+      </w:r>
+      <w:r>
+        <w:rPr>
+          <w:b w:val="0"/>
+          <w:sz w:val="24"/>
+          <w:szCs w:val="24"/>
+        </w:rPr>
+        <w:t>homeowner</w:t>
+      </w:r>
+      <w:r>
+        <w:rPr>
+          <w:b w:val="0"/>
+          <w:sz w:val="24"/>
+          <w:szCs w:val="24"/>
+        </w:rPr>
+        <w:t xml:space="preserve"> and collector to organize their work in a smarter way yet. </w:t>
+      </w:r>
+      <w:r>
+        <w:rPr>
+          <w:b w:val="0"/>
+          <w:sz w:val="24"/>
+          <w:szCs w:val="24"/>
+        </w:rPr>
         <w:t>Every day, the collector go around his/her living place to collect scrap</w:t>
       </w:r>
       <w:r>
@@ -382,7 +520,7 @@
           <w:sz w:val="24"/>
           <w:szCs w:val="24"/>
         </w:rPr>
-        <w:t>, and the customer have to wait for the collector. Some large scrap collector service post their contact information onto websites, Facebook pages or E-commerce websites for those who want to sell scrap can contact.</w:t>
+        <w:t xml:space="preserve">, and the </w:t>
       </w:r>
       <w:r>
         <w:rPr>
@@ -390,7 +528,47 @@
           <w:sz w:val="24"/>
           <w:szCs w:val="24"/>
         </w:rPr>
-        <w:t xml:space="preserve"> The customers can call and require the scrap collector service to go to their house or can bring their scrap to the address of that service.</w:t>
+        <w:t xml:space="preserve">homeowner </w:t>
+      </w:r>
+      <w:r>
+        <w:rPr>
+          <w:b w:val="0"/>
+          <w:sz w:val="24"/>
+          <w:szCs w:val="24"/>
+        </w:rPr>
+        <w:t>have to wait for the collector. Some large scrap collector service post their contact information onto websites, Facebook pages or E-commerce websites for those who want to sell scrap can contact.</w:t>
+      </w:r>
+      <w:r>
+        <w:rPr>
+          <w:b w:val="0"/>
+          <w:sz w:val="24"/>
+          <w:szCs w:val="24"/>
+        </w:rPr>
+        <w:t xml:space="preserve"> The </w:t>
+      </w:r>
+      <w:r>
+        <w:rPr>
+          <w:b w:val="0"/>
+          <w:sz w:val="24"/>
+          <w:szCs w:val="24"/>
+        </w:rPr>
+        <w:t xml:space="preserve">homeowner </w:t>
+      </w:r>
+      <w:r>
+        <w:rPr>
+          <w:b w:val="0"/>
+          <w:sz w:val="24"/>
+          <w:szCs w:val="24"/>
+        </w:rPr>
+        <w:t>can call and require the scrap collector service to go to their house or can bring their scrap to the address of that service.</w:t>
+      </w:r>
+      <w:r>
+        <w:rPr>
+          <w:b w:val="0"/>
+          <w:sz w:val="24"/>
+          <w:szCs w:val="24"/>
+        </w:rPr>
+        <w:t xml:space="preserve"> </w:t>
       </w:r>
     </w:p>
     <w:p>
@@ -472,6 +650,7 @@
           <w:rFonts w:ascii="Cambria" w:hAnsi="Cambria" w:cs="Times New Roman"/>
           <w:sz w:val="24"/>
         </w:rPr>
+        <w:lastRenderedPageBreak/>
         <w:t>The collector forget</w:t>
       </w:r>
       <w:r>
@@ -530,8 +709,23 @@
           <w:rFonts w:ascii="Cambria" w:hAnsi="Cambria" w:cs="Times New Roman"/>
           <w:sz w:val="24"/>
         </w:rPr>
-        <w:lastRenderedPageBreak/>
-        <w:t>The customer has to wait for the scrap collector to go by and call the collector.</w:t>
+        <w:t>The h</w:t>
+      </w:r>
+      <w:r>
+        <w:rPr>
+          <w:rFonts w:ascii="Cambria" w:eastAsia="SimSun" w:hAnsi="Cambria"/>
+          <w:noProof/>
+          <w:sz w:val="24"/>
+          <w:szCs w:val="24"/>
+        </w:rPr>
+        <w:t xml:space="preserve">omeowner </w:t>
+      </w:r>
+      <w:r>
+        <w:rPr>
+          <w:rFonts w:ascii="Cambria" w:hAnsi="Cambria" w:cs="Times New Roman"/>
+          <w:sz w:val="24"/>
+        </w:rPr>
+        <w:t>has to wait for the scrap collector to go by and call the collector.</w:t>
       </w:r>
     </w:p>
     <w:p>
@@ -624,7 +818,21 @@
           <w:rFonts w:ascii="Cambria" w:hAnsi="Cambria" w:cs="Times New Roman"/>
           <w:sz w:val="24"/>
         </w:rPr>
-        <w:t>. The following workflow and features should be implemented:</w:t>
+        <w:t>. The following workflow</w:t>
+      </w:r>
+      <w:r>
+        <w:rPr>
+          <w:rFonts w:ascii="Cambria" w:hAnsi="Cambria" w:cs="Times New Roman"/>
+          <w:sz w:val="24"/>
+        </w:rPr>
+        <w:t>s</w:t>
+      </w:r>
+      <w:r>
+        <w:rPr>
+          <w:rFonts w:ascii="Cambria" w:hAnsi="Cambria" w:cs="Times New Roman"/>
+          <w:sz w:val="24"/>
+        </w:rPr>
+        <w:t xml:space="preserve"> and features should be implemented:</w:t>
       </w:r>
     </w:p>
     <w:p>
@@ -868,10 +1076,26 @@
           <w:sz w:val="24"/>
           <w:szCs w:val="24"/>
         </w:rPr>
-        <w:t xml:space="preserve"> (for customer and collector</w:t>
-      </w:r>
-      <w:bookmarkStart w:id="11" w:name="_GoBack"/>
-      <w:bookmarkEnd w:id="11"/>
+        <w:t xml:space="preserve"> (for </w:t>
+      </w:r>
+      <w:r>
+        <w:rPr>
+          <w:rFonts w:ascii="Cambria" w:eastAsia="SimSun" w:hAnsi="Cambria"/>
+          <w:noProof/>
+          <w:sz w:val="24"/>
+          <w:szCs w:val="24"/>
+        </w:rPr>
+        <w:t>homeowner</w:t>
+      </w:r>
+      <w:r>
+        <w:rPr>
+          <w:rFonts w:ascii="Cambria" w:eastAsia="SimSun" w:hAnsi="Cambria"/>
+          <w:noProof/>
+          <w:sz w:val="24"/>
+          <w:szCs w:val="24"/>
+        </w:rPr>
+        <w:t xml:space="preserve"> and collector</w:t>
+      </w:r>
       <w:r>
         <w:rPr>
           <w:rFonts w:ascii="Cambria" w:eastAsia="SimSun" w:hAnsi="Cambria"/>
@@ -910,12 +1134,30 @@
       </w:pPr>
       <w:r>
         <w:rPr>
+          <w:rFonts w:ascii="Cambria" w:eastAsia="SimSun" w:hAnsi="Cambria"/>
+          <w:noProof/>
+          <w:sz w:val="24"/>
+          <w:szCs w:val="24"/>
+        </w:rPr>
+        <w:t>H</w:t>
+      </w:r>
+      <w:r>
+        <w:rPr>
+          <w:rFonts w:ascii="Cambria" w:eastAsia="SimSun" w:hAnsi="Cambria"/>
+          <w:noProof/>
+          <w:sz w:val="24"/>
+          <w:szCs w:val="24"/>
+        </w:rPr>
+        <w:t xml:space="preserve">omeowner </w:t>
+      </w:r>
+      <w:r>
+        <w:rPr>
           <w:rFonts w:ascii="Cambria" w:eastAsia="SimSun" w:hAnsi="Cambria" w:cs="Arial"/>
           <w:noProof/>
           <w:sz w:val="24"/>
           <w:szCs w:val="24"/>
         </w:rPr>
-        <w:t xml:space="preserve">Customer can </w:t>
+        <w:t xml:space="preserve">can </w:t>
       </w:r>
       <w:r>
         <w:rPr>
@@ -946,12 +1188,21 @@
       </w:pPr>
       <w:r>
         <w:rPr>
+          <w:rFonts w:ascii="Cambria" w:eastAsia="SimSun" w:hAnsi="Cambria"/>
+          <w:noProof/>
+          <w:sz w:val="24"/>
+          <w:szCs w:val="24"/>
+        </w:rPr>
+        <w:t xml:space="preserve">Homeowner </w:t>
+      </w:r>
+      <w:r>
+        <w:rPr>
           <w:rFonts w:ascii="Cambria" w:eastAsia="SimSun" w:hAnsi="Cambria" w:cs="Arial"/>
           <w:noProof/>
           <w:sz w:val="24"/>
           <w:szCs w:val="24"/>
         </w:rPr>
-        <w:t xml:space="preserve">Customer can </w:t>
+        <w:t xml:space="preserve">can </w:t>
       </w:r>
       <w:r>
         <w:rPr>
@@ -982,12 +1233,21 @@
       </w:pPr>
       <w:r>
         <w:rPr>
+          <w:rFonts w:ascii="Cambria" w:eastAsia="SimSun" w:hAnsi="Cambria"/>
+          <w:noProof/>
+          <w:sz w:val="24"/>
+          <w:szCs w:val="24"/>
+        </w:rPr>
+        <w:t xml:space="preserve">Homeowner </w:t>
+      </w:r>
+      <w:r>
+        <w:rPr>
           <w:rFonts w:ascii="Cambria" w:eastAsia="SimSun" w:hAnsi="Cambria" w:cs="Arial"/>
           <w:noProof/>
           <w:sz w:val="24"/>
           <w:szCs w:val="24"/>
         </w:rPr>
-        <w:t xml:space="preserve">Customer can </w:t>
+        <w:t xml:space="preserve">can </w:t>
       </w:r>
       <w:r>
         <w:rPr>
@@ -1018,12 +1278,21 @@
       </w:pPr>
       <w:r>
         <w:rPr>
+          <w:rFonts w:ascii="Cambria" w:eastAsia="SimSun" w:hAnsi="Cambria"/>
+          <w:noProof/>
+          <w:sz w:val="24"/>
+          <w:szCs w:val="24"/>
+        </w:rPr>
+        <w:t xml:space="preserve">Homeowner </w:t>
+      </w:r>
+      <w:r>
+        <w:rPr>
           <w:rFonts w:ascii="Cambria" w:eastAsia="SimSun" w:hAnsi="Cambria" w:cs="Arial"/>
           <w:noProof/>
           <w:sz w:val="24"/>
           <w:szCs w:val="24"/>
         </w:rPr>
-        <w:t xml:space="preserve">Customer can </w:t>
+        <w:t xml:space="preserve">can </w:t>
       </w:r>
       <w:r>
         <w:rPr>
@@ -1054,12 +1323,21 @@
       </w:pPr>
       <w:r>
         <w:rPr>
+          <w:rFonts w:ascii="Cambria" w:eastAsia="SimSun" w:hAnsi="Cambria"/>
+          <w:noProof/>
+          <w:sz w:val="24"/>
+          <w:szCs w:val="24"/>
+        </w:rPr>
+        <w:t xml:space="preserve">Homeowner </w:t>
+      </w:r>
+      <w:r>
+        <w:rPr>
           <w:rFonts w:ascii="Cambria" w:eastAsia="SimSun" w:hAnsi="Cambria" w:cs="Arial"/>
           <w:noProof/>
           <w:sz w:val="24"/>
           <w:szCs w:val="24"/>
         </w:rPr>
-        <w:t>Customer can review the collector</w:t>
+        <w:t>can review the collector</w:t>
       </w:r>
     </w:p>
     <w:p>
@@ -1081,12 +1359,21 @@
       </w:pPr>
       <w:r>
         <w:rPr>
+          <w:rFonts w:ascii="Cambria" w:eastAsia="SimSun" w:hAnsi="Cambria"/>
+          <w:noProof/>
+          <w:sz w:val="24"/>
+          <w:szCs w:val="24"/>
+        </w:rPr>
+        <w:t xml:space="preserve">Homeowner </w:t>
+      </w:r>
+      <w:r>
+        <w:rPr>
           <w:rFonts w:ascii="Cambria" w:eastAsia="SimSun" w:hAnsi="Cambria" w:cs="Arial"/>
           <w:noProof/>
           <w:sz w:val="24"/>
           <w:szCs w:val="24"/>
         </w:rPr>
-        <w:t>Customer can negotiate scrap price</w:t>
+        <w:t>can negotiate scrap price</w:t>
       </w:r>
     </w:p>
     <w:p>
@@ -1266,9 +1553,9 @@
           <w:szCs w:val="26"/>
         </w:rPr>
       </w:pPr>
-      <w:bookmarkStart w:id="12" w:name="_Toc522507024"/>
-      <w:bookmarkStart w:id="13" w:name="_Toc532229912"/>
-      <w:bookmarkStart w:id="14" w:name="_Toc926882"/>
+      <w:bookmarkStart w:id="11" w:name="_Toc522507024"/>
+      <w:bookmarkStart w:id="12" w:name="_Toc532229912"/>
+      <w:bookmarkStart w:id="13" w:name="_Toc926882"/>
       <w:r>
         <w:rPr>
           <w:rFonts w:ascii="Cambria" w:hAnsi="Cambria" w:cs="Times New Roman"/>
@@ -1295,8 +1582,8 @@
         </w:rPr>
         <w:t>Advantages and disadvantages</w:t>
       </w:r>
+      <w:bookmarkEnd w:id="11"/>
       <w:bookmarkEnd w:id="12"/>
-      <w:bookmarkEnd w:id="13"/>
       <w:r>
         <w:rPr>
           <w:rFonts w:ascii="Cambria" w:hAnsi="Cambria" w:cs="Times New Roman"/>
@@ -1306,7 +1593,7 @@
         </w:rPr>
         <w:t xml:space="preserve"> </w:t>
       </w:r>
-      <w:bookmarkEnd w:id="14"/>
+      <w:bookmarkEnd w:id="13"/>
     </w:p>
     <w:p>
       <w:pPr>
@@ -1396,7 +1683,21 @@
           <w:rFonts w:ascii="Cambria" w:hAnsi="Cambria" w:cs="Times New Roman"/>
           <w:sz w:val="24"/>
         </w:rPr>
-        <w:t>The good interaction between the customer and the collector</w:t>
+        <w:t xml:space="preserve">The good interaction between the </w:t>
+      </w:r>
+      <w:r>
+        <w:rPr>
+          <w:rFonts w:ascii="Cambria" w:hAnsi="Cambria" w:cs="Times New Roman"/>
+          <w:sz w:val="24"/>
+        </w:rPr>
+        <w:t xml:space="preserve">homeowner </w:t>
+      </w:r>
+      <w:r>
+        <w:rPr>
+          <w:rFonts w:ascii="Cambria" w:hAnsi="Cambria" w:cs="Times New Roman"/>
+          <w:sz w:val="24"/>
+        </w:rPr>
+        <w:t>and the collector</w:t>
       </w:r>
     </w:p>
     <w:p>
@@ -1418,7 +1719,21 @@
           <w:rFonts w:ascii="Cambria" w:hAnsi="Cambria" w:cs="Times New Roman"/>
           <w:sz w:val="24"/>
         </w:rPr>
-        <w:t>Support the customer to sell scrap for further recycling instead of  throwing scrap</w:t>
+        <w:t xml:space="preserve">Support the </w:t>
+      </w:r>
+      <w:r>
+        <w:rPr>
+          <w:rFonts w:ascii="Cambria" w:hAnsi="Cambria" w:cs="Times New Roman"/>
+          <w:sz w:val="24"/>
+        </w:rPr>
+        <w:t xml:space="preserve">homeowner </w:t>
+      </w:r>
+      <w:r>
+        <w:rPr>
+          <w:rFonts w:ascii="Cambria" w:hAnsi="Cambria" w:cs="Times New Roman"/>
+          <w:sz w:val="24"/>
+        </w:rPr>
+        <w:t>to sell scrap for further recycling instead of  throwing scrap</w:t>
       </w:r>
     </w:p>
     <w:p>
@@ -1440,7 +1755,21 @@
           <w:rFonts w:ascii="Cambria" w:hAnsi="Cambria" w:cs="Times New Roman"/>
           <w:sz w:val="24"/>
         </w:rPr>
-        <w:t>Save time and effort for both customer and collector</w:t>
+        <w:t xml:space="preserve">Save time and effort for both </w:t>
+      </w:r>
+      <w:r>
+        <w:rPr>
+          <w:rFonts w:ascii="Cambria" w:hAnsi="Cambria" w:cs="Times New Roman"/>
+          <w:sz w:val="24"/>
+        </w:rPr>
+        <w:t xml:space="preserve">homeowner </w:t>
+      </w:r>
+      <w:r>
+        <w:rPr>
+          <w:rFonts w:ascii="Cambria" w:hAnsi="Cambria" w:cs="Times New Roman"/>
+          <w:sz w:val="24"/>
+        </w:rPr>
+        <w:t>and collector</w:t>
       </w:r>
     </w:p>
     <w:p>
@@ -1490,6 +1819,7 @@
           <w:rFonts w:ascii="Cambria" w:hAnsi="Cambria" w:cs="Times New Roman"/>
           <w:sz w:val="24"/>
         </w:rPr>
+        <w:lastRenderedPageBreak/>
         <w:t>Only support for scrap collectors in Viet Nam.</w:t>
       </w:r>
     </w:p>
@@ -1525,14 +1855,14 @@
           <w:szCs w:val="32"/>
         </w:rPr>
       </w:pPr>
-      <w:bookmarkStart w:id="15" w:name="_Toc532229913"/>
+      <w:bookmarkStart w:id="14" w:name="_Toc532229913"/>
       <w:r>
         <w:rPr>
           <w:szCs w:val="32"/>
         </w:rPr>
         <w:t>Functional Requirements</w:t>
       </w:r>
-      <w:bookmarkEnd w:id="15"/>
+      <w:bookmarkEnd w:id="14"/>
     </w:p>
     <w:p>
       <w:pPr>
@@ -1566,7 +1896,6 @@
           <w:b/>
           <w:sz w:val="24"/>
         </w:rPr>
-        <w:lastRenderedPageBreak/>
         <w:t xml:space="preserve">6.1 </w:t>
       </w:r>
       <w:r>
@@ -1932,7 +2261,16 @@
           <w:sz w:val="24"/>
           <w:lang w:val="en-GB"/>
         </w:rPr>
-        <w:t>Customer</w:t>
+        <w:t>H</w:t>
+      </w:r>
+      <w:r>
+        <w:rPr>
+          <w:rFonts w:ascii="Cambria" w:eastAsia="Cambria" w:hAnsi="Cambria" w:cs="Times New Roman"/>
+          <w:b/>
+          <w:sz w:val="24"/>
+          <w:lang w:val="en-GB"/>
+        </w:rPr>
+        <w:t>omeowner</w:t>
       </w:r>
       <w:r>
         <w:rPr>
@@ -1966,7 +2304,15 @@
           <w:sz w:val="24"/>
           <w:lang w:val="en-GB"/>
         </w:rPr>
-        <w:t>Customer can post scrap for sale.</w:t>
+        <w:t>Homeowner</w:t>
+      </w:r>
+      <w:r>
+        <w:rPr>
+          <w:rFonts w:ascii="Cambria" w:eastAsia="Cambria" w:hAnsi="Cambria" w:cs="Times New Roman"/>
+          <w:sz w:val="24"/>
+          <w:lang w:val="en-GB"/>
+        </w:rPr>
+        <w:t xml:space="preserve"> can post scrap for sale.</w:t>
       </w:r>
     </w:p>
     <w:p>
@@ -1991,7 +2337,15 @@
           <w:sz w:val="24"/>
           <w:lang w:val="en-GB"/>
         </w:rPr>
-        <w:t>Customer can contact the collector.</w:t>
+        <w:t xml:space="preserve">Homeowner </w:t>
+      </w:r>
+      <w:r>
+        <w:rPr>
+          <w:rFonts w:ascii="Cambria" w:eastAsia="Cambria" w:hAnsi="Cambria" w:cs="Times New Roman"/>
+          <w:sz w:val="24"/>
+          <w:lang w:val="en-GB"/>
+        </w:rPr>
+        <w:t>can contact the collector.</w:t>
       </w:r>
     </w:p>
     <w:p>
@@ -2016,7 +2370,15 @@
           <w:sz w:val="24"/>
           <w:lang w:val="en-GB"/>
         </w:rPr>
-        <w:t>Customer can negotiate price of scrap with collector.</w:t>
+        <w:t xml:space="preserve">Homeowner </w:t>
+      </w:r>
+      <w:r>
+        <w:rPr>
+          <w:rFonts w:ascii="Cambria" w:eastAsia="Cambria" w:hAnsi="Cambria" w:cs="Times New Roman"/>
+          <w:sz w:val="24"/>
+          <w:lang w:val="en-GB"/>
+        </w:rPr>
+        <w:t>can negotiate price of scrap with collector.</w:t>
       </w:r>
     </w:p>
     <w:p>
@@ -2041,7 +2403,15 @@
           <w:sz w:val="24"/>
           <w:lang w:val="en-GB"/>
         </w:rPr>
-        <w:t xml:space="preserve">Customer can </w:t>
+        <w:t xml:space="preserve">Homeowner </w:t>
+      </w:r>
+      <w:r>
+        <w:rPr>
+          <w:rFonts w:ascii="Cambria" w:eastAsia="Cambria" w:hAnsi="Cambria" w:cs="Times New Roman"/>
+          <w:sz w:val="24"/>
+          <w:lang w:val="en-GB"/>
+        </w:rPr>
+        <w:t xml:space="preserve">can </w:t>
       </w:r>
       <w:r>
         <w:rPr>
@@ -2074,7 +2444,15 @@
           <w:sz w:val="24"/>
           <w:lang w:val="en-GB"/>
         </w:rPr>
-        <w:t>Customer can</w:t>
+        <w:t xml:space="preserve">Homeowner </w:t>
+      </w:r>
+      <w:r>
+        <w:rPr>
+          <w:rFonts w:ascii="Cambria" w:eastAsia="Cambria" w:hAnsi="Cambria" w:cs="Times New Roman"/>
+          <w:sz w:val="24"/>
+          <w:lang w:val="en-GB"/>
+        </w:rPr>
+        <w:t>can</w:t>
       </w:r>
       <w:r>
         <w:rPr>
@@ -2107,7 +2485,17 @@
           <w:sz w:val="24"/>
           <w:lang w:val="en-GB"/>
         </w:rPr>
-        <w:t>Customer can update or de-activate account.</w:t>
+        <w:t xml:space="preserve">Homeowner </w:t>
+      </w:r>
+      <w:bookmarkStart w:id="15" w:name="_GoBack"/>
+      <w:bookmarkEnd w:id="15"/>
+      <w:r>
+        <w:rPr>
+          <w:rFonts w:ascii="Cambria" w:eastAsia="Cambria" w:hAnsi="Cambria" w:cs="Times New Roman"/>
+          <w:sz w:val="24"/>
+          <w:lang w:val="en-GB"/>
+        </w:rPr>
+        <w:t>can update or de-activate account.</w:t>
       </w:r>
     </w:p>
     <w:p>
@@ -2381,13 +2769,47 @@
                 <w:sz w:val="24"/>
               </w:rPr>
             </w:pPr>
+            <w:proofErr w:type="spellStart"/>
             <w:r>
               <w:rPr>
                 <w:rFonts w:ascii="Cambria" w:hAnsi="Cambria"/>
                 <w:sz w:val="24"/>
               </w:rPr>
-              <w:t>Lại Đức Hùng</w:t>
+              <w:t>Lại</w:t>
             </w:r>
+            <w:proofErr w:type="spellEnd"/>
+            <w:r>
+              <w:rPr>
+                <w:rFonts w:ascii="Cambria" w:hAnsi="Cambria"/>
+                <w:sz w:val="24"/>
+              </w:rPr>
+              <w:t xml:space="preserve"> </w:t>
+            </w:r>
+            <w:proofErr w:type="spellStart"/>
+            <w:r>
+              <w:rPr>
+                <w:rFonts w:ascii="Cambria" w:hAnsi="Cambria"/>
+                <w:sz w:val="24"/>
+              </w:rPr>
+              <w:t>Đức</w:t>
+            </w:r>
+            <w:proofErr w:type="spellEnd"/>
+            <w:r>
+              <w:rPr>
+                <w:rFonts w:ascii="Cambria" w:hAnsi="Cambria"/>
+                <w:sz w:val="24"/>
+              </w:rPr>
+              <w:t xml:space="preserve"> </w:t>
+            </w:r>
+            <w:proofErr w:type="spellStart"/>
+            <w:r>
+              <w:rPr>
+                <w:rFonts w:ascii="Cambria" w:hAnsi="Cambria"/>
+                <w:sz w:val="24"/>
+              </w:rPr>
+              <w:t>Hùng</w:t>
+            </w:r>
+            <w:proofErr w:type="spellEnd"/>
           </w:p>
         </w:tc>
         <w:tc>
@@ -2539,13 +2961,31 @@
                 <w:lang w:val="en-GB"/>
               </w:rPr>
             </w:pPr>
+            <w:proofErr w:type="spellStart"/>
             <w:r>
               <w:rPr>
                 <w:rFonts w:ascii="Cambria" w:hAnsi="Cambria"/>
                 <w:sz w:val="24"/>
               </w:rPr>
-              <w:t>Nguyễn Duy Đạt</w:t>
+              <w:t>Nguyễn</w:t>
             </w:r>
+            <w:proofErr w:type="spellEnd"/>
+            <w:r>
+              <w:rPr>
+                <w:rFonts w:ascii="Cambria" w:hAnsi="Cambria"/>
+                <w:sz w:val="24"/>
+              </w:rPr>
+              <w:t xml:space="preserve"> Duy </w:t>
+            </w:r>
+            <w:proofErr w:type="spellStart"/>
+            <w:r>
+              <w:rPr>
+                <w:rFonts w:ascii="Cambria" w:hAnsi="Cambria"/>
+                <w:sz w:val="24"/>
+              </w:rPr>
+              <w:t>Đạt</w:t>
+            </w:r>
+            <w:proofErr w:type="spellEnd"/>
           </w:p>
         </w:tc>
         <w:tc>
@@ -2695,13 +3135,63 @@
                 <w:sz w:val="24"/>
               </w:rPr>
             </w:pPr>
+            <w:proofErr w:type="spellStart"/>
             <w:r>
               <w:rPr>
                 <w:rFonts w:ascii="Cambria" w:hAnsi="Cambria"/>
                 <w:sz w:val="24"/>
               </w:rPr>
-              <w:t>Tiết Lê Bảo Khánh</w:t>
+              <w:t>Tiết</w:t>
             </w:r>
+            <w:proofErr w:type="spellEnd"/>
+            <w:r>
+              <w:rPr>
+                <w:rFonts w:ascii="Cambria" w:hAnsi="Cambria"/>
+                <w:sz w:val="24"/>
+              </w:rPr>
+              <w:t xml:space="preserve"> </w:t>
+            </w:r>
+            <w:proofErr w:type="spellStart"/>
+            <w:r>
+              <w:rPr>
+                <w:rFonts w:ascii="Cambria" w:hAnsi="Cambria"/>
+                <w:sz w:val="24"/>
+              </w:rPr>
+              <w:t>Lê</w:t>
+            </w:r>
+            <w:proofErr w:type="spellEnd"/>
+            <w:r>
+              <w:rPr>
+                <w:rFonts w:ascii="Cambria" w:hAnsi="Cambria"/>
+                <w:sz w:val="24"/>
+              </w:rPr>
+              <w:t xml:space="preserve"> </w:t>
+            </w:r>
+            <w:proofErr w:type="spellStart"/>
+            <w:r>
+              <w:rPr>
+                <w:rFonts w:ascii="Cambria" w:hAnsi="Cambria"/>
+                <w:sz w:val="24"/>
+              </w:rPr>
+              <w:t>Bảo</w:t>
+            </w:r>
+            <w:proofErr w:type="spellEnd"/>
+            <w:r>
+              <w:rPr>
+                <w:rFonts w:ascii="Cambria" w:hAnsi="Cambria"/>
+                <w:sz w:val="24"/>
+              </w:rPr>
+              <w:t xml:space="preserve"> </w:t>
+            </w:r>
+            <w:proofErr w:type="spellStart"/>
+            <w:r>
+              <w:rPr>
+                <w:rFonts w:ascii="Cambria" w:hAnsi="Cambria"/>
+                <w:sz w:val="24"/>
+              </w:rPr>
+              <w:t>Khánh</w:t>
+            </w:r>
+            <w:proofErr w:type="spellEnd"/>
           </w:p>
         </w:tc>
         <w:tc>
@@ -2849,13 +3339,47 @@
                 <w:sz w:val="24"/>
               </w:rPr>
             </w:pPr>
+            <w:proofErr w:type="spellStart"/>
             <w:r>
               <w:rPr>
                 <w:rFonts w:ascii="Cambria" w:hAnsi="Cambria"/>
                 <w:sz w:val="24"/>
               </w:rPr>
-              <w:t>Nguyễn Hoàng Anh Trung</w:t>
+              <w:t>Nguyễn</w:t>
             </w:r>
+            <w:proofErr w:type="spellEnd"/>
+            <w:r>
+              <w:rPr>
+                <w:rFonts w:ascii="Cambria" w:hAnsi="Cambria"/>
+                <w:sz w:val="24"/>
+              </w:rPr>
+              <w:t xml:space="preserve"> </w:t>
+            </w:r>
+            <w:proofErr w:type="spellStart"/>
+            <w:r>
+              <w:rPr>
+                <w:rFonts w:ascii="Cambria" w:hAnsi="Cambria"/>
+                <w:sz w:val="24"/>
+              </w:rPr>
+              <w:t>Hoàng</w:t>
+            </w:r>
+            <w:proofErr w:type="spellEnd"/>
+            <w:r>
+              <w:rPr>
+                <w:rFonts w:ascii="Cambria" w:hAnsi="Cambria"/>
+                <w:sz w:val="24"/>
+              </w:rPr>
+              <w:t xml:space="preserve"> Anh </w:t>
+            </w:r>
+            <w:proofErr w:type="spellStart"/>
+            <w:r>
+              <w:rPr>
+                <w:rFonts w:ascii="Cambria" w:hAnsi="Cambria"/>
+                <w:sz w:val="24"/>
+              </w:rPr>
+              <w:t>Trung</w:t>
+            </w:r>
+            <w:proofErr w:type="spellEnd"/>
           </w:p>
         </w:tc>
         <w:tc>
@@ -3003,13 +3527,47 @@
                 <w:sz w:val="24"/>
               </w:rPr>
             </w:pPr>
+            <w:proofErr w:type="spellStart"/>
             <w:r>
               <w:rPr>
                 <w:rFonts w:ascii="Cambria" w:hAnsi="Cambria"/>
                 <w:sz w:val="24"/>
               </w:rPr>
-              <w:t>Nguyễn Hoàng Nhân</w:t>
+              <w:t>Nguyễn</w:t>
             </w:r>
+            <w:proofErr w:type="spellEnd"/>
+            <w:r>
+              <w:rPr>
+                <w:rFonts w:ascii="Cambria" w:hAnsi="Cambria"/>
+                <w:sz w:val="24"/>
+              </w:rPr>
+              <w:t xml:space="preserve"> </w:t>
+            </w:r>
+            <w:proofErr w:type="spellStart"/>
+            <w:r>
+              <w:rPr>
+                <w:rFonts w:ascii="Cambria" w:hAnsi="Cambria"/>
+                <w:sz w:val="24"/>
+              </w:rPr>
+              <w:t>Hoàng</w:t>
+            </w:r>
+            <w:proofErr w:type="spellEnd"/>
+            <w:r>
+              <w:rPr>
+                <w:rFonts w:ascii="Cambria" w:hAnsi="Cambria"/>
+                <w:sz w:val="24"/>
+              </w:rPr>
+              <w:t xml:space="preserve"> </w:t>
+            </w:r>
+            <w:proofErr w:type="spellStart"/>
+            <w:r>
+              <w:rPr>
+                <w:rFonts w:ascii="Cambria" w:hAnsi="Cambria"/>
+                <w:sz w:val="24"/>
+              </w:rPr>
+              <w:t>Nhân</w:t>
+            </w:r>
+            <w:proofErr w:type="spellEnd"/>
           </w:p>
         </w:tc>
         <w:tc>

</xml_diff>

<commit_message>
Update Report 1, Report 2, Update use case diagram
</commit_message>
<xml_diff>
--- a/Document/Report 1.docx
+++ b/Document/Report 1.docx
@@ -328,16 +328,7 @@
           <w:sz w:val="24"/>
           <w:szCs w:val="24"/>
         </w:rPr>
-        <w:t>h</w:t>
-      </w:r>
-      <w:r>
-        <w:rPr>
-          <w:rFonts w:ascii="Cambria" w:eastAsia="SimSun" w:hAnsi="Cambria"/>
-          <w:noProof/>
-          <w:sz w:val="24"/>
-          <w:szCs w:val="24"/>
-        </w:rPr>
-        <w:t>omeowner</w:t>
+        <w:t>homeowner</w:t>
       </w:r>
       <w:r>
         <w:rPr>
@@ -687,7 +678,21 @@
           <w:rFonts w:ascii="Cambria" w:hAnsi="Cambria" w:cs="Times New Roman"/>
           <w:sz w:val="24"/>
         </w:rPr>
-        <w:t>The collector cannot optimize their routes.</w:t>
+        <w:t xml:space="preserve">The collector cannot optimize </w:t>
+      </w:r>
+      <w:r>
+        <w:rPr>
+          <w:rFonts w:ascii="Cambria" w:hAnsi="Cambria" w:cs="Times New Roman"/>
+          <w:sz w:val="24"/>
+        </w:rPr>
+        <w:t>his/her</w:t>
+      </w:r>
+      <w:r>
+        <w:rPr>
+          <w:rFonts w:ascii="Cambria" w:hAnsi="Cambria" w:cs="Times New Roman"/>
+          <w:sz w:val="24"/>
+        </w:rPr>
+        <w:t xml:space="preserve"> routes.</w:t>
       </w:r>
     </w:p>
     <w:p>
@@ -725,7 +730,35 @@
           <w:rFonts w:ascii="Cambria" w:hAnsi="Cambria" w:cs="Times New Roman"/>
           <w:sz w:val="24"/>
         </w:rPr>
-        <w:t>has to wait for the scrap collector to go by and call the collector.</w:t>
+        <w:t>has to wa</w:t>
+      </w:r>
+      <w:r>
+        <w:rPr>
+          <w:rFonts w:ascii="Cambria" w:hAnsi="Cambria" w:cs="Times New Roman"/>
+          <w:sz w:val="24"/>
+        </w:rPr>
+        <w:t>it for the scrap collector to pass</w:t>
+      </w:r>
+      <w:r>
+        <w:rPr>
+          <w:rFonts w:ascii="Cambria" w:hAnsi="Cambria" w:cs="Times New Roman"/>
+          <w:sz w:val="24"/>
+        </w:rPr>
+        <w:t xml:space="preserve"> by</w:t>
+      </w:r>
+      <w:r>
+        <w:rPr>
+          <w:rFonts w:ascii="Cambria" w:hAnsi="Cambria" w:cs="Times New Roman"/>
+          <w:sz w:val="24"/>
+        </w:rPr>
+        <w:t xml:space="preserve"> his/her house</w:t>
+      </w:r>
+      <w:r>
+        <w:rPr>
+          <w:rFonts w:ascii="Cambria" w:hAnsi="Cambria" w:cs="Times New Roman"/>
+          <w:sz w:val="24"/>
+        </w:rPr>
+        <w:t xml:space="preserve"> and call the collector.</w:t>
       </w:r>
     </w:p>
     <w:p>
@@ -1139,16 +1172,7 @@
           <w:sz w:val="24"/>
           <w:szCs w:val="24"/>
         </w:rPr>
-        <w:t>H</w:t>
-      </w:r>
-      <w:r>
-        <w:rPr>
-          <w:rFonts w:ascii="Cambria" w:eastAsia="SimSun" w:hAnsi="Cambria"/>
-          <w:noProof/>
-          <w:sz w:val="24"/>
-          <w:szCs w:val="24"/>
-        </w:rPr>
-        <w:t xml:space="preserve">omeowner </w:t>
+        <w:t xml:space="preserve">Homeowner </w:t>
       </w:r>
       <w:r>
         <w:rPr>
@@ -1663,6 +1687,13 @@
         </w:rPr>
         <w:t>More effective way for the collector to collect scrap</w:t>
       </w:r>
+      <w:r>
+        <w:rPr>
+          <w:rFonts w:ascii="Cambria" w:hAnsi="Cambria" w:cs="Times New Roman"/>
+          <w:sz w:val="24"/>
+        </w:rPr>
+        <w:t>s</w:t>
+      </w:r>
     </w:p>
     <w:p>
       <w:pPr>
@@ -1733,7 +1764,21 @@
           <w:rFonts w:ascii="Cambria" w:hAnsi="Cambria" w:cs="Times New Roman"/>
           <w:sz w:val="24"/>
         </w:rPr>
-        <w:t>to sell scrap for further recycling instead of  throwing scrap</w:t>
+        <w:t>to sell scrap</w:t>
+      </w:r>
+      <w:r>
+        <w:rPr>
+          <w:rFonts w:ascii="Cambria" w:hAnsi="Cambria" w:cs="Times New Roman"/>
+          <w:sz w:val="24"/>
+        </w:rPr>
+        <w:t>s</w:t>
+      </w:r>
+      <w:r>
+        <w:rPr>
+          <w:rFonts w:ascii="Cambria" w:hAnsi="Cambria" w:cs="Times New Roman"/>
+          <w:sz w:val="24"/>
+        </w:rPr>
+        <w:t xml:space="preserve"> for further recycling instead of  throwing scrap</w:t>
       </w:r>
     </w:p>
     <w:p>
@@ -1840,7 +1885,37 @@
           <w:rFonts w:ascii="Cambria" w:hAnsi="Cambria" w:cs="Times New Roman"/>
           <w:sz w:val="24"/>
         </w:rPr>
-        <w:t>Not all scrap collector has smart phones to install this application</w:t>
+        <w:t xml:space="preserve">Not all </w:t>
+      </w:r>
+      <w:r>
+        <w:rPr>
+          <w:rFonts w:ascii="Cambria" w:hAnsi="Cambria" w:cs="Times New Roman"/>
+          <w:sz w:val="24"/>
+        </w:rPr>
+        <w:t>scrap collector has smart phone</w:t>
+      </w:r>
+      <w:r>
+        <w:rPr>
+          <w:rFonts w:ascii="Cambria" w:hAnsi="Cambria" w:cs="Times New Roman"/>
+          <w:sz w:val="24"/>
+        </w:rPr>
+        <w:t xml:space="preserve"> to </w:t>
+      </w:r>
+      <w:r>
+        <w:rPr>
+          <w:rFonts w:ascii="Cambria" w:hAnsi="Cambria" w:cs="Times New Roman"/>
+          <w:sz w:val="24"/>
+        </w:rPr>
+        <w:t>take advantage of</w:t>
+      </w:r>
+      <w:bookmarkStart w:id="14" w:name="_GoBack"/>
+      <w:bookmarkEnd w:id="14"/>
+      <w:r>
+        <w:rPr>
+          <w:rFonts w:ascii="Cambria" w:hAnsi="Cambria" w:cs="Times New Roman"/>
+          <w:sz w:val="24"/>
+        </w:rPr>
+        <w:t xml:space="preserve"> this application</w:t>
       </w:r>
     </w:p>
     <w:p>
@@ -1855,14 +1930,14 @@
           <w:szCs w:val="32"/>
         </w:rPr>
       </w:pPr>
-      <w:bookmarkStart w:id="14" w:name="_Toc532229913"/>
+      <w:bookmarkStart w:id="15" w:name="_Toc532229913"/>
       <w:r>
         <w:rPr>
           <w:szCs w:val="32"/>
         </w:rPr>
         <w:t>Functional Requirements</w:t>
       </w:r>
-      <w:bookmarkEnd w:id="14"/>
+      <w:bookmarkEnd w:id="15"/>
     </w:p>
     <w:p>
       <w:pPr>
@@ -2487,8 +2562,6 @@
         </w:rPr>
         <w:t xml:space="preserve">Homeowner </w:t>
       </w:r>
-      <w:bookmarkStart w:id="15" w:name="_GoBack"/>
-      <w:bookmarkEnd w:id="15"/>
       <w:r>
         <w:rPr>
           <w:rFonts w:ascii="Cambria" w:eastAsia="Cambria" w:hAnsi="Cambria" w:cs="Times New Roman"/>
@@ -2769,47 +2842,13 @@
                 <w:sz w:val="24"/>
               </w:rPr>
             </w:pPr>
-            <w:proofErr w:type="spellStart"/>
             <w:r>
               <w:rPr>
                 <w:rFonts w:ascii="Cambria" w:hAnsi="Cambria"/>
                 <w:sz w:val="24"/>
               </w:rPr>
-              <w:t>Lại</w:t>
+              <w:t>Lại Đức Hùng</w:t>
             </w:r>
-            <w:proofErr w:type="spellEnd"/>
-            <w:r>
-              <w:rPr>
-                <w:rFonts w:ascii="Cambria" w:hAnsi="Cambria"/>
-                <w:sz w:val="24"/>
-              </w:rPr>
-              <w:t xml:space="preserve"> </w:t>
-            </w:r>
-            <w:proofErr w:type="spellStart"/>
-            <w:r>
-              <w:rPr>
-                <w:rFonts w:ascii="Cambria" w:hAnsi="Cambria"/>
-                <w:sz w:val="24"/>
-              </w:rPr>
-              <w:t>Đức</w:t>
-            </w:r>
-            <w:proofErr w:type="spellEnd"/>
-            <w:r>
-              <w:rPr>
-                <w:rFonts w:ascii="Cambria" w:hAnsi="Cambria"/>
-                <w:sz w:val="24"/>
-              </w:rPr>
-              <w:t xml:space="preserve"> </w:t>
-            </w:r>
-            <w:proofErr w:type="spellStart"/>
-            <w:r>
-              <w:rPr>
-                <w:rFonts w:ascii="Cambria" w:hAnsi="Cambria"/>
-                <w:sz w:val="24"/>
-              </w:rPr>
-              <w:t>Hùng</w:t>
-            </w:r>
-            <w:proofErr w:type="spellEnd"/>
           </w:p>
         </w:tc>
         <w:tc>
@@ -2961,31 +3000,13 @@
                 <w:lang w:val="en-GB"/>
               </w:rPr>
             </w:pPr>
-            <w:proofErr w:type="spellStart"/>
             <w:r>
               <w:rPr>
                 <w:rFonts w:ascii="Cambria" w:hAnsi="Cambria"/>
                 <w:sz w:val="24"/>
               </w:rPr>
-              <w:t>Nguyễn</w:t>
+              <w:t>Nguyễn Duy Đạt</w:t>
             </w:r>
-            <w:proofErr w:type="spellEnd"/>
-            <w:r>
-              <w:rPr>
-                <w:rFonts w:ascii="Cambria" w:hAnsi="Cambria"/>
-                <w:sz w:val="24"/>
-              </w:rPr>
-              <w:t xml:space="preserve"> Duy </w:t>
-            </w:r>
-            <w:proofErr w:type="spellStart"/>
-            <w:r>
-              <w:rPr>
-                <w:rFonts w:ascii="Cambria" w:hAnsi="Cambria"/>
-                <w:sz w:val="24"/>
-              </w:rPr>
-              <w:t>Đạt</w:t>
-            </w:r>
-            <w:proofErr w:type="spellEnd"/>
           </w:p>
         </w:tc>
         <w:tc>
@@ -3135,63 +3156,13 @@
                 <w:sz w:val="24"/>
               </w:rPr>
             </w:pPr>
-            <w:proofErr w:type="spellStart"/>
             <w:r>
               <w:rPr>
                 <w:rFonts w:ascii="Cambria" w:hAnsi="Cambria"/>
                 <w:sz w:val="24"/>
               </w:rPr>
-              <w:t>Tiết</w:t>
+              <w:t>Tiết Lê Bảo Khánh</w:t>
             </w:r>
-            <w:proofErr w:type="spellEnd"/>
-            <w:r>
-              <w:rPr>
-                <w:rFonts w:ascii="Cambria" w:hAnsi="Cambria"/>
-                <w:sz w:val="24"/>
-              </w:rPr>
-              <w:t xml:space="preserve"> </w:t>
-            </w:r>
-            <w:proofErr w:type="spellStart"/>
-            <w:r>
-              <w:rPr>
-                <w:rFonts w:ascii="Cambria" w:hAnsi="Cambria"/>
-                <w:sz w:val="24"/>
-              </w:rPr>
-              <w:t>Lê</w:t>
-            </w:r>
-            <w:proofErr w:type="spellEnd"/>
-            <w:r>
-              <w:rPr>
-                <w:rFonts w:ascii="Cambria" w:hAnsi="Cambria"/>
-                <w:sz w:val="24"/>
-              </w:rPr>
-              <w:t xml:space="preserve"> </w:t>
-            </w:r>
-            <w:proofErr w:type="spellStart"/>
-            <w:r>
-              <w:rPr>
-                <w:rFonts w:ascii="Cambria" w:hAnsi="Cambria"/>
-                <w:sz w:val="24"/>
-              </w:rPr>
-              <w:t>Bảo</w:t>
-            </w:r>
-            <w:proofErr w:type="spellEnd"/>
-            <w:r>
-              <w:rPr>
-                <w:rFonts w:ascii="Cambria" w:hAnsi="Cambria"/>
-                <w:sz w:val="24"/>
-              </w:rPr>
-              <w:t xml:space="preserve"> </w:t>
-            </w:r>
-            <w:proofErr w:type="spellStart"/>
-            <w:r>
-              <w:rPr>
-                <w:rFonts w:ascii="Cambria" w:hAnsi="Cambria"/>
-                <w:sz w:val="24"/>
-              </w:rPr>
-              <w:t>Khánh</w:t>
-            </w:r>
-            <w:proofErr w:type="spellEnd"/>
           </w:p>
         </w:tc>
         <w:tc>
@@ -3339,47 +3310,13 @@
                 <w:sz w:val="24"/>
               </w:rPr>
             </w:pPr>
-            <w:proofErr w:type="spellStart"/>
             <w:r>
               <w:rPr>
                 <w:rFonts w:ascii="Cambria" w:hAnsi="Cambria"/>
                 <w:sz w:val="24"/>
               </w:rPr>
-              <w:t>Nguyễn</w:t>
+              <w:t>Nguyễn Hoàng Anh Trung</w:t>
             </w:r>
-            <w:proofErr w:type="spellEnd"/>
-            <w:r>
-              <w:rPr>
-                <w:rFonts w:ascii="Cambria" w:hAnsi="Cambria"/>
-                <w:sz w:val="24"/>
-              </w:rPr>
-              <w:t xml:space="preserve"> </w:t>
-            </w:r>
-            <w:proofErr w:type="spellStart"/>
-            <w:r>
-              <w:rPr>
-                <w:rFonts w:ascii="Cambria" w:hAnsi="Cambria"/>
-                <w:sz w:val="24"/>
-              </w:rPr>
-              <w:t>Hoàng</w:t>
-            </w:r>
-            <w:proofErr w:type="spellEnd"/>
-            <w:r>
-              <w:rPr>
-                <w:rFonts w:ascii="Cambria" w:hAnsi="Cambria"/>
-                <w:sz w:val="24"/>
-              </w:rPr>
-              <w:t xml:space="preserve"> Anh </w:t>
-            </w:r>
-            <w:proofErr w:type="spellStart"/>
-            <w:r>
-              <w:rPr>
-                <w:rFonts w:ascii="Cambria" w:hAnsi="Cambria"/>
-                <w:sz w:val="24"/>
-              </w:rPr>
-              <w:t>Trung</w:t>
-            </w:r>
-            <w:proofErr w:type="spellEnd"/>
           </w:p>
         </w:tc>
         <w:tc>
@@ -3527,47 +3464,13 @@
                 <w:sz w:val="24"/>
               </w:rPr>
             </w:pPr>
-            <w:proofErr w:type="spellStart"/>
             <w:r>
               <w:rPr>
                 <w:rFonts w:ascii="Cambria" w:hAnsi="Cambria"/>
                 <w:sz w:val="24"/>
               </w:rPr>
-              <w:t>Nguyễn</w:t>
+              <w:t>Nguyễn Hoàng Nhân</w:t>
             </w:r>
-            <w:proofErr w:type="spellEnd"/>
-            <w:r>
-              <w:rPr>
-                <w:rFonts w:ascii="Cambria" w:hAnsi="Cambria"/>
-                <w:sz w:val="24"/>
-              </w:rPr>
-              <w:t xml:space="preserve"> </w:t>
-            </w:r>
-            <w:proofErr w:type="spellStart"/>
-            <w:r>
-              <w:rPr>
-                <w:rFonts w:ascii="Cambria" w:hAnsi="Cambria"/>
-                <w:sz w:val="24"/>
-              </w:rPr>
-              <w:t>Hoàng</w:t>
-            </w:r>
-            <w:proofErr w:type="spellEnd"/>
-            <w:r>
-              <w:rPr>
-                <w:rFonts w:ascii="Cambria" w:hAnsi="Cambria"/>
-                <w:sz w:val="24"/>
-              </w:rPr>
-              <w:t xml:space="preserve"> </w:t>
-            </w:r>
-            <w:proofErr w:type="spellStart"/>
-            <w:r>
-              <w:rPr>
-                <w:rFonts w:ascii="Cambria" w:hAnsi="Cambria"/>
-                <w:sz w:val="24"/>
-              </w:rPr>
-              <w:t>Nhân</w:t>
-            </w:r>
-            <w:proofErr w:type="spellEnd"/>
           </w:p>
         </w:tc>
         <w:tc>

</xml_diff>